<commit_message>
chg: Updated standing spins
</commit_message>
<xml_diff>
--- a/UNDER DEVELOPMENT/OPAR JFACC STANDING SPINS.docx
+++ b/UNDER DEVELOPMENT/OPAR JFACC STANDING SPINS.docx
@@ -91,6 +91,11 @@
     <w:p>
       <w:pPr>
         <w:pStyle w:val="Overskrift1"/>
+        <w:numPr>
+          <w:ilvl w:val="0"/>
+          <w:numId w:val="0"/>
+        </w:numPr>
+        <w:ind w:left="432" w:hanging="432"/>
         <w:rPr>
           <w:rFonts w:eastAsia="Times New Roman"/>
         </w:rPr>
@@ -99,7 +104,265 @@
         <w:rPr>
           <w:rFonts w:eastAsia="Times New Roman"/>
         </w:rPr>
-        <w:t>General information</w:t>
+        <w:t>Summary of Changes:</w:t>
+      </w:r>
+    </w:p>
+    <w:p>
+      <w:pPr>
+        <w:pStyle w:val="Ingenmellomrom"/>
+      </w:pPr>
+      <w:r>
+        <w:t>Version 1.0: Initial version</w:t>
+      </w:r>
+    </w:p>
+    <w:p>
+      <w:pPr>
+        <w:pStyle w:val="Overskrift1"/>
+        <w:rPr>
+          <w:rFonts w:eastAsia="Times New Roman"/>
+        </w:rPr>
+      </w:pPr>
+      <w:r>
+        <w:rPr>
+          <w:rFonts w:eastAsia="Times New Roman"/>
+        </w:rPr>
+        <w:t>Introduction</w:t>
+      </w:r>
+    </w:p>
+    <w:p>
+      <w:pPr>
+        <w:pStyle w:val="Overskrift2"/>
+      </w:pPr>
+      <w:r>
+        <w:t>Scope</w:t>
+      </w:r>
+    </w:p>
+    <w:p>
+      <w:pPr>
+        <w:pStyle w:val="Ingenmellomrom"/>
+      </w:pPr>
+      <w:r>
+        <w:t xml:space="preserve">These SPINS outlines those procedures applicable to the safe </w:t>
+      </w:r>
+      <w:r>
+        <w:t xml:space="preserve">effective </w:t>
+      </w:r>
+      <w:r>
+        <w:t xml:space="preserve">operations of aircrafts </w:t>
+      </w:r>
+      <w:r>
+        <w:t xml:space="preserve">participating in Operation Active Resolve (OPAR). </w:t>
+      </w:r>
+      <w:r>
+        <w:t>Note</w:t>
+      </w:r>
+      <w:r>
+        <w:rPr>
+          <w:bCs/>
+        </w:rPr>
+        <w:t xml:space="preserve">: </w:t>
+      </w:r>
+      <w:r>
+        <w:t xml:space="preserve">These SPINS will not replace each participating squadron own SOP’s but will make sure that all participating pilots have a common understanding on how to operate during </w:t>
+      </w:r>
+      <w:r>
+        <w:t>OPAR.</w:t>
+      </w:r>
+      <w:r>
+        <w:t xml:space="preserve"> </w:t>
+      </w:r>
+    </w:p>
+    <w:p>
+      <w:pPr>
+        <w:pStyle w:val="Ingenmellomrom"/>
+      </w:pPr>
+    </w:p>
+    <w:p>
+      <w:pPr>
+        <w:pStyle w:val="Overskrift2"/>
+        <w:rPr>
+          <w:rFonts w:eastAsia="Times New Roman"/>
+          <w:lang w:val="en-US"/>
+        </w:rPr>
+      </w:pPr>
+      <w:r>
+        <w:rPr>
+          <w:rFonts w:eastAsia="Times New Roman"/>
+          <w:lang w:val="en-US"/>
+        </w:rPr>
+        <w:t>Deviations</w:t>
+      </w:r>
+    </w:p>
+    <w:p>
+      <w:pPr>
+        <w:pStyle w:val="Ingenmellomrom"/>
+      </w:pPr>
+      <w:r>
+        <w:t xml:space="preserve">Deviations from these procedures require specific approval from participating squadrons/organizations and </w:t>
+      </w:r>
+      <w:r>
+        <w:t>need to be briefed to all relevant actors.</w:t>
+      </w:r>
+    </w:p>
+    <w:p>
+      <w:pPr>
+        <w:pStyle w:val="Ingenmellomrom"/>
+      </w:pPr>
+    </w:p>
+    <w:p>
+      <w:pPr>
+        <w:pStyle w:val="Overskrift2"/>
+      </w:pPr>
+      <w:r>
+        <w:t xml:space="preserve">Precedence. </w:t>
+      </w:r>
+    </w:p>
+    <w:p>
+      <w:pPr>
+        <w:pStyle w:val="Ingenmellomrom"/>
+      </w:pPr>
+      <w:r>
+        <w:t xml:space="preserve">These SPINS take precedence over unit SOP’s. This to ensure a safe environment for all aircrew participating in 132nd Virtual Wing hosted events. </w:t>
+      </w:r>
+    </w:p>
+    <w:p>
+      <w:pPr>
+        <w:pStyle w:val="Ingenmellomrom"/>
+        <w:rPr>
+          <w:sz w:val="23"/>
+          <w:szCs w:val="23"/>
+        </w:rPr>
+      </w:pPr>
+    </w:p>
+    <w:p>
+      <w:pPr>
+        <w:pStyle w:val="Overskrift2"/>
+      </w:pPr>
+      <w:r>
+        <w:t xml:space="preserve">Recommended changes. </w:t>
+      </w:r>
+    </w:p>
+    <w:p>
+      <w:pPr>
+        <w:pStyle w:val="Ingenmellomrom"/>
+      </w:pPr>
+      <w:r>
+        <w:t xml:space="preserve">Recommendations for changes to these SPINS should be addressed at the 132nd Virtual Wing forums. </w:t>
+      </w:r>
+    </w:p>
+    <w:p>
+      <w:pPr>
+        <w:pStyle w:val="Ingenmellomrom"/>
+        <w:rPr>
+          <w:sz w:val="23"/>
+          <w:szCs w:val="23"/>
+        </w:rPr>
+      </w:pPr>
+    </w:p>
+    <w:p>
+      <w:pPr>
+        <w:pStyle w:val="Overskrift2"/>
+      </w:pPr>
+      <w:r>
+        <w:lastRenderedPageBreak/>
+        <w:t xml:space="preserve">Changes. </w:t>
+      </w:r>
+    </w:p>
+    <w:p>
+      <w:pPr>
+        <w:pStyle w:val="Ingenmellomrom"/>
+        <w:rPr>
+          <w:rFonts w:ascii="Arial" w:hAnsi="Arial" w:cs="Arial"/>
+        </w:rPr>
+      </w:pPr>
+      <w:r>
+        <w:rPr>
+          <w:rFonts w:ascii="Arial" w:hAnsi="Arial" w:cs="Arial"/>
+        </w:rPr>
+        <w:t xml:space="preserve">Changes made in this document will be made visible in the following format: </w:t>
+      </w:r>
+    </w:p>
+    <w:p>
+      <w:pPr>
+        <w:pStyle w:val="Default"/>
+        <w:rPr>
+          <w:rFonts w:ascii="Arial" w:hAnsi="Arial" w:cs="Arial"/>
+          <w:sz w:val="22"/>
+          <w:szCs w:val="22"/>
+        </w:rPr>
+      </w:pPr>
+    </w:p>
+    <w:p>
+      <w:pPr>
+        <w:pStyle w:val="Default"/>
+        <w:rPr>
+          <w:rFonts w:ascii="Arial" w:hAnsi="Arial" w:cs="Arial"/>
+          <w:sz w:val="22"/>
+          <w:szCs w:val="22"/>
+        </w:rPr>
+      </w:pPr>
+      <w:r>
+        <w:rPr>
+          <w:rFonts w:ascii="Arial" w:hAnsi="Arial" w:cs="Arial"/>
+          <w:sz w:val="22"/>
+          <w:szCs w:val="22"/>
+          <w:highlight w:val="yellow"/>
+        </w:rPr>
+        <w:t>Added text</w:t>
+      </w:r>
+      <w:r>
+        <w:rPr>
+          <w:rFonts w:ascii="Arial" w:hAnsi="Arial" w:cs="Arial"/>
+          <w:sz w:val="22"/>
+          <w:szCs w:val="22"/>
+        </w:rPr>
+        <w:t xml:space="preserve"> and </w:t>
+      </w:r>
+      <w:r>
+        <w:rPr>
+          <w:rFonts w:ascii="Arial" w:hAnsi="Arial" w:cs="Arial"/>
+          <w:strike/>
+          <w:color w:val="FF0000"/>
+          <w:sz w:val="22"/>
+          <w:szCs w:val="22"/>
+        </w:rPr>
+        <w:t>deleted text</w:t>
+      </w:r>
+      <w:r>
+        <w:rPr>
+          <w:rFonts w:ascii="Arial" w:hAnsi="Arial" w:cs="Arial"/>
+          <w:sz w:val="22"/>
+          <w:szCs w:val="22"/>
+        </w:rPr>
+        <w:t xml:space="preserve"> </w:t>
+      </w:r>
+    </w:p>
+    <w:p>
+      <w:pPr>
+        <w:pStyle w:val="Default"/>
+        <w:rPr>
+          <w:rFonts w:ascii="Arial" w:hAnsi="Arial" w:cs="Arial"/>
+          <w:sz w:val="22"/>
+          <w:szCs w:val="22"/>
+        </w:rPr>
+      </w:pPr>
+    </w:p>
+    <w:p>
+      <w:pPr>
+        <w:pStyle w:val="Default"/>
+        <w:rPr>
+          <w:rFonts w:ascii="Arial" w:hAnsi="Arial" w:cs="Arial"/>
+          <w:sz w:val="22"/>
+          <w:szCs w:val="22"/>
+        </w:rPr>
+      </w:pPr>
+      <w:r>
+        <w:rPr>
+          <w:rFonts w:ascii="Arial" w:hAnsi="Arial" w:cs="Arial"/>
+          <w:sz w:val="22"/>
+          <w:szCs w:val="22"/>
+        </w:rPr>
+        <w:t>Only changes from one version to the next will have these markings.</w:t>
       </w:r>
     </w:p>
     <w:p>
@@ -111,70 +374,3004 @@
           <w:lang w:val="en-US"/>
         </w:rPr>
       </w:pPr>
-      <w:r>
+    </w:p>
+    <w:p>
+      <w:pPr>
+        <w:pStyle w:val="Ingenmellomrom"/>
         <w:rPr>
           <w:rFonts w:eastAsia="Times New Roman"/>
-          <w:i/>
-          <w:lang w:val="en-US"/>
-        </w:rPr>
-        <w:t>TBD</w:t>
-      </w:r>
-    </w:p>
-    <w:p>
-      <w:pPr>
-        <w:pStyle w:val="Ingenmellomrom"/>
+          <w:lang w:val="en-US"/>
+        </w:rPr>
+      </w:pPr>
+      <w:r>
         <w:rPr>
           <w:rFonts w:eastAsia="Times New Roman"/>
           <w:lang w:val="en-US"/>
         </w:rPr>
-      </w:pPr>
-      <w:r>
+        <w:t xml:space="preserve"> </w:t>
+      </w:r>
+    </w:p>
+    <w:p>
+      <w:pPr>
+        <w:pStyle w:val="Overskrift1"/>
         <w:rPr>
           <w:rFonts w:eastAsia="Times New Roman"/>
           <w:lang w:val="en-US"/>
         </w:rPr>
+      </w:pPr>
+      <w:r>
+        <w:rPr>
+          <w:rFonts w:eastAsia="Times New Roman"/>
+          <w:lang w:val="en-US"/>
+        </w:rPr>
+        <w:t>General Information</w:t>
+      </w:r>
+    </w:p>
+    <w:p>
+      <w:pPr>
+        <w:pStyle w:val="Overskrift2"/>
+      </w:pPr>
+      <w:r>
+        <w:t xml:space="preserve">Timezone. </w:t>
+      </w:r>
+    </w:p>
+    <w:p>
+      <w:pPr>
+        <w:pStyle w:val="Ingenmellomrom"/>
+        <w:rPr>
+          <w:rFonts w:ascii="Arial" w:hAnsi="Arial" w:cs="Arial"/>
+        </w:rPr>
+      </w:pPr>
+      <w:r>
+        <w:rPr>
+          <w:rFonts w:ascii="Arial" w:hAnsi="Arial" w:cs="Arial"/>
+        </w:rPr>
+        <w:t xml:space="preserve">Timezone for all timings will be UTC+4 Hours (local Georgian time). The reference time will be provided by the military global positioning systems or hacks received from C2 agency (AWACS/GCI) for all assets. </w:t>
+      </w:r>
+    </w:p>
+    <w:p>
+      <w:pPr>
+        <w:pStyle w:val="Ingenmellomrom"/>
+        <w:rPr>
+          <w:rFonts w:ascii="Arial" w:hAnsi="Arial" w:cs="Arial"/>
+        </w:rPr>
+      </w:pPr>
+    </w:p>
+    <w:p>
+      <w:pPr>
+        <w:pStyle w:val="Overskrift2"/>
+      </w:pPr>
+      <w:r>
+        <w:t xml:space="preserve">Standard Units. </w:t>
+      </w:r>
+    </w:p>
+    <w:p>
+      <w:pPr>
+        <w:pStyle w:val="Overskrift3"/>
+      </w:pPr>
+      <w:r>
+        <w:t>Positions</w:t>
+      </w:r>
+    </w:p>
+    <w:p>
+      <w:pPr>
+        <w:pStyle w:val="Ingenmellomrom"/>
+        <w:rPr>
+          <w:rFonts w:ascii="Arial" w:hAnsi="Arial" w:cs="Arial"/>
+        </w:rPr>
+      </w:pPr>
+      <w:r>
+        <w:rPr>
+          <w:rFonts w:ascii="Arial" w:hAnsi="Arial" w:cs="Arial"/>
+        </w:rPr>
+        <w:t>Positions will be given in</w:t>
+      </w:r>
+      <w:r>
+        <w:rPr>
+          <w:rFonts w:ascii="Arial" w:hAnsi="Arial" w:cs="Arial"/>
+        </w:rPr>
+        <w:t xml:space="preserve"> the following format: LAT/LONG:</w:t>
+      </w:r>
+      <w:r>
+        <w:rPr>
+          <w:rFonts w:ascii="Arial" w:hAnsi="Arial" w:cs="Arial"/>
+        </w:rPr>
+        <w:t xml:space="preserve"> DD°MM.MMM' </w:t>
+      </w:r>
+    </w:p>
+    <w:p>
+      <w:pPr>
+        <w:pStyle w:val="Ingenmellomrom"/>
+        <w:rPr>
+          <w:rFonts w:ascii="Arial" w:hAnsi="Arial" w:cs="Arial"/>
+        </w:rPr>
+      </w:pPr>
+    </w:p>
+    <w:p>
+      <w:pPr>
+        <w:pStyle w:val="Overskrift3"/>
+      </w:pPr>
+      <w:r>
+        <w:t>Distance</w:t>
+      </w:r>
+    </w:p>
+    <w:p>
+      <w:pPr>
+        <w:pStyle w:val="Ingenmellomrom"/>
+        <w:rPr>
+          <w:rFonts w:ascii="Arial" w:hAnsi="Arial" w:cs="Arial"/>
+        </w:rPr>
+      </w:pPr>
+      <w:r>
+        <w:rPr>
+          <w:rFonts w:ascii="Arial" w:hAnsi="Arial" w:cs="Arial"/>
+        </w:rPr>
+        <w:t xml:space="preserve">Distance will be given in nautical miles. </w:t>
+      </w:r>
+    </w:p>
+    <w:p>
+      <w:pPr>
+        <w:pStyle w:val="Ingenmellomrom"/>
+        <w:rPr>
+          <w:rFonts w:ascii="Arial" w:hAnsi="Arial" w:cs="Arial"/>
+        </w:rPr>
+      </w:pPr>
+    </w:p>
+    <w:p>
+      <w:pPr>
+        <w:pStyle w:val="Overskrift3"/>
+      </w:pPr>
+      <w:r>
+        <w:t>Elevation</w:t>
+      </w:r>
+    </w:p>
+    <w:p>
+      <w:pPr>
+        <w:pStyle w:val="Ingenmellomrom"/>
+        <w:rPr>
+          <w:rFonts w:ascii="Arial" w:hAnsi="Arial" w:cs="Arial"/>
+        </w:rPr>
+      </w:pPr>
+      <w:r>
+        <w:rPr>
+          <w:rFonts w:ascii="Arial" w:hAnsi="Arial" w:cs="Arial"/>
+        </w:rPr>
+        <w:t xml:space="preserve">Elevation will be given in feet AMSL unless otherwise stated </w:t>
+      </w:r>
+    </w:p>
+    <w:p>
+      <w:pPr>
+        <w:pStyle w:val="Ingenmellomrom"/>
+        <w:rPr>
+          <w:rFonts w:ascii="Arial" w:hAnsi="Arial" w:cs="Arial"/>
+        </w:rPr>
+      </w:pPr>
+    </w:p>
+    <w:p>
+      <w:pPr>
+        <w:pStyle w:val="Overskrift2"/>
+      </w:pPr>
+      <w:r>
+        <w:t xml:space="preserve">Reference documents </w:t>
+      </w:r>
+      <w:r>
         <w:t xml:space="preserve"> </w:t>
       </w:r>
     </w:p>
     <w:p>
       <w:pPr>
+        <w:pStyle w:val="Overskrift3"/>
+      </w:pPr>
+      <w:r>
+        <w:t>Close Air Support (CAS)</w:t>
+      </w:r>
+    </w:p>
+    <w:p>
+      <w:pPr>
+        <w:pStyle w:val="Ingenmellomrom"/>
+      </w:pPr>
+      <w:r>
+        <w:t>The following document outline how CAS  are conducted in OPAR:</w:t>
+      </w:r>
+    </w:p>
+    <w:p>
+      <w:pPr>
+        <w:pStyle w:val="Ingenmellomrom"/>
+        <w:rPr>
+          <w:rFonts w:ascii="Arial" w:hAnsi="Arial" w:cs="Arial"/>
+        </w:rPr>
+      </w:pPr>
+      <w:r>
+        <w:t xml:space="preserve"> </w:t>
+      </w:r>
+      <w:hyperlink r:id="rId9" w:history="1">
+        <w:r>
+          <w:rPr>
+            <w:rStyle w:val="Hyperkobling"/>
+          </w:rPr>
+          <w:t>132-TTP-1 CAS Manual v1.2</w:t>
+        </w:r>
+      </w:hyperlink>
+    </w:p>
+    <w:p>
+      <w:pPr>
+        <w:pStyle w:val="Ingenmellomrom"/>
+        <w:rPr>
+          <w:rFonts w:ascii="Arial" w:hAnsi="Arial" w:cs="Arial"/>
+        </w:rPr>
+      </w:pPr>
+    </w:p>
+    <w:p>
+      <w:pPr>
+        <w:pStyle w:val="Overskrift3"/>
+      </w:pPr>
+      <w:r>
+        <w:t>Armed Reconnissance (AR)</w:t>
+      </w:r>
+    </w:p>
+    <w:p>
+      <w:pPr>
+        <w:pStyle w:val="Ingenmellomrom"/>
+      </w:pPr>
+      <w:r>
+        <w:t>The following document outline how AR are conducted in OPAR:</w:t>
+      </w:r>
+    </w:p>
+    <w:p>
+      <w:pPr>
+        <w:pStyle w:val="Ingenmellomrom"/>
+        <w:rPr>
+          <w:rFonts w:ascii="Arial" w:hAnsi="Arial" w:cs="Arial"/>
+        </w:rPr>
+      </w:pPr>
+      <w:r>
+        <w:t xml:space="preserve"> </w:t>
+      </w:r>
+      <w:hyperlink r:id="rId10" w:history="1">
+        <w:r>
+          <w:rPr>
+            <w:rStyle w:val="Hyperkobling"/>
+          </w:rPr>
+          <w:t>132-TTP-12 Armed Reconnaissance v1.0</w:t>
+        </w:r>
+      </w:hyperlink>
+    </w:p>
+    <w:p>
+      <w:pPr>
+        <w:pStyle w:val="Ingenmellomrom"/>
+        <w:rPr>
+          <w:rFonts w:ascii="Arial" w:hAnsi="Arial" w:cs="Arial"/>
+        </w:rPr>
+      </w:pPr>
+    </w:p>
+    <w:p>
+      <w:pPr>
+        <w:pStyle w:val="Overskrift3"/>
+      </w:pPr>
+      <w:r>
+        <w:t>Strike Coordination And Reconissance (SCAR)</w:t>
+      </w:r>
+    </w:p>
+    <w:p>
+      <w:pPr>
+        <w:pStyle w:val="Ingenmellomrom"/>
+        <w:rPr>
+          <w:rFonts w:ascii="Arial" w:hAnsi="Arial" w:cs="Arial"/>
+        </w:rPr>
+      </w:pPr>
+      <w:r>
+        <w:t>The following document outline how SCAR  are conducted in OPAR:</w:t>
+      </w:r>
+    </w:p>
+    <w:p>
+      <w:pPr>
+        <w:pStyle w:val="Ingenmellomrom"/>
+        <w:rPr>
+          <w:rFonts w:ascii="Arial" w:hAnsi="Arial" w:cs="Arial"/>
+        </w:rPr>
+      </w:pPr>
+      <w:hyperlink r:id="rId11" w:history="1">
+        <w:r>
+          <w:rPr>
+            <w:rStyle w:val="Hyperkobling"/>
+          </w:rPr>
+          <w:t>132-TTP-6 SCAR v2.0</w:t>
+        </w:r>
+      </w:hyperlink>
+    </w:p>
+    <w:p>
+      <w:pPr>
+        <w:pStyle w:val="Ingenmellomrom"/>
+        <w:rPr>
+          <w:rFonts w:ascii="Arial" w:hAnsi="Arial" w:cs="Arial"/>
+        </w:rPr>
+      </w:pPr>
+    </w:p>
+    <w:p>
+      <w:pPr>
+        <w:pStyle w:val="Overskrift3"/>
+      </w:pPr>
+      <w:r>
+        <w:t>Air Interdiction (AI)</w:t>
+      </w:r>
+    </w:p>
+    <w:p>
+      <w:pPr>
+        <w:pStyle w:val="Ingenmellomrom"/>
+        <w:rPr>
+          <w:rFonts w:ascii="Arial" w:hAnsi="Arial" w:cs="Arial"/>
+        </w:rPr>
+      </w:pPr>
+      <w:r>
+        <w:t>The following document outline how AI operations are conducted in OPAR:</w:t>
+      </w:r>
+    </w:p>
+    <w:p>
+      <w:pPr>
+        <w:pStyle w:val="Ingenmellomrom"/>
+        <w:rPr>
+          <w:rFonts w:ascii="Arial" w:hAnsi="Arial" w:cs="Arial"/>
+        </w:rPr>
+      </w:pPr>
+      <w:hyperlink r:id="rId12" w:history="1">
+        <w:r>
+          <w:rPr>
+            <w:rStyle w:val="Hyperkobling"/>
+          </w:rPr>
+          <w:t>132-TTP-13 Air Interdiction v1.0</w:t>
+        </w:r>
+      </w:hyperlink>
+    </w:p>
+    <w:p>
+      <w:pPr>
+        <w:pStyle w:val="Ingenmellomrom"/>
+        <w:rPr>
+          <w:rFonts w:ascii="Arial" w:hAnsi="Arial" w:cs="Arial"/>
+        </w:rPr>
+      </w:pPr>
+    </w:p>
+    <w:p>
+      <w:pPr>
+        <w:pStyle w:val="Overskrift3"/>
+      </w:pPr>
+      <w:r>
+        <w:lastRenderedPageBreak/>
+        <w:t>AWACS</w:t>
+      </w:r>
+    </w:p>
+    <w:p>
+      <w:pPr>
+        <w:pStyle w:val="Ingenmellomrom"/>
+        <w:rPr>
+          <w:rFonts w:ascii="Arial" w:hAnsi="Arial" w:cs="Arial"/>
+        </w:rPr>
+      </w:pPr>
+      <w:r>
+        <w:t>The following document outline how integration and cooperation with AWACS is conducted in OPAR:</w:t>
+      </w:r>
+    </w:p>
+    <w:p>
+      <w:pPr>
+        <w:pStyle w:val="Ingenmellomrom"/>
+      </w:pPr>
+      <w:hyperlink r:id="rId13" w:history="1">
+        <w:r>
+          <w:rPr>
+            <w:rStyle w:val="Hyperkobling"/>
+          </w:rPr>
+          <w:t>132-TTP-10-AWACS Procedures v2.0</w:t>
+        </w:r>
+      </w:hyperlink>
+    </w:p>
+    <w:p>
+      <w:pPr>
+        <w:pStyle w:val="Ingenmellomrom"/>
+        <w:rPr>
+          <w:rFonts w:ascii="Arial" w:hAnsi="Arial" w:cs="Arial"/>
+        </w:rPr>
+      </w:pPr>
+    </w:p>
+    <w:p>
+      <w:pPr>
+        <w:pStyle w:val="Ingenmellomrom"/>
+        <w:rPr>
+          <w:rFonts w:ascii="Arial" w:hAnsi="Arial" w:cs="Arial"/>
+        </w:rPr>
+      </w:pPr>
+    </w:p>
+    <w:p>
+      <w:pPr>
+        <w:pStyle w:val="Overskrift2"/>
+      </w:pPr>
+      <w:r>
+        <w:t xml:space="preserve">ATO publication. </w:t>
+      </w:r>
+    </w:p>
+    <w:p>
+      <w:pPr>
+        <w:pStyle w:val="Ingenmellomrom"/>
+        <w:rPr>
+          <w:rFonts w:ascii="Arial" w:hAnsi="Arial" w:cs="Arial"/>
+        </w:rPr>
+      </w:pPr>
+      <w:r>
+        <w:rPr>
+          <w:rFonts w:ascii="Arial" w:hAnsi="Arial" w:cs="Arial"/>
+        </w:rPr>
+        <w:t xml:space="preserve">ATO will be published at: http://132virtualwing.org/index.php/page/ato </w:t>
+      </w:r>
+    </w:p>
+    <w:p>
+      <w:pPr>
+        <w:pStyle w:val="Ingenmellomrom"/>
+        <w:rPr>
+          <w:rFonts w:ascii="Arial" w:hAnsi="Arial" w:cs="Arial"/>
+        </w:rPr>
+      </w:pPr>
+      <w:r>
+        <w:rPr>
+          <w:rFonts w:ascii="Arial" w:hAnsi="Arial" w:cs="Arial"/>
+        </w:rPr>
+        <w:t>Note that the ATO is visible 72 hours before event start.</w:t>
+      </w:r>
+    </w:p>
+    <w:p>
+      <w:pPr>
+        <w:pStyle w:val="Default"/>
+        <w:rPr>
+          <w:sz w:val="23"/>
+          <w:szCs w:val="23"/>
+        </w:rPr>
+      </w:pPr>
+    </w:p>
+    <w:p>
+      <w:pPr>
+        <w:pStyle w:val="Ingenmellomrom"/>
+        <w:rPr>
+          <w:lang w:val="en-US"/>
+        </w:rPr>
+      </w:pPr>
+    </w:p>
+    <w:p>
+      <w:pPr>
+        <w:pStyle w:val="Ingenmellomrom"/>
+        <w:rPr>
+          <w:lang w:val="en-US"/>
+        </w:rPr>
+      </w:pPr>
+    </w:p>
+    <w:p>
+      <w:pPr>
         <w:pStyle w:val="Overskrift1"/>
-        <w:rPr>
-          <w:rFonts w:eastAsia="Times New Roman"/>
-          <w:lang w:val="en-US"/>
-        </w:rPr>
-      </w:pPr>
-      <w:r>
-        <w:rPr>
-          <w:rFonts w:eastAsia="Times New Roman"/>
-          <w:lang w:val="en-US"/>
-        </w:rPr>
-        <w:t>Rules of engagement</w:t>
-      </w:r>
-    </w:p>
-    <w:p>
-      <w:pPr>
-        <w:pStyle w:val="Ingenmellomrom"/>
-        <w:rPr>
-          <w:lang w:val="en-US"/>
-        </w:rPr>
-      </w:pPr>
-    </w:p>
-    <w:p>
-      <w:pPr>
-        <w:pStyle w:val="Ingenmellomrom"/>
+      </w:pPr>
+      <w:r>
+        <w:t>Command and Control (C2)</w:t>
+      </w:r>
+    </w:p>
+    <w:p>
+      <w:pPr>
+        <w:pStyle w:val="Ingenmellomrom"/>
+        <w:rPr>
+          <w:rFonts w:ascii="Arial" w:hAnsi="Arial" w:cs="Arial"/>
+        </w:rPr>
+      </w:pPr>
+    </w:p>
+    <w:p>
+      <w:pPr>
+        <w:pStyle w:val="Ingenmellomrom"/>
+        <w:rPr>
+          <w:rFonts w:ascii="Arial" w:hAnsi="Arial" w:cs="Arial"/>
+        </w:rPr>
+      </w:pPr>
+      <w:r>
+        <w:rPr>
+          <w:rFonts w:ascii="Arial" w:hAnsi="Arial" w:cs="Arial"/>
+        </w:rPr>
+        <w:t xml:space="preserve">During operations flightleads will be responsible for their flights. </w:t>
+      </w:r>
+    </w:p>
+    <w:p>
+      <w:pPr>
+        <w:pStyle w:val="Ingenmellomrom"/>
+        <w:rPr>
+          <w:rFonts w:ascii="Arial" w:hAnsi="Arial" w:cs="Arial"/>
+        </w:rPr>
+      </w:pPr>
+    </w:p>
+    <w:p>
+      <w:pPr>
+        <w:pStyle w:val="Ingenmellomrom"/>
+        <w:rPr>
+          <w:rFonts w:ascii="Arial" w:hAnsi="Arial" w:cs="Arial"/>
+        </w:rPr>
+      </w:pPr>
+      <w:r>
+        <w:rPr>
+          <w:rFonts w:ascii="Arial" w:hAnsi="Arial" w:cs="Arial"/>
+        </w:rPr>
+        <w:t xml:space="preserve"> During operations package commanders will be in charge of a package of flights </w:t>
+      </w:r>
+    </w:p>
+    <w:p>
+      <w:pPr>
+        <w:pStyle w:val="Ingenmellomrom"/>
+        <w:rPr>
+          <w:rFonts w:ascii="Arial" w:hAnsi="Arial" w:cs="Arial"/>
+        </w:rPr>
+      </w:pPr>
+    </w:p>
+    <w:p>
+      <w:pPr>
+        <w:pStyle w:val="Ingenmellomrom"/>
+        <w:rPr>
+          <w:rFonts w:ascii="Arial" w:hAnsi="Arial" w:cs="Arial"/>
+        </w:rPr>
+      </w:pPr>
+      <w:r>
+        <w:rPr>
+          <w:rFonts w:ascii="Arial" w:hAnsi="Arial" w:cs="Arial"/>
+        </w:rPr>
+        <w:t xml:space="preserve">On </w:t>
+      </w:r>
+      <w:r>
+        <w:rPr>
+          <w:rFonts w:ascii="Arial" w:hAnsi="Arial" w:cs="Arial"/>
+        </w:rPr>
+        <w:t>AR</w:t>
+      </w:r>
+      <w:r>
+        <w:rPr>
+          <w:rFonts w:ascii="Arial" w:hAnsi="Arial" w:cs="Arial"/>
+        </w:rPr>
+        <w:t xml:space="preserve"> miss</w:t>
+      </w:r>
+      <w:r>
+        <w:rPr>
+          <w:rFonts w:ascii="Arial" w:hAnsi="Arial" w:cs="Arial"/>
+        </w:rPr>
+        <w:t>ions with multiple flights, AR</w:t>
+      </w:r>
+      <w:r>
+        <w:rPr>
+          <w:rFonts w:ascii="Arial" w:hAnsi="Arial" w:cs="Arial"/>
+        </w:rPr>
+        <w:t xml:space="preserve"> flights will</w:t>
+      </w:r>
+      <w:r>
+        <w:rPr>
+          <w:rFonts w:ascii="Arial" w:hAnsi="Arial" w:cs="Arial"/>
+        </w:rPr>
+        <w:t xml:space="preserve"> normally be directed by a SCA flight. If not SCAR flight is present, best suited flight should assume the role of SCAR to coordination the operation ensure safe and effective operations.</w:t>
+      </w:r>
+      <w:r>
+        <w:rPr>
+          <w:rFonts w:ascii="Arial" w:hAnsi="Arial" w:cs="Arial"/>
+        </w:rPr>
+        <w:t xml:space="preserve"> </w:t>
+      </w:r>
+    </w:p>
+    <w:p>
+      <w:pPr>
+        <w:pStyle w:val="Ingenmellomrom"/>
+        <w:rPr>
+          <w:rFonts w:ascii="Arial" w:hAnsi="Arial" w:cs="Arial"/>
+        </w:rPr>
+      </w:pPr>
+    </w:p>
+    <w:p>
+      <w:pPr>
+        <w:pStyle w:val="Ingenmellomrom"/>
+        <w:rPr>
+          <w:rFonts w:ascii="Arial" w:hAnsi="Arial" w:cs="Arial"/>
+        </w:rPr>
+      </w:pPr>
+      <w:r>
+        <w:rPr>
+          <w:rFonts w:ascii="Arial" w:hAnsi="Arial" w:cs="Arial"/>
+        </w:rPr>
+        <w:t xml:space="preserve">All flights shall follow ATC and Controller instructions. All flights are to monitor ATC frequencies when within an airfields airspace control zone. </w:t>
+      </w:r>
+    </w:p>
+    <w:p>
+      <w:pPr>
+        <w:pStyle w:val="Ingenmellomrom"/>
+        <w:rPr>
+          <w:rFonts w:ascii="Arial" w:hAnsi="Arial" w:cs="Arial"/>
+        </w:rPr>
+      </w:pPr>
+    </w:p>
+    <w:p>
+      <w:pPr>
+        <w:pStyle w:val="Ingenmellomrom"/>
+        <w:rPr>
+          <w:rFonts w:ascii="Arial" w:hAnsi="Arial" w:cs="Arial"/>
+        </w:rPr>
+      </w:pPr>
+      <w:r>
+        <w:rPr>
+          <w:rFonts w:ascii="Arial" w:hAnsi="Arial" w:cs="Arial"/>
+        </w:rPr>
+        <w:t xml:space="preserve"> All flights shall remain on a C2 frequency at all times, unless approved by a C2 agency to do something else. (C2 frequency: Ground/Tower/Approach/AWACS) </w:t>
+      </w:r>
+    </w:p>
+    <w:p>
+      <w:pPr>
+        <w:pStyle w:val="Ingenmellomrom"/>
+        <w:rPr>
+          <w:rFonts w:ascii="Arial" w:hAnsi="Arial" w:cs="Arial"/>
+        </w:rPr>
+      </w:pPr>
+    </w:p>
+    <w:p>
+      <w:pPr>
+        <w:pStyle w:val="Overskrift3"/>
+      </w:pPr>
+      <w:r>
+        <w:t>Flightplan</w:t>
+      </w:r>
+    </w:p>
+    <w:p>
+      <w:pPr>
+        <w:pStyle w:val="Ingenmellomrom"/>
+        <w:rPr>
+          <w:rFonts w:ascii="Arial" w:hAnsi="Arial" w:cs="Arial"/>
+        </w:rPr>
+      </w:pPr>
+      <w:r>
+        <w:rPr>
+          <w:rFonts w:ascii="Arial" w:hAnsi="Arial" w:cs="Arial"/>
+        </w:rPr>
+        <w:t>All flights are to file a flightplan prior to the mission. Flightplan should contain airbase you are taking off from, where you are flying, what mission /task you are conduting, and airbase you are landing at. The flightplan can also include the flights loadout. Flightplans are used by controllers during the flight.</w:t>
+      </w:r>
+    </w:p>
+    <w:p>
+      <w:pPr>
+        <w:pStyle w:val="Ingenmellomrom"/>
+        <w:rPr>
+          <w:rFonts w:ascii="Arial" w:hAnsi="Arial" w:cs="Arial"/>
+        </w:rPr>
+      </w:pPr>
+    </w:p>
+    <w:p>
+      <w:pPr>
+        <w:pStyle w:val="Overskrift3"/>
+      </w:pPr>
+      <w:r>
+        <w:t xml:space="preserve">SADL information. </w:t>
+      </w:r>
+    </w:p>
+    <w:p>
+      <w:pPr>
+        <w:pStyle w:val="Ingenmellomrom"/>
+        <w:rPr>
+          <w:rFonts w:ascii="Arial" w:hAnsi="Arial" w:cs="Arial"/>
+        </w:rPr>
+      </w:pPr>
+      <w:r>
+        <w:rPr>
+          <w:rFonts w:ascii="Arial" w:hAnsi="Arial" w:cs="Arial"/>
+        </w:rPr>
+        <w:t xml:space="preserve">Every squadron is assigned SADL Group ID's in section 11 of this document. Flights will use their flight number for Own ID's. For example: TUSK 2-1 and 2-2 will use a OID of 21 and 22. </w:t>
+      </w:r>
+    </w:p>
+    <w:p>
+      <w:pPr>
+        <w:pStyle w:val="Ingenmellomrom"/>
+        <w:rPr>
+          <w:rFonts w:ascii="Arial" w:hAnsi="Arial" w:cs="Arial"/>
+        </w:rPr>
+      </w:pPr>
+    </w:p>
+    <w:p>
+      <w:pPr>
+        <w:pStyle w:val="Overskrift3"/>
+      </w:pPr>
+      <w:r>
+        <w:t xml:space="preserve">Authentication. </w:t>
+      </w:r>
+    </w:p>
+    <w:p>
+      <w:pPr>
+        <w:pStyle w:val="Ingenmellomrom"/>
+        <w:rPr>
+          <w:rFonts w:ascii="Arial" w:hAnsi="Arial" w:cs="Arial"/>
+        </w:rPr>
+      </w:pPr>
+      <w:r>
+        <w:rPr>
+          <w:rFonts w:ascii="Arial" w:hAnsi="Arial" w:cs="Arial"/>
+        </w:rPr>
+        <w:t xml:space="preserve">Authentication will be conducted with AET-100. Backup is RAMROD. RAMROD can be found under section 9.6.1 </w:t>
+      </w:r>
+    </w:p>
+    <w:p>
+      <w:pPr>
+        <w:pStyle w:val="Ingenmellomrom"/>
+        <w:rPr>
+          <w:rFonts w:ascii="Arial" w:hAnsi="Arial" w:cs="Arial"/>
+        </w:rPr>
+      </w:pPr>
+    </w:p>
+    <w:p>
+      <w:pPr>
+        <w:pStyle w:val="Ingenmellomrom"/>
+        <w:rPr>
+          <w:rFonts w:ascii="Arial" w:hAnsi="Arial" w:cs="Arial"/>
+        </w:rPr>
+      </w:pPr>
+      <w:r>
+        <w:rPr>
+          <w:rFonts w:ascii="Arial" w:hAnsi="Arial" w:cs="Arial"/>
+        </w:rPr>
+        <w:t xml:space="preserve">Transmission authentication. </w:t>
+      </w:r>
+    </w:p>
+    <w:p>
+      <w:pPr>
+        <w:pStyle w:val="Ingenmellomrom"/>
+        <w:rPr>
+          <w:rFonts w:ascii="Arial" w:hAnsi="Arial" w:cs="Arial"/>
+        </w:rPr>
+      </w:pPr>
+      <w:r>
+        <w:rPr>
+          <w:rFonts w:ascii="Arial" w:hAnsi="Arial" w:cs="Arial"/>
+        </w:rPr>
+        <w:t xml:space="preserve">Transmission authentication will be conducted using the TAT-101. </w:t>
+      </w:r>
+    </w:p>
+    <w:p>
+      <w:pPr>
+        <w:pStyle w:val="Ingenmellomrom"/>
+        <w:rPr>
+          <w:rFonts w:ascii="Arial" w:hAnsi="Arial" w:cs="Arial"/>
+        </w:rPr>
+      </w:pPr>
+    </w:p>
+    <w:p>
+      <w:pPr>
+        <w:pStyle w:val="Overskrift3"/>
+      </w:pPr>
+      <w:r>
+        <w:lastRenderedPageBreak/>
+        <w:t xml:space="preserve">Frequencies. </w:t>
+      </w:r>
+    </w:p>
+    <w:p>
+      <w:pPr>
+        <w:pStyle w:val="Default"/>
+        <w:rPr>
+          <w:rFonts w:ascii="Arial" w:hAnsi="Arial" w:cs="Arial"/>
+          <w:color w:val="auto"/>
+          <w:sz w:val="22"/>
+          <w:szCs w:val="22"/>
+        </w:rPr>
+      </w:pPr>
+      <w:r>
+        <w:rPr>
+          <w:rFonts w:ascii="Arial" w:hAnsi="Arial" w:cs="Arial"/>
+          <w:sz w:val="22"/>
+          <w:szCs w:val="22"/>
+        </w:rPr>
+        <w:t>All flights will be assigned a primary and secondary frequency in the</w:t>
+      </w:r>
+      <w:r>
+        <w:rPr>
+          <w:rFonts w:ascii="Arial" w:hAnsi="Arial" w:cs="Arial"/>
+        </w:rPr>
+        <w:t xml:space="preserve"> </w:t>
+      </w:r>
+      <w:r>
+        <w:rPr>
+          <w:rFonts w:ascii="Arial" w:hAnsi="Arial" w:cs="Arial"/>
+          <w:color w:val="auto"/>
+          <w:sz w:val="22"/>
+          <w:szCs w:val="22"/>
+        </w:rPr>
+        <w:t xml:space="preserve">ATO. Frequency table is available on 132nd website in the documents section. </w:t>
+      </w:r>
+    </w:p>
+    <w:p>
+      <w:pPr>
+        <w:pStyle w:val="Default"/>
+        <w:rPr>
+          <w:rFonts w:ascii="Arial" w:hAnsi="Arial" w:cs="Arial"/>
+          <w:color w:val="auto"/>
+          <w:sz w:val="22"/>
+          <w:szCs w:val="22"/>
+        </w:rPr>
+      </w:pPr>
+    </w:p>
+    <w:p>
+      <w:pPr>
+        <w:pStyle w:val="Overskrift3"/>
+      </w:pPr>
+      <w:r>
+        <w:t>IFF</w:t>
+      </w:r>
+    </w:p>
+    <w:p>
+      <w:pPr>
+        <w:pStyle w:val="Default"/>
+      </w:pPr>
+      <w:r>
+        <w:rPr>
+          <w:rFonts w:ascii="Arial" w:hAnsi="Arial" w:cs="Arial"/>
+          <w:color w:val="auto"/>
+          <w:sz w:val="22"/>
+          <w:szCs w:val="22"/>
+        </w:rPr>
+        <w:t>Flights will be assigned IFF codes in the ATO , availeble on the 132nd website.</w:t>
+      </w:r>
+    </w:p>
+    <w:p>
+      <w:pPr>
+        <w:pStyle w:val="Default"/>
+        <w:rPr>
+          <w:rFonts w:ascii="Arial" w:hAnsi="Arial" w:cs="Arial"/>
+          <w:color w:val="auto"/>
+          <w:sz w:val="22"/>
+          <w:szCs w:val="22"/>
+        </w:rPr>
+      </w:pPr>
+    </w:p>
+    <w:p>
+      <w:pPr>
+        <w:pStyle w:val="Default"/>
+        <w:rPr>
+          <w:rFonts w:ascii="Arial" w:hAnsi="Arial" w:cs="Arial"/>
+          <w:color w:val="auto"/>
+          <w:sz w:val="22"/>
+          <w:szCs w:val="22"/>
+        </w:rPr>
+      </w:pPr>
+    </w:p>
+    <w:p>
+      <w:pPr>
+        <w:pStyle w:val="Overskrift3"/>
+      </w:pPr>
+      <w:r>
+        <w:t>Laser Codes</w:t>
+      </w:r>
+    </w:p>
+    <w:p>
+      <w:pPr>
+        <w:pStyle w:val="Default"/>
+      </w:pPr>
+      <w:r>
+        <w:rPr>
+          <w:rFonts w:ascii="Arial" w:hAnsi="Arial" w:cs="Arial"/>
+          <w:color w:val="auto"/>
+          <w:sz w:val="22"/>
+          <w:szCs w:val="22"/>
+        </w:rPr>
+        <w:t>Flights will be assigned Lasercodes codes in the ATO , availeble on the 132nd website.</w:t>
+      </w:r>
+    </w:p>
+    <w:p>
+      <w:pPr>
+        <w:pStyle w:val="Default"/>
+        <w:rPr>
+          <w:rFonts w:ascii="Arial" w:hAnsi="Arial" w:cs="Arial"/>
+          <w:color w:val="auto"/>
+          <w:sz w:val="22"/>
+          <w:szCs w:val="22"/>
+        </w:rPr>
+      </w:pPr>
+    </w:p>
+    <w:p>
+      <w:pPr>
+        <w:pStyle w:val="Default"/>
+        <w:rPr>
+          <w:rFonts w:ascii="Arial" w:hAnsi="Arial" w:cs="Arial"/>
+          <w:color w:val="auto"/>
+          <w:sz w:val="22"/>
+          <w:szCs w:val="22"/>
+        </w:rPr>
+      </w:pPr>
+    </w:p>
+    <w:p>
+      <w:pPr>
+        <w:pStyle w:val="Overskrift3"/>
+      </w:pPr>
+      <w:r>
+        <w:t>TACAN</w:t>
+      </w:r>
+    </w:p>
+    <w:p>
+      <w:pPr>
+        <w:pStyle w:val="Default"/>
+      </w:pPr>
+      <w:r>
+        <w:rPr>
+          <w:rFonts w:ascii="Arial" w:hAnsi="Arial" w:cs="Arial"/>
+          <w:color w:val="auto"/>
+          <w:sz w:val="22"/>
+          <w:szCs w:val="22"/>
+        </w:rPr>
+        <w:t>Flights will be assigned TACAN codes in the ATO , availeble on the 132nd website.</w:t>
+      </w:r>
+    </w:p>
+    <w:p>
+      <w:pPr>
+        <w:pStyle w:val="Ingenmellomrom"/>
+        <w:rPr>
+          <w:rFonts w:ascii="Arial" w:hAnsi="Arial" w:cs="Arial"/>
+        </w:rPr>
+      </w:pPr>
+      <w:r>
+        <w:rPr>
+          <w:rFonts w:ascii="Arial" w:hAnsi="Arial" w:cs="Arial"/>
+        </w:rPr>
+        <w:t xml:space="preserve"> </w:t>
+      </w:r>
+    </w:p>
+    <w:p>
+      <w:pPr>
+        <w:pStyle w:val="Ingenmellomrom"/>
+        <w:rPr>
+          <w:lang w:val="en-US"/>
+        </w:rPr>
+      </w:pPr>
+    </w:p>
+    <w:p>
+      <w:pPr>
+        <w:pStyle w:val="Overskrift1"/>
+        <w:rPr>
+          <w:lang w:val="en-US"/>
+        </w:rPr>
+      </w:pPr>
+      <w:r>
+        <w:rPr>
+          <w:lang w:val="en-US"/>
+        </w:rPr>
+        <w:t>Air to Air Instructions</w:t>
+      </w:r>
+    </w:p>
+    <w:p>
+      <w:pPr>
+        <w:pStyle w:val="Default"/>
+      </w:pPr>
+    </w:p>
+    <w:p>
+      <w:pPr>
+        <w:pStyle w:val="Overskrift2"/>
+        <w:rPr>
+          <w:lang w:val="en-US"/>
+        </w:rPr>
+      </w:pPr>
+      <w:r>
+        <w:rPr>
+          <w:lang w:val="en-US"/>
+        </w:rPr>
+        <w:t>Identification terms.</w:t>
+      </w:r>
+    </w:p>
+    <w:p>
+      <w:pPr>
+        <w:pStyle w:val="Default"/>
+        <w:rPr>
+          <w:rFonts w:asciiTheme="minorHAnsi" w:hAnsiTheme="minorHAnsi" w:cstheme="minorBidi"/>
+          <w:color w:val="auto"/>
+          <w:sz w:val="22"/>
+          <w:szCs w:val="22"/>
+          <w:lang w:val="en-US"/>
+        </w:rPr>
+      </w:pPr>
+      <w:r>
+        <w:rPr>
+          <w:rFonts w:asciiTheme="minorHAnsi" w:hAnsiTheme="minorHAnsi" w:cstheme="minorBidi"/>
+          <w:color w:val="auto"/>
+          <w:sz w:val="22"/>
+          <w:szCs w:val="22"/>
+          <w:lang w:val="en-US"/>
+        </w:rPr>
+        <w:t xml:space="preserve">In OPERATION </w:t>
+      </w:r>
+      <w:r>
+        <w:rPr>
+          <w:rFonts w:asciiTheme="minorHAnsi" w:hAnsiTheme="minorHAnsi" w:cstheme="minorBidi"/>
+          <w:color w:val="auto"/>
+          <w:sz w:val="22"/>
+          <w:szCs w:val="22"/>
+          <w:lang w:val="en-US"/>
+        </w:rPr>
+        <w:t xml:space="preserve">ACTIVE RESOLVE </w:t>
+      </w:r>
+      <w:r>
+        <w:rPr>
+          <w:rFonts w:asciiTheme="minorHAnsi" w:hAnsiTheme="minorHAnsi" w:cstheme="minorBidi"/>
+          <w:color w:val="auto"/>
+          <w:sz w:val="22"/>
+          <w:szCs w:val="22"/>
+          <w:lang w:val="en-US"/>
+        </w:rPr>
+        <w:t xml:space="preserve">the following identification terms will be used: </w:t>
+      </w:r>
+    </w:p>
+    <w:p>
+      <w:pPr>
+        <w:pStyle w:val="Overskrift3"/>
+        <w:rPr>
+          <w:lang w:val="en-US"/>
+        </w:rPr>
+      </w:pPr>
+      <w:r>
+        <w:rPr>
+          <w:lang w:val="en-US"/>
+        </w:rPr>
+        <w:t xml:space="preserve">Hostile. </w:t>
+      </w:r>
+    </w:p>
+    <w:p>
+      <w:pPr>
+        <w:pStyle w:val="Default"/>
+        <w:spacing w:after="68"/>
+        <w:rPr>
+          <w:rFonts w:asciiTheme="minorHAnsi" w:hAnsiTheme="minorHAnsi" w:cstheme="minorBidi"/>
+          <w:color w:val="auto"/>
+          <w:sz w:val="22"/>
+          <w:szCs w:val="22"/>
+          <w:lang w:val="en-US"/>
+        </w:rPr>
+      </w:pPr>
+      <w:r>
+        <w:rPr>
+          <w:rFonts w:asciiTheme="minorHAnsi" w:hAnsiTheme="minorHAnsi" w:cstheme="minorBidi"/>
+          <w:color w:val="auto"/>
+          <w:sz w:val="22"/>
+          <w:szCs w:val="22"/>
+          <w:lang w:val="en-US"/>
+        </w:rPr>
+        <w:t xml:space="preserve">Bandit that has completed a hostile act or shown hostile intent and may be engaged. </w:t>
+      </w:r>
+    </w:p>
+    <w:p>
+      <w:pPr>
+        <w:pStyle w:val="Overskrift3"/>
+        <w:rPr>
+          <w:lang w:val="en-US"/>
+        </w:rPr>
+      </w:pPr>
+      <w:r>
+        <w:rPr>
+          <w:lang w:val="en-US"/>
+        </w:rPr>
+        <w:t xml:space="preserve">Bandit. </w:t>
+      </w:r>
+    </w:p>
+    <w:p>
+      <w:pPr>
+        <w:pStyle w:val="Default"/>
+        <w:spacing w:after="68"/>
+        <w:rPr>
+          <w:rFonts w:asciiTheme="minorHAnsi" w:hAnsiTheme="minorHAnsi" w:cstheme="minorBidi"/>
+          <w:color w:val="auto"/>
+          <w:sz w:val="22"/>
+          <w:szCs w:val="22"/>
+          <w:lang w:val="en-US"/>
+        </w:rPr>
+      </w:pPr>
+      <w:r>
+        <w:rPr>
+          <w:rFonts w:asciiTheme="minorHAnsi" w:hAnsiTheme="minorHAnsi" w:cstheme="minorBidi"/>
+          <w:color w:val="auto"/>
+          <w:sz w:val="22"/>
+          <w:szCs w:val="22"/>
+          <w:lang w:val="en-US"/>
+        </w:rPr>
+        <w:t xml:space="preserve">Aircraft identified as an enemy with current ROE and Identification criteria. Aircraft may be engaged. </w:t>
+      </w:r>
+    </w:p>
+    <w:p>
+      <w:pPr>
+        <w:pStyle w:val="Overskrift3"/>
+        <w:rPr>
+          <w:lang w:val="en-US"/>
+        </w:rPr>
+      </w:pPr>
+      <w:r>
+        <w:rPr>
+          <w:lang w:val="en-US"/>
+        </w:rPr>
+        <w:t xml:space="preserve">Bogey. </w:t>
+      </w:r>
+    </w:p>
+    <w:p>
+      <w:pPr>
+        <w:pStyle w:val="Default"/>
+        <w:spacing w:after="68"/>
+        <w:rPr>
+          <w:rFonts w:asciiTheme="minorHAnsi" w:hAnsiTheme="minorHAnsi" w:cstheme="minorBidi"/>
+          <w:color w:val="auto"/>
+          <w:sz w:val="22"/>
+          <w:szCs w:val="22"/>
+          <w:lang w:val="en-US"/>
+        </w:rPr>
+      </w:pPr>
+      <w:r>
+        <w:rPr>
+          <w:rFonts w:asciiTheme="minorHAnsi" w:hAnsiTheme="minorHAnsi" w:cstheme="minorBidi"/>
+          <w:color w:val="auto"/>
+          <w:sz w:val="22"/>
+          <w:szCs w:val="22"/>
+          <w:lang w:val="en-US"/>
+        </w:rPr>
+        <w:t xml:space="preserve">Need more investigation </w:t>
+      </w:r>
+    </w:p>
+    <w:p>
+      <w:pPr>
+        <w:pStyle w:val="Overskrift3"/>
+        <w:rPr>
+          <w:lang w:val="en-US"/>
+        </w:rPr>
+      </w:pPr>
+      <w:r>
+        <w:rPr>
+          <w:lang w:val="en-US"/>
+        </w:rPr>
+        <w:t xml:space="preserve">Friendly. </w:t>
+      </w:r>
+    </w:p>
+    <w:p>
+      <w:pPr>
+        <w:pStyle w:val="Overskrift3"/>
+        <w:rPr>
+          <w:lang w:val="en-US"/>
+        </w:rPr>
+      </w:pPr>
+      <w:r>
+        <w:rPr>
+          <w:lang w:val="en-US"/>
+        </w:rPr>
+        <w:t xml:space="preserve">Rider. </w:t>
+      </w:r>
+    </w:p>
+    <w:p>
+      <w:pPr>
+        <w:pStyle w:val="Default"/>
+        <w:rPr>
+          <w:rFonts w:asciiTheme="minorHAnsi" w:hAnsiTheme="minorHAnsi" w:cstheme="minorBidi"/>
+          <w:color w:val="auto"/>
+          <w:sz w:val="22"/>
+          <w:szCs w:val="22"/>
+          <w:lang w:val="en-US"/>
+        </w:rPr>
+      </w:pPr>
+      <w:r>
+        <w:rPr>
+          <w:rFonts w:asciiTheme="minorHAnsi" w:hAnsiTheme="minorHAnsi" w:cstheme="minorBidi"/>
+          <w:color w:val="auto"/>
+          <w:sz w:val="22"/>
+          <w:szCs w:val="22"/>
+          <w:lang w:val="en-US"/>
+        </w:rPr>
+        <w:t xml:space="preserve">Bogey adhering to MRR route. Require additional identification.. </w:t>
+      </w:r>
+    </w:p>
+    <w:p>
+      <w:pPr>
+        <w:pStyle w:val="Overskrift3"/>
+        <w:rPr>
+          <w:lang w:val="en-US"/>
+        </w:rPr>
+      </w:pPr>
+      <w:r>
+        <w:rPr>
+          <w:lang w:val="en-US"/>
+        </w:rPr>
+        <w:t>Outlaw</w:t>
+      </w:r>
+    </w:p>
+    <w:p>
+      <w:pPr>
+        <w:pStyle w:val="Default"/>
+        <w:rPr>
+          <w:rFonts w:asciiTheme="minorHAnsi" w:hAnsiTheme="minorHAnsi" w:cstheme="minorBidi"/>
+          <w:color w:val="auto"/>
+          <w:sz w:val="22"/>
+          <w:szCs w:val="22"/>
+          <w:lang w:val="en-US"/>
+        </w:rPr>
+      </w:pPr>
+    </w:p>
+    <w:p>
+      <w:pPr>
+        <w:pStyle w:val="Overskrift2"/>
+        <w:rPr>
+          <w:lang w:val="en-US"/>
+        </w:rPr>
+      </w:pPr>
+      <w:r>
+        <w:rPr>
+          <w:lang w:val="en-US"/>
+        </w:rPr>
+        <w:t xml:space="preserve">Identification criteria. </w:t>
+      </w:r>
+    </w:p>
+    <w:p>
+      <w:pPr>
+        <w:pStyle w:val="Default"/>
+        <w:rPr>
+          <w:rFonts w:asciiTheme="minorHAnsi" w:hAnsiTheme="minorHAnsi" w:cstheme="minorBidi"/>
+          <w:color w:val="auto"/>
+          <w:sz w:val="22"/>
+          <w:szCs w:val="22"/>
+          <w:lang w:val="en-US"/>
+        </w:rPr>
+      </w:pPr>
+      <w:r>
+        <w:rPr>
+          <w:rFonts w:asciiTheme="minorHAnsi" w:hAnsiTheme="minorHAnsi" w:cstheme="minorBidi"/>
+          <w:color w:val="auto"/>
+          <w:sz w:val="22"/>
+          <w:szCs w:val="22"/>
+          <w:lang w:val="en-US"/>
+        </w:rPr>
+        <w:t xml:space="preserve">In </w:t>
+      </w:r>
+      <w:r>
+        <w:rPr>
+          <w:rFonts w:asciiTheme="minorHAnsi" w:hAnsiTheme="minorHAnsi" w:cstheme="minorBidi"/>
+          <w:color w:val="auto"/>
+          <w:sz w:val="22"/>
+          <w:szCs w:val="22"/>
+          <w:lang w:val="en-US"/>
+        </w:rPr>
+        <w:t>OPERATION ACTIVE RESOLVE</w:t>
+      </w:r>
+      <w:r>
+        <w:rPr>
+          <w:rFonts w:asciiTheme="minorHAnsi" w:hAnsiTheme="minorHAnsi" w:cstheme="minorBidi"/>
+          <w:color w:val="auto"/>
+          <w:sz w:val="22"/>
+          <w:szCs w:val="22"/>
+          <w:lang w:val="en-US"/>
+        </w:rPr>
+        <w:t xml:space="preserve"> the following ID criteria will be used: </w:t>
+      </w:r>
+    </w:p>
+    <w:p>
+      <w:pPr>
+        <w:pStyle w:val="Default"/>
+        <w:rPr>
+          <w:rFonts w:asciiTheme="minorHAnsi" w:hAnsiTheme="minorHAnsi" w:cstheme="minorBidi"/>
+          <w:color w:val="auto"/>
+          <w:sz w:val="22"/>
+          <w:szCs w:val="22"/>
+          <w:lang w:val="en-US"/>
+        </w:rPr>
+      </w:pPr>
+    </w:p>
+    <w:p>
+      <w:pPr>
+        <w:pStyle w:val="Overskrift3"/>
+        <w:rPr>
+          <w:lang w:val="en-US"/>
+        </w:rPr>
+      </w:pPr>
+      <w:r>
+        <w:rPr>
+          <w:lang w:val="en-US"/>
+        </w:rPr>
+        <w:t>Lack of friendly requirements.</w:t>
+      </w:r>
+    </w:p>
+    <w:p>
+      <w:pPr>
+        <w:pStyle w:val="Default"/>
+        <w:rPr>
+          <w:rFonts w:asciiTheme="minorHAnsi" w:hAnsiTheme="minorHAnsi" w:cstheme="minorBidi"/>
+          <w:color w:val="auto"/>
+          <w:sz w:val="22"/>
+          <w:szCs w:val="22"/>
+          <w:lang w:val="en-US"/>
+        </w:rPr>
+      </w:pPr>
+      <w:r>
+        <w:rPr>
+          <w:rFonts w:asciiTheme="minorHAnsi" w:hAnsiTheme="minorHAnsi" w:cstheme="minorBidi"/>
+          <w:color w:val="auto"/>
+          <w:sz w:val="22"/>
+          <w:szCs w:val="22"/>
+          <w:lang w:val="en-US"/>
+        </w:rPr>
+        <w:t xml:space="preserve"> In order to satisfy lack of friendly requirements, completed checks of identification, friendly flight plan and/or minimum risk route adherence must be accomplished. </w:t>
+      </w:r>
+    </w:p>
+    <w:p>
+      <w:pPr>
+        <w:pStyle w:val="Default"/>
+        <w:spacing w:after="68"/>
+        <w:rPr>
+          <w:rFonts w:asciiTheme="minorHAnsi" w:hAnsiTheme="minorHAnsi" w:cstheme="minorBidi"/>
+          <w:color w:val="auto"/>
+          <w:sz w:val="22"/>
+          <w:szCs w:val="22"/>
+          <w:lang w:val="en-US"/>
+        </w:rPr>
+      </w:pPr>
+      <w:r>
+        <w:rPr>
+          <w:rFonts w:asciiTheme="minorHAnsi" w:hAnsiTheme="minorHAnsi" w:cstheme="minorBidi"/>
+          <w:color w:val="auto"/>
+          <w:sz w:val="22"/>
+          <w:szCs w:val="22"/>
+          <w:lang w:val="en-US"/>
+        </w:rPr>
+        <w:t xml:space="preserve">- </w:t>
+      </w:r>
+      <w:r>
+        <w:rPr>
+          <w:rFonts w:asciiTheme="minorHAnsi" w:hAnsiTheme="minorHAnsi" w:cstheme="minorBidi"/>
+          <w:color w:val="auto"/>
+          <w:sz w:val="22"/>
+          <w:szCs w:val="22"/>
+          <w:lang w:val="en-US"/>
+        </w:rPr>
+        <w:t xml:space="preserve">Flight plan </w:t>
+      </w:r>
+    </w:p>
+    <w:p>
+      <w:pPr>
+        <w:pStyle w:val="Default"/>
+        <w:rPr>
+          <w:rFonts w:asciiTheme="minorHAnsi" w:hAnsiTheme="minorHAnsi" w:cstheme="minorBidi"/>
+          <w:color w:val="auto"/>
+          <w:sz w:val="22"/>
+          <w:szCs w:val="22"/>
+          <w:lang w:val="en-US"/>
+        </w:rPr>
+      </w:pPr>
+      <w:r>
+        <w:rPr>
+          <w:rFonts w:asciiTheme="minorHAnsi" w:hAnsiTheme="minorHAnsi" w:cstheme="minorBidi"/>
+          <w:color w:val="auto"/>
+          <w:sz w:val="22"/>
+          <w:szCs w:val="22"/>
+          <w:lang w:val="en-US"/>
+        </w:rPr>
+        <w:t xml:space="preserve">- </w:t>
+      </w:r>
+      <w:r>
+        <w:rPr>
+          <w:rFonts w:asciiTheme="minorHAnsi" w:hAnsiTheme="minorHAnsi" w:cstheme="minorBidi"/>
+          <w:color w:val="auto"/>
+          <w:sz w:val="22"/>
+          <w:szCs w:val="22"/>
+          <w:lang w:val="en-US"/>
+        </w:rPr>
+        <w:t xml:space="preserve">Lack of communications </w:t>
+      </w:r>
+    </w:p>
+    <w:p>
+      <w:pPr>
+        <w:pStyle w:val="Overskrift3"/>
         <w:numPr>
           <w:ilvl w:val="0"/>
-          <w:numId w:val="15"/>
+          <w:numId w:val="0"/>
         </w:numPr>
+        <w:ind w:left="720"/>
+        <w:rPr>
+          <w:lang w:val="en-US"/>
+        </w:rPr>
+      </w:pPr>
+    </w:p>
+    <w:p>
+      <w:pPr>
+        <w:pStyle w:val="Overskrift3"/>
+        <w:rPr>
+          <w:lang w:val="en-US"/>
+        </w:rPr>
+      </w:pPr>
+      <w:r>
+        <w:rPr>
+          <w:lang w:val="en-US"/>
+        </w:rPr>
+        <w:t xml:space="preserve">Positive enemy indication </w:t>
+      </w:r>
+    </w:p>
+    <w:p>
+      <w:pPr>
+        <w:pStyle w:val="Default"/>
+        <w:spacing w:after="68"/>
+        <w:rPr>
+          <w:rFonts w:asciiTheme="minorHAnsi" w:hAnsiTheme="minorHAnsi" w:cstheme="minorBidi"/>
+          <w:color w:val="auto"/>
+          <w:sz w:val="22"/>
+          <w:szCs w:val="22"/>
+          <w:lang w:val="en-US"/>
+        </w:rPr>
+      </w:pPr>
+      <w:r>
+        <w:rPr>
+          <w:rFonts w:asciiTheme="minorHAnsi" w:hAnsiTheme="minorHAnsi" w:cstheme="minorBidi"/>
+          <w:color w:val="auto"/>
+          <w:sz w:val="22"/>
+          <w:szCs w:val="22"/>
+          <w:lang w:val="en-US"/>
+        </w:rPr>
+        <w:t xml:space="preserve">- </w:t>
+      </w:r>
+      <w:r>
+        <w:rPr>
+          <w:rFonts w:asciiTheme="minorHAnsi" w:hAnsiTheme="minorHAnsi" w:cstheme="minorBidi"/>
+          <w:color w:val="auto"/>
+          <w:sz w:val="22"/>
+          <w:szCs w:val="22"/>
+          <w:lang w:val="en-US"/>
+        </w:rPr>
+        <w:t xml:space="preserve"> Visual ID </w:t>
+      </w:r>
+    </w:p>
+    <w:p>
+      <w:pPr>
+        <w:pStyle w:val="Default"/>
+        <w:spacing w:after="68"/>
+        <w:rPr>
+          <w:rFonts w:asciiTheme="minorHAnsi" w:hAnsiTheme="minorHAnsi" w:cstheme="minorBidi"/>
+          <w:color w:val="auto"/>
+          <w:sz w:val="22"/>
+          <w:szCs w:val="22"/>
+          <w:lang w:val="en-US"/>
+        </w:rPr>
+      </w:pPr>
+      <w:r>
+        <w:rPr>
+          <w:rFonts w:asciiTheme="minorHAnsi" w:hAnsiTheme="minorHAnsi" w:cstheme="minorBidi"/>
+          <w:color w:val="auto"/>
+          <w:sz w:val="22"/>
+          <w:szCs w:val="22"/>
+          <w:lang w:val="en-US"/>
+        </w:rPr>
+        <w:t xml:space="preserve">- </w:t>
+      </w:r>
+      <w:r>
+        <w:rPr>
+          <w:rFonts w:asciiTheme="minorHAnsi" w:hAnsiTheme="minorHAnsi" w:cstheme="minorBidi"/>
+          <w:color w:val="auto"/>
+          <w:sz w:val="22"/>
+          <w:szCs w:val="22"/>
+          <w:lang w:val="en-US"/>
+        </w:rPr>
+        <w:t xml:space="preserve"> Electrooptical ID </w:t>
+      </w:r>
+    </w:p>
+    <w:p>
+      <w:pPr>
+        <w:pStyle w:val="Default"/>
+        <w:spacing w:after="68"/>
+        <w:rPr>
+          <w:rFonts w:asciiTheme="minorHAnsi" w:hAnsiTheme="minorHAnsi" w:cstheme="minorBidi"/>
+          <w:color w:val="auto"/>
+          <w:sz w:val="22"/>
+          <w:szCs w:val="22"/>
+          <w:lang w:val="en-US"/>
+        </w:rPr>
+      </w:pPr>
+      <w:r>
+        <w:rPr>
+          <w:rFonts w:asciiTheme="minorHAnsi" w:hAnsiTheme="minorHAnsi" w:cstheme="minorBidi"/>
+          <w:color w:val="auto"/>
+          <w:sz w:val="22"/>
+          <w:szCs w:val="22"/>
+          <w:lang w:val="en-US"/>
+        </w:rPr>
+        <w:t xml:space="preserve">- </w:t>
+      </w:r>
+      <w:r>
+        <w:rPr>
+          <w:rFonts w:asciiTheme="minorHAnsi" w:hAnsiTheme="minorHAnsi" w:cstheme="minorBidi"/>
+          <w:color w:val="auto"/>
+          <w:sz w:val="22"/>
+          <w:szCs w:val="22"/>
+          <w:lang w:val="en-US"/>
+        </w:rPr>
+        <w:t xml:space="preserve"> Hostile act / Hostile intent </w:t>
+      </w:r>
+    </w:p>
+    <w:p>
+      <w:pPr>
+        <w:pStyle w:val="Default"/>
+        <w:rPr>
+          <w:rFonts w:asciiTheme="minorHAnsi" w:hAnsiTheme="minorHAnsi" w:cstheme="minorBidi"/>
+          <w:color w:val="auto"/>
+          <w:sz w:val="22"/>
+          <w:szCs w:val="22"/>
+          <w:lang w:val="en-US"/>
+        </w:rPr>
+      </w:pPr>
+      <w:r>
+        <w:rPr>
+          <w:rFonts w:asciiTheme="minorHAnsi" w:hAnsiTheme="minorHAnsi" w:cstheme="minorBidi"/>
+          <w:color w:val="auto"/>
+          <w:sz w:val="22"/>
+          <w:szCs w:val="22"/>
+          <w:lang w:val="en-US"/>
+        </w:rPr>
+        <w:t xml:space="preserve">- </w:t>
+      </w:r>
+      <w:r>
+        <w:rPr>
+          <w:rFonts w:asciiTheme="minorHAnsi" w:hAnsiTheme="minorHAnsi" w:cstheme="minorBidi"/>
+          <w:color w:val="auto"/>
+          <w:sz w:val="22"/>
+          <w:szCs w:val="22"/>
+          <w:lang w:val="en-US"/>
+        </w:rPr>
+        <w:t xml:space="preserve"> Point of origin </w:t>
+      </w:r>
+    </w:p>
+    <w:p>
+      <w:pPr>
+        <w:pStyle w:val="Default"/>
+        <w:rPr>
+          <w:rFonts w:asciiTheme="minorHAnsi" w:hAnsiTheme="minorHAnsi" w:cstheme="minorBidi"/>
+          <w:color w:val="auto"/>
+          <w:sz w:val="22"/>
+          <w:szCs w:val="22"/>
+          <w:lang w:val="en-US"/>
+        </w:rPr>
+      </w:pPr>
+    </w:p>
+    <w:p>
+      <w:pPr>
+        <w:pStyle w:val="Overskrift2"/>
+        <w:rPr>
+          <w:lang w:val="en-US"/>
+        </w:rPr>
+      </w:pPr>
+      <w:r>
+        <w:rPr>
+          <w:lang w:val="en-US"/>
+        </w:rPr>
+        <w:t>Weapon status.</w:t>
+      </w:r>
+    </w:p>
+    <w:p>
+      <w:pPr>
+        <w:pStyle w:val="Default"/>
+        <w:rPr>
+          <w:rFonts w:asciiTheme="minorHAnsi" w:hAnsiTheme="minorHAnsi" w:cstheme="minorBidi"/>
+          <w:color w:val="auto"/>
+          <w:sz w:val="22"/>
+          <w:szCs w:val="22"/>
+          <w:lang w:val="en-US"/>
+        </w:rPr>
+      </w:pPr>
+      <w:r>
+        <w:rPr>
+          <w:rFonts w:asciiTheme="minorHAnsi" w:hAnsiTheme="minorHAnsi" w:cstheme="minorBidi"/>
+          <w:color w:val="auto"/>
+          <w:sz w:val="22"/>
+          <w:szCs w:val="22"/>
+          <w:lang w:val="en-US"/>
+        </w:rPr>
+        <w:t xml:space="preserve"> In OPERATION </w:t>
+      </w:r>
+      <w:r>
+        <w:rPr>
+          <w:rFonts w:asciiTheme="minorHAnsi" w:hAnsiTheme="minorHAnsi" w:cstheme="minorBidi"/>
+          <w:color w:val="auto"/>
+          <w:sz w:val="22"/>
+          <w:szCs w:val="22"/>
+          <w:lang w:val="en-US"/>
+        </w:rPr>
+        <w:t>ACTIVE RESOLVE</w:t>
+      </w:r>
+      <w:r>
+        <w:rPr>
+          <w:rFonts w:asciiTheme="minorHAnsi" w:hAnsiTheme="minorHAnsi" w:cstheme="minorBidi"/>
+          <w:color w:val="auto"/>
+          <w:sz w:val="22"/>
+          <w:szCs w:val="22"/>
+          <w:lang w:val="en-US"/>
+        </w:rPr>
+        <w:t xml:space="preserve"> the following weapon release status will be used: </w:t>
+      </w:r>
+    </w:p>
+    <w:p>
+      <w:pPr>
+        <w:pStyle w:val="Overskrift3"/>
+        <w:rPr>
+          <w:lang w:val="en-US"/>
+        </w:rPr>
+      </w:pPr>
+      <w:r>
+        <w:rPr>
+          <w:lang w:val="en-US"/>
+        </w:rPr>
+        <w:t>WEAPON FREE:</w:t>
+      </w:r>
+      <w:r>
+        <w:rPr>
+          <w:lang w:val="en-US"/>
+        </w:rPr>
+        <w:t xml:space="preserve"> </w:t>
+      </w:r>
+    </w:p>
+    <w:p>
+      <w:pPr>
+        <w:pStyle w:val="Default"/>
+        <w:spacing w:after="68"/>
+        <w:rPr>
+          <w:rFonts w:asciiTheme="minorHAnsi" w:hAnsiTheme="minorHAnsi" w:cstheme="minorBidi"/>
+          <w:color w:val="auto"/>
+          <w:sz w:val="22"/>
+          <w:szCs w:val="22"/>
+          <w:lang w:val="en-US"/>
+        </w:rPr>
+      </w:pPr>
+      <w:r>
+        <w:rPr>
+          <w:rFonts w:asciiTheme="minorHAnsi" w:hAnsiTheme="minorHAnsi" w:cstheme="minorBidi"/>
+          <w:color w:val="auto"/>
+          <w:sz w:val="22"/>
+          <w:szCs w:val="22"/>
+          <w:lang w:val="en-US"/>
+        </w:rPr>
+        <w:t xml:space="preserve">At </w:t>
+      </w:r>
+      <w:r>
+        <w:rPr>
+          <w:rFonts w:asciiTheme="minorHAnsi" w:hAnsiTheme="minorHAnsi" w:cstheme="minorBidi"/>
+          <w:color w:val="auto"/>
+          <w:sz w:val="22"/>
+          <w:szCs w:val="22"/>
+          <w:lang w:val="en-US"/>
+        </w:rPr>
+        <w:t>any target</w:t>
+      </w:r>
+      <w:r>
+        <w:rPr>
+          <w:rFonts w:asciiTheme="minorHAnsi" w:hAnsiTheme="minorHAnsi" w:cstheme="minorBidi"/>
+          <w:color w:val="auto"/>
+          <w:sz w:val="22"/>
+          <w:szCs w:val="22"/>
+          <w:lang w:val="en-US"/>
+        </w:rPr>
+        <w:t xml:space="preserve"> not identified as friendly in accordance with current ROE and Identification criteria. </w:t>
+      </w:r>
+    </w:p>
+    <w:p>
+      <w:pPr>
+        <w:pStyle w:val="Overskrift3"/>
+        <w:rPr>
+          <w:lang w:val="en-US"/>
+        </w:rPr>
+      </w:pPr>
+      <w:r>
+        <w:rPr>
+          <w:lang w:val="en-US"/>
+        </w:rPr>
+        <w:t>WEAPON TIGHT:</w:t>
+      </w:r>
+      <w:r>
+        <w:rPr>
+          <w:lang w:val="en-US"/>
+        </w:rPr>
+        <w:t xml:space="preserve"> </w:t>
+      </w:r>
+    </w:p>
+    <w:p>
+      <w:pPr>
+        <w:pStyle w:val="Default"/>
+        <w:spacing w:after="68"/>
+        <w:rPr>
+          <w:rFonts w:asciiTheme="minorHAnsi" w:hAnsiTheme="minorHAnsi" w:cstheme="minorBidi"/>
+          <w:color w:val="auto"/>
+          <w:sz w:val="22"/>
+          <w:szCs w:val="22"/>
+          <w:lang w:val="en-US"/>
+        </w:rPr>
+      </w:pPr>
+      <w:r>
+        <w:rPr>
+          <w:rFonts w:asciiTheme="minorHAnsi" w:hAnsiTheme="minorHAnsi" w:cstheme="minorBidi"/>
+          <w:color w:val="auto"/>
+          <w:sz w:val="22"/>
+          <w:szCs w:val="22"/>
+          <w:lang w:val="en-US"/>
+        </w:rPr>
+        <w:t xml:space="preserve">At targets positively identified as hostile and bandit. </w:t>
+      </w:r>
+    </w:p>
+    <w:p>
+      <w:pPr>
+        <w:pStyle w:val="Overskrift3"/>
+        <w:rPr>
+          <w:lang w:val="en-US"/>
+        </w:rPr>
+      </w:pPr>
+      <w:r>
+        <w:rPr>
+          <w:lang w:val="en-US"/>
+        </w:rPr>
+        <w:t>WEAPON HOLD.:</w:t>
+      </w:r>
+    </w:p>
+    <w:p>
+      <w:pPr>
+        <w:pStyle w:val="Default"/>
+        <w:rPr>
+          <w:rFonts w:asciiTheme="minorHAnsi" w:hAnsiTheme="minorHAnsi" w:cstheme="minorBidi"/>
+          <w:color w:val="auto"/>
+          <w:sz w:val="22"/>
+          <w:szCs w:val="22"/>
+          <w:lang w:val="en-US"/>
+        </w:rPr>
+      </w:pPr>
+      <w:r>
+        <w:rPr>
+          <w:rFonts w:asciiTheme="minorHAnsi" w:hAnsiTheme="minorHAnsi" w:cstheme="minorBidi"/>
+          <w:color w:val="auto"/>
+          <w:sz w:val="22"/>
+          <w:szCs w:val="22"/>
+          <w:lang w:val="en-US"/>
+        </w:rPr>
+        <w:t xml:space="preserve">In self defense or in response to a formal order. </w:t>
+      </w:r>
+    </w:p>
+    <w:p>
+      <w:pPr>
+        <w:pStyle w:val="Default"/>
+        <w:rPr>
+          <w:rFonts w:asciiTheme="minorHAnsi" w:hAnsiTheme="minorHAnsi" w:cstheme="minorBidi"/>
+          <w:color w:val="auto"/>
+          <w:sz w:val="22"/>
+          <w:szCs w:val="22"/>
+          <w:lang w:val="en-US"/>
+        </w:rPr>
+      </w:pPr>
+    </w:p>
+    <w:p>
+      <w:pPr>
+        <w:pStyle w:val="Default"/>
+        <w:rPr>
+          <w:rFonts w:asciiTheme="minorHAnsi" w:hAnsiTheme="minorHAnsi" w:cstheme="minorBidi"/>
+          <w:color w:val="auto"/>
+          <w:sz w:val="22"/>
+          <w:szCs w:val="22"/>
+          <w:lang w:val="en-US"/>
+        </w:rPr>
+      </w:pPr>
+    </w:p>
+    <w:p>
+      <w:pPr>
+        <w:pStyle w:val="Overskrift1"/>
+        <w:rPr>
+          <w:lang w:val="en-US"/>
+        </w:rPr>
+      </w:pPr>
+      <w:r>
+        <w:rPr>
+          <w:lang w:val="en-US"/>
+        </w:rPr>
+        <w:t>Offensive operations</w:t>
+      </w:r>
+    </w:p>
+    <w:p>
+      <w:pPr>
+        <w:pStyle w:val="Overskrift2"/>
+        <w:rPr>
+          <w:lang w:val="en-US"/>
+        </w:rPr>
+      </w:pPr>
+      <w:r>
+        <w:rPr>
+          <w:lang w:val="en-US"/>
+        </w:rPr>
+        <w:t>Risk levels</w:t>
+      </w:r>
+    </w:p>
+    <w:p>
+      <w:pPr>
+        <w:pStyle w:val="Overskrift3"/>
+        <w:rPr>
+          <w:lang w:val="en-US"/>
+        </w:rPr>
+      </w:pPr>
+      <w:r>
+        <w:rPr>
+          <w:lang w:val="en-US"/>
+        </w:rPr>
+        <w:t>Low</w:t>
+      </w:r>
+    </w:p>
+    <w:p>
+      <w:pPr>
+        <w:pStyle w:val="Overskrift3"/>
+        <w:rPr>
+          <w:lang w:val="en-US"/>
+        </w:rPr>
+      </w:pPr>
+      <w:r>
+        <w:rPr>
+          <w:lang w:val="en-US"/>
+        </w:rPr>
+        <w:t>Medium</w:t>
+      </w:r>
+    </w:p>
+    <w:p>
+      <w:pPr>
+        <w:pStyle w:val="Overskrift3"/>
+        <w:rPr>
+          <w:lang w:val="en-US"/>
+        </w:rPr>
+      </w:pPr>
+      <w:r>
+        <w:rPr>
+          <w:lang w:val="en-US"/>
+        </w:rPr>
+        <w:t>High</w:t>
+      </w:r>
+    </w:p>
+    <w:p>
+      <w:pPr>
+        <w:pStyle w:val="Overskrift3"/>
+        <w:rPr>
+          <w:lang w:val="en-US"/>
+        </w:rPr>
+      </w:pPr>
+      <w:r>
+        <w:rPr>
+          <w:lang w:val="en-US"/>
+        </w:rPr>
+        <w:t>Extreme</w:t>
+      </w:r>
+    </w:p>
+    <w:p>
+      <w:pPr>
+        <w:pStyle w:val="Overskrift3"/>
+        <w:rPr>
+          <w:lang w:val="en-US"/>
+        </w:rPr>
+      </w:pPr>
+      <w:r>
+        <w:rPr>
+          <w:lang w:val="en-US"/>
+        </w:rPr>
+        <w:t>Standard Acceptable Mission Risk Level</w:t>
+      </w:r>
+    </w:p>
+    <w:p>
+      <w:pPr>
+        <w:pStyle w:val="Ingenmellomrom"/>
+        <w:rPr>
+          <w:lang w:val="en-US"/>
+        </w:rPr>
+      </w:pPr>
+      <w:r>
+        <w:rPr>
+          <w:lang w:val="en-US"/>
+        </w:rPr>
+        <w:t>The standard Acceptable Mission Risk Level (AMRL) in OPERATION ACTIVE RESOLVE is MEDIUM. Deviations will be stated in amplifications in flight tasking in the ATO, or on Joint Prioritized Target List (JPTL) for AI operations.</w:t>
+      </w:r>
+    </w:p>
+    <w:p>
+      <w:pPr>
+        <w:pStyle w:val="Ingenmellomrom"/>
+        <w:rPr>
+          <w:lang w:val="en-US"/>
+        </w:rPr>
+      </w:pPr>
+    </w:p>
+    <w:p>
+      <w:pPr>
+        <w:pStyle w:val="Overskrift2"/>
+        <w:rPr>
+          <w:lang w:val="en-US"/>
+        </w:rPr>
+      </w:pPr>
+      <w:r>
+        <w:rPr>
+          <w:lang w:val="en-US"/>
+        </w:rPr>
+        <w:t>Target priority grade</w:t>
+      </w:r>
+    </w:p>
+    <w:p>
+      <w:pPr>
+        <w:pStyle w:val="Overskrift3"/>
+        <w:rPr>
+          <w:lang w:val="en-US"/>
+        </w:rPr>
+      </w:pPr>
+      <w:r>
+        <w:rPr>
+          <w:lang w:val="en-US"/>
+        </w:rPr>
+        <w:t>Target priority A</w:t>
+      </w:r>
+    </w:p>
+    <w:p>
+      <w:pPr>
+        <w:pStyle w:val="Default"/>
+        <w:rPr>
+          <w:rFonts w:asciiTheme="minorHAnsi" w:hAnsiTheme="minorHAnsi" w:cstheme="minorBidi"/>
+          <w:color w:val="auto"/>
+          <w:sz w:val="22"/>
+          <w:szCs w:val="22"/>
+          <w:lang w:val="en-US"/>
+        </w:rPr>
+      </w:pPr>
+      <w:r>
+        <w:rPr>
+          <w:rFonts w:asciiTheme="minorHAnsi" w:hAnsiTheme="minorHAnsi" w:cstheme="minorBidi"/>
+          <w:color w:val="auto"/>
+          <w:sz w:val="22"/>
+          <w:szCs w:val="22"/>
+          <w:lang w:val="en-US"/>
+        </w:rPr>
+        <w:t>The target is essential for mission success in support of current objectives (or</w:t>
+      </w:r>
+      <w:r>
+        <w:rPr>
+          <w:rFonts w:asciiTheme="minorHAnsi" w:hAnsiTheme="minorHAnsi" w:cstheme="minorBidi"/>
+          <w:color w:val="auto"/>
+          <w:sz w:val="22"/>
+          <w:szCs w:val="22"/>
+          <w:lang w:val="en-US"/>
+        </w:rPr>
+        <w:t xml:space="preserve"> the target</w:t>
+      </w:r>
+      <w:r>
+        <w:rPr>
+          <w:rFonts w:asciiTheme="minorHAnsi" w:hAnsiTheme="minorHAnsi" w:cstheme="minorBidi"/>
+          <w:color w:val="auto"/>
+          <w:sz w:val="22"/>
+          <w:szCs w:val="22"/>
+          <w:lang w:val="en-US"/>
+        </w:rPr>
+        <w:t xml:space="preserve"> is a designated High Value Target, High Payoff Target, or TST)</w:t>
+      </w:r>
+      <w:r>
+        <w:rPr>
+          <w:rFonts w:asciiTheme="minorHAnsi" w:hAnsiTheme="minorHAnsi" w:cstheme="minorBidi"/>
+          <w:color w:val="auto"/>
+          <w:sz w:val="22"/>
+          <w:szCs w:val="22"/>
+          <w:lang w:val="en-US"/>
+        </w:rPr>
+        <w:t>.</w:t>
+      </w:r>
+    </w:p>
+    <w:p>
+      <w:pPr>
+        <w:pStyle w:val="Default"/>
+        <w:rPr>
+          <w:rFonts w:asciiTheme="minorHAnsi" w:hAnsiTheme="minorHAnsi" w:cstheme="minorBidi"/>
+          <w:color w:val="auto"/>
+          <w:sz w:val="22"/>
+          <w:szCs w:val="22"/>
+          <w:lang w:val="en-US"/>
+        </w:rPr>
+      </w:pPr>
+      <w:r>
+        <w:rPr>
+          <w:rFonts w:asciiTheme="minorHAnsi" w:hAnsiTheme="minorHAnsi" w:cstheme="minorBidi"/>
+          <w:color w:val="auto"/>
+          <w:sz w:val="22"/>
+          <w:szCs w:val="22"/>
+          <w:lang w:val="en-US"/>
+        </w:rPr>
+        <w:t>Target with priority A</w:t>
+      </w:r>
+      <w:r>
+        <w:rPr>
+          <w:rFonts w:asciiTheme="minorHAnsi" w:hAnsiTheme="minorHAnsi" w:cstheme="minorBidi"/>
+          <w:color w:val="auto"/>
+          <w:sz w:val="22"/>
+          <w:szCs w:val="22"/>
+          <w:lang w:val="en-US"/>
+        </w:rPr>
+        <w:t xml:space="preserve"> is crucial to the overall success of the operation</w:t>
+      </w:r>
+      <w:r>
+        <w:rPr>
+          <w:rFonts w:asciiTheme="minorHAnsi" w:hAnsiTheme="minorHAnsi" w:cstheme="minorBidi"/>
+          <w:color w:val="auto"/>
+          <w:sz w:val="22"/>
+          <w:szCs w:val="22"/>
+          <w:lang w:val="en-US"/>
+        </w:rPr>
+        <w:t>.</w:t>
+      </w:r>
+    </w:p>
+    <w:p>
+      <w:pPr>
+        <w:pStyle w:val="Default"/>
+        <w:rPr>
+          <w:rFonts w:asciiTheme="minorHAnsi" w:hAnsiTheme="minorHAnsi" w:cstheme="minorBidi"/>
+          <w:color w:val="auto"/>
+          <w:sz w:val="22"/>
+          <w:szCs w:val="22"/>
+          <w:lang w:val="en-US"/>
+        </w:rPr>
+      </w:pPr>
+      <w:r>
+        <w:rPr>
+          <w:rFonts w:asciiTheme="minorHAnsi" w:hAnsiTheme="minorHAnsi" w:cstheme="minorBidi"/>
+          <w:color w:val="auto"/>
+          <w:sz w:val="22"/>
+          <w:szCs w:val="22"/>
+          <w:lang w:val="en-US"/>
+        </w:rPr>
+        <w:t>Target with priority A</w:t>
+      </w:r>
+      <w:r>
+        <w:rPr>
+          <w:rFonts w:asciiTheme="minorHAnsi" w:hAnsiTheme="minorHAnsi" w:cstheme="minorBidi"/>
+          <w:color w:val="auto"/>
+          <w:sz w:val="22"/>
+          <w:szCs w:val="22"/>
+          <w:lang w:val="en-US"/>
+        </w:rPr>
+        <w:t xml:space="preserve"> </w:t>
+      </w:r>
+      <w:r>
+        <w:rPr>
+          <w:rFonts w:asciiTheme="minorHAnsi" w:hAnsiTheme="minorHAnsi" w:cstheme="minorBidi"/>
+          <w:color w:val="auto"/>
+          <w:sz w:val="22"/>
+          <w:szCs w:val="22"/>
+          <w:lang w:val="en-US"/>
+        </w:rPr>
+        <w:t xml:space="preserve"> will have immediate and compelling effects</w:t>
+      </w:r>
+      <w:r>
+        <w:rPr>
+          <w:rFonts w:asciiTheme="minorHAnsi" w:hAnsiTheme="minorHAnsi" w:cstheme="minorBidi"/>
+          <w:color w:val="auto"/>
+          <w:sz w:val="22"/>
+          <w:szCs w:val="22"/>
+          <w:lang w:val="en-US"/>
+        </w:rPr>
+        <w:t>.</w:t>
+      </w:r>
+    </w:p>
+    <w:p>
+      <w:pPr>
+        <w:pStyle w:val="Default"/>
+        <w:rPr>
+          <w:rFonts w:asciiTheme="minorHAnsi" w:hAnsiTheme="minorHAnsi" w:cstheme="minorBidi"/>
+          <w:color w:val="auto"/>
+          <w:sz w:val="22"/>
+          <w:szCs w:val="22"/>
+          <w:lang w:val="en-US"/>
+        </w:rPr>
+      </w:pPr>
+      <w:r>
+        <w:rPr>
+          <w:rFonts w:asciiTheme="minorHAnsi" w:hAnsiTheme="minorHAnsi" w:cstheme="minorBidi"/>
+          <w:color w:val="auto"/>
+          <w:sz w:val="22"/>
+          <w:szCs w:val="22"/>
+          <w:lang w:val="en-US"/>
+        </w:rPr>
+        <w:t>Its timeliness as an urgent target</w:t>
+      </w:r>
+      <w:r>
+        <w:rPr>
+          <w:rFonts w:asciiTheme="minorHAnsi" w:hAnsiTheme="minorHAnsi" w:cstheme="minorBidi"/>
+          <w:color w:val="auto"/>
+          <w:sz w:val="22"/>
+          <w:szCs w:val="22"/>
+          <w:lang w:val="en-US"/>
+        </w:rPr>
+        <w:t xml:space="preserve"> for targets with priority A</w:t>
+      </w:r>
+      <w:r>
+        <w:rPr>
+          <w:rFonts w:asciiTheme="minorHAnsi" w:hAnsiTheme="minorHAnsi" w:cstheme="minorBidi"/>
+          <w:color w:val="auto"/>
+          <w:sz w:val="22"/>
+          <w:szCs w:val="22"/>
+          <w:lang w:val="en-US"/>
+        </w:rPr>
+        <w:t xml:space="preserve"> may not exist in the future</w:t>
+      </w:r>
+      <w:r>
+        <w:rPr>
+          <w:rFonts w:asciiTheme="minorHAnsi" w:hAnsiTheme="minorHAnsi" w:cstheme="minorBidi"/>
+          <w:color w:val="auto"/>
+          <w:sz w:val="22"/>
+          <w:szCs w:val="22"/>
+          <w:lang w:val="en-US"/>
+        </w:rPr>
+        <w:t>.</w:t>
+      </w:r>
+    </w:p>
+    <w:p>
+      <w:pPr>
+        <w:pStyle w:val="Default"/>
+        <w:rPr>
+          <w:rFonts w:asciiTheme="minorHAnsi" w:hAnsiTheme="minorHAnsi" w:cstheme="minorBidi"/>
+          <w:color w:val="auto"/>
+          <w:sz w:val="22"/>
+          <w:szCs w:val="22"/>
+          <w:lang w:val="en-US"/>
+        </w:rPr>
+      </w:pPr>
+      <w:r>
+        <w:rPr>
+          <w:rFonts w:asciiTheme="minorHAnsi" w:hAnsiTheme="minorHAnsi" w:cstheme="minorBidi"/>
+          <w:color w:val="auto"/>
+          <w:sz w:val="22"/>
+          <w:szCs w:val="22"/>
+          <w:lang w:val="en-US"/>
+        </w:rPr>
+        <w:t>If not targeted, negative consequences may seriously jeopardize future CJTF operations</w:t>
+      </w:r>
+      <w:r>
+        <w:rPr>
+          <w:rFonts w:asciiTheme="minorHAnsi" w:hAnsiTheme="minorHAnsi" w:cstheme="minorBidi"/>
+          <w:color w:val="auto"/>
+          <w:sz w:val="22"/>
+          <w:szCs w:val="22"/>
+          <w:lang w:val="en-US"/>
+        </w:rPr>
+        <w:t>.</w:t>
+      </w:r>
+    </w:p>
+    <w:p>
+      <w:pPr>
+        <w:pStyle w:val="Default"/>
+        <w:rPr>
+          <w:rFonts w:asciiTheme="minorHAnsi" w:hAnsiTheme="minorHAnsi" w:cstheme="minorBidi"/>
+          <w:color w:val="auto"/>
+          <w:sz w:val="22"/>
+          <w:szCs w:val="22"/>
+          <w:lang w:val="en-US"/>
+        </w:rPr>
+      </w:pPr>
+    </w:p>
+    <w:p>
+      <w:pPr>
+        <w:pStyle w:val="Overskrift3"/>
+        <w:rPr>
+          <w:lang w:val="en-US"/>
+        </w:rPr>
+      </w:pPr>
+      <w:r>
+        <w:rPr>
+          <w:lang w:val="en-US"/>
+        </w:rPr>
+        <w:lastRenderedPageBreak/>
+        <w:t>Target priority B</w:t>
+      </w:r>
+    </w:p>
+    <w:p>
+      <w:pPr>
+        <w:pStyle w:val="Ingenmellomrom"/>
+        <w:rPr>
+          <w:lang w:val="en-US"/>
+        </w:rPr>
+      </w:pPr>
+      <w:r>
+        <w:rPr>
+          <w:lang w:val="en-US"/>
+        </w:rPr>
+        <w:t>Targets have substantial, but not immediate impact on the battle</w:t>
+      </w:r>
+      <w:r>
+        <w:rPr>
+          <w:lang w:val="en-US"/>
+        </w:rPr>
+        <w:t>.</w:t>
+      </w:r>
+    </w:p>
+    <w:p>
+      <w:pPr>
+        <w:pStyle w:val="Ingenmellomrom"/>
+        <w:rPr>
+          <w:lang w:val="en-US"/>
+        </w:rPr>
+      </w:pPr>
+      <w:r>
+        <w:rPr>
+          <w:lang w:val="en-US"/>
+        </w:rPr>
+        <w:t>The cascading effects this target provides may not be realized in the future</w:t>
+      </w:r>
+      <w:r>
+        <w:rPr>
+          <w:lang w:val="en-US"/>
+        </w:rPr>
+        <w:t>.</w:t>
+      </w:r>
+    </w:p>
+    <w:p>
+      <w:pPr>
+        <w:pStyle w:val="Ingenmellomrom"/>
+        <w:rPr>
+          <w:lang w:val="en-US"/>
+        </w:rPr>
+      </w:pPr>
+      <w:r>
+        <w:rPr>
+          <w:lang w:val="en-US"/>
+        </w:rPr>
+        <w:t>If not targeted on this ATO, a significant level of effort may be required later</w:t>
+      </w:r>
+      <w:r>
+        <w:rPr>
+          <w:lang w:val="en-US"/>
+        </w:rPr>
+        <w:t>.</w:t>
+      </w:r>
+    </w:p>
+    <w:p>
+      <w:pPr>
+        <w:pStyle w:val="Ingenmellomrom"/>
+        <w:rPr>
+          <w:lang w:val="en-US"/>
+        </w:rPr>
+      </w:pPr>
+      <w:r>
+        <w:rPr>
+          <w:lang w:val="en-US"/>
+        </w:rPr>
+        <w:t>If not targeted , negative consequence smay significantly hamper CJTF operations</w:t>
+      </w:r>
+      <w:r>
+        <w:rPr>
+          <w:lang w:val="en-US"/>
+        </w:rPr>
+        <w:t>.</w:t>
+      </w:r>
+    </w:p>
+    <w:p>
+      <w:pPr>
+        <w:pStyle w:val="Default"/>
+        <w:rPr>
+          <w:rFonts w:asciiTheme="minorHAnsi" w:hAnsiTheme="minorHAnsi" w:cstheme="minorBidi"/>
+          <w:color w:val="auto"/>
+          <w:sz w:val="22"/>
+          <w:szCs w:val="22"/>
+          <w:lang w:val="en-US"/>
+        </w:rPr>
+      </w:pPr>
+    </w:p>
+    <w:p>
+      <w:pPr>
+        <w:pStyle w:val="Overskrift3"/>
+        <w:rPr>
+          <w:lang w:val="en-US"/>
+        </w:rPr>
+      </w:pPr>
+      <w:r>
+        <w:rPr>
+          <w:lang w:val="en-US"/>
+        </w:rPr>
+        <w:t>Target priority C</w:t>
+      </w:r>
+    </w:p>
+    <w:p>
+      <w:pPr>
+        <w:pStyle w:val="Ingenmellomrom"/>
+        <w:rPr>
+          <w:lang w:val="en-US"/>
+        </w:rPr>
+      </w:pPr>
+      <w:r>
+        <w:rPr>
+          <w:lang w:val="en-US"/>
+        </w:rPr>
+        <w:t>Target with priority C</w:t>
+      </w:r>
+      <w:r>
+        <w:rPr>
+          <w:lang w:val="en-US"/>
+        </w:rPr>
+        <w:t xml:space="preserve"> will contribute to the battle, but it is not critical to mission success</w:t>
+      </w:r>
+      <w:r>
+        <w:rPr>
+          <w:lang w:val="en-US"/>
+        </w:rPr>
+        <w:t>.</w:t>
+      </w:r>
+    </w:p>
+    <w:p>
+      <w:pPr>
+        <w:pStyle w:val="Ingenmellomrom"/>
+        <w:rPr>
+          <w:lang w:val="en-US"/>
+        </w:rPr>
+      </w:pPr>
+      <w:r>
+        <w:rPr>
+          <w:lang w:val="en-US"/>
+        </w:rPr>
+        <w:t xml:space="preserve">Targeting a target with priority C </w:t>
+      </w:r>
+      <w:r>
+        <w:rPr>
+          <w:lang w:val="en-US"/>
+        </w:rPr>
+        <w:t xml:space="preserve"> will further the success of the operation</w:t>
+      </w:r>
+      <w:r>
+        <w:rPr>
+          <w:lang w:val="en-US"/>
+        </w:rPr>
+        <w:t>.</w:t>
+      </w:r>
+    </w:p>
+    <w:p>
+      <w:pPr>
+        <w:pStyle w:val="Ingenmellomrom"/>
+        <w:rPr>
+          <w:lang w:val="en-US"/>
+        </w:rPr>
+      </w:pPr>
+      <w:r>
+        <w:rPr>
+          <w:lang w:val="en-US"/>
+        </w:rPr>
+        <w:t>Targets with priority C  will eventually require target</w:t>
+      </w:r>
+      <w:r>
+        <w:rPr>
+          <w:lang w:val="en-US"/>
+        </w:rPr>
+        <w:t xml:space="preserve">ing due to </w:t>
+      </w:r>
+      <w:r>
+        <w:rPr>
+          <w:lang w:val="en-US"/>
+        </w:rPr>
+        <w:t xml:space="preserve">Combined </w:t>
+      </w:r>
+      <w:r>
+        <w:rPr>
+          <w:lang w:val="en-US"/>
+        </w:rPr>
+        <w:t>J</w:t>
+      </w:r>
+      <w:r>
+        <w:rPr>
+          <w:lang w:val="en-US"/>
+        </w:rPr>
+        <w:t xml:space="preserve">oint </w:t>
+      </w:r>
+      <w:r>
+        <w:rPr>
+          <w:lang w:val="en-US"/>
+        </w:rPr>
+        <w:t>F</w:t>
+      </w:r>
+      <w:r>
+        <w:rPr>
+          <w:lang w:val="en-US"/>
+        </w:rPr>
+        <w:t xml:space="preserve">orce </w:t>
+      </w:r>
+      <w:r>
+        <w:rPr>
+          <w:lang w:val="en-US"/>
+        </w:rPr>
+        <w:t>C</w:t>
+      </w:r>
+      <w:r>
+        <w:rPr>
+          <w:lang w:val="en-US"/>
+        </w:rPr>
+        <w:t>ommanders (CJTF)</w:t>
+      </w:r>
+      <w:r>
+        <w:rPr>
+          <w:lang w:val="en-US"/>
+        </w:rPr>
+        <w:t xml:space="preserve"> future plans</w:t>
+      </w:r>
+      <w:r>
+        <w:rPr>
+          <w:lang w:val="en-US"/>
+        </w:rPr>
+        <w:t>.</w:t>
+      </w:r>
+    </w:p>
+    <w:p>
+      <w:pPr>
+        <w:pStyle w:val="Ingenmellomrom"/>
+        <w:rPr>
+          <w:lang w:val="en-US"/>
+        </w:rPr>
+      </w:pPr>
+      <w:r>
+        <w:rPr>
+          <w:lang w:val="en-US"/>
+        </w:rPr>
+        <w:t xml:space="preserve">If not targeted on this ATO, negative consequences will probably not impede </w:t>
+      </w:r>
+      <w:r>
+        <w:rPr>
+          <w:lang w:val="en-US"/>
+        </w:rPr>
+        <w:t xml:space="preserve">ongoing </w:t>
+      </w:r>
+      <w:r>
+        <w:rPr>
+          <w:lang w:val="en-US"/>
+        </w:rPr>
+        <w:t>operations</w:t>
+      </w:r>
+      <w:r>
+        <w:rPr>
+          <w:lang w:val="en-US"/>
+        </w:rPr>
+        <w:t>.</w:t>
+      </w:r>
+    </w:p>
+    <w:p>
+      <w:pPr>
+        <w:pStyle w:val="Default"/>
+        <w:rPr>
+          <w:rFonts w:asciiTheme="minorHAnsi" w:hAnsiTheme="minorHAnsi" w:cstheme="minorBidi"/>
+          <w:color w:val="auto"/>
+          <w:sz w:val="22"/>
+          <w:szCs w:val="22"/>
+          <w:lang w:val="en-US"/>
+        </w:rPr>
+      </w:pPr>
+    </w:p>
+    <w:p>
+      <w:pPr>
+        <w:pStyle w:val="Overskrift3"/>
+        <w:rPr>
+          <w:lang w:val="en-US"/>
+        </w:rPr>
+      </w:pPr>
+      <w:r>
+        <w:rPr>
+          <w:lang w:val="en-US"/>
+        </w:rPr>
+        <w:t>Target priority D</w:t>
+      </w:r>
+    </w:p>
+    <w:p>
+      <w:pPr>
+        <w:pStyle w:val="Ingenmellomrom"/>
+        <w:rPr>
+          <w:lang w:val="en-US"/>
+        </w:rPr>
+      </w:pPr>
+      <w:r>
+        <w:rPr>
+          <w:lang w:val="en-US"/>
+        </w:rPr>
+        <w:t>Target of oppertunity if:</w:t>
+      </w:r>
+    </w:p>
+    <w:p>
+      <w:pPr>
+        <w:pStyle w:val="Ingenmellomrom"/>
+        <w:numPr>
+          <w:ilvl w:val="0"/>
+          <w:numId w:val="26"/>
+        </w:numPr>
+        <w:rPr>
+          <w:lang w:val="en-US"/>
+        </w:rPr>
+      </w:pPr>
+      <w:r>
+        <w:rPr>
+          <w:lang w:val="en-US"/>
+        </w:rPr>
+        <w:t xml:space="preserve">other targets not suitable for this ATO. </w:t>
+      </w:r>
+    </w:p>
+    <w:p>
+      <w:pPr>
+        <w:pStyle w:val="Ingenmellomrom"/>
+        <w:numPr>
+          <w:ilvl w:val="0"/>
+          <w:numId w:val="26"/>
+        </w:numPr>
+        <w:rPr>
+          <w:lang w:val="en-US"/>
+        </w:rPr>
+      </w:pPr>
+      <w:r>
+        <w:rPr>
+          <w:lang w:val="en-US"/>
+        </w:rPr>
+        <w:t>as a backup target</w:t>
+      </w:r>
+    </w:p>
+    <w:p>
+      <w:pPr>
+        <w:pStyle w:val="Ingenmellomrom"/>
+        <w:rPr>
+          <w:lang w:val="en-US"/>
+        </w:rPr>
+      </w:pPr>
+      <w:r>
+        <w:rPr>
+          <w:lang w:val="en-US"/>
+        </w:rPr>
+        <w:t xml:space="preserve">Targets with priority D </w:t>
+      </w:r>
+      <w:r>
+        <w:rPr>
+          <w:lang w:val="en-US"/>
+        </w:rPr>
+        <w:t>will have minor contributions to the operation</w:t>
+      </w:r>
+      <w:r>
+        <w:rPr>
+          <w:lang w:val="en-US"/>
+        </w:rPr>
+        <w:t>.</w:t>
+      </w:r>
+    </w:p>
+    <w:p>
+      <w:pPr>
+        <w:pStyle w:val="Ingenmellomrom"/>
+        <w:rPr>
+          <w:lang w:val="en-US"/>
+        </w:rPr>
+      </w:pPr>
+      <w:r>
+        <w:rPr>
+          <w:lang w:val="en-US"/>
+        </w:rPr>
+        <w:t xml:space="preserve">Targets with priority D  </w:t>
+      </w:r>
+      <w:r>
+        <w:rPr>
+          <w:lang w:val="en-US"/>
+        </w:rPr>
+        <w:t>may be required for targeting, but is not time critical</w:t>
+      </w:r>
+      <w:r>
+        <w:rPr>
+          <w:lang w:val="en-US"/>
+        </w:rPr>
+        <w:t>.</w:t>
+      </w:r>
+    </w:p>
+    <w:p>
+      <w:pPr>
+        <w:pStyle w:val="Ingenmellomrom"/>
+        <w:rPr>
+          <w:lang w:val="en-US"/>
+        </w:rPr>
+      </w:pPr>
+      <w:r>
+        <w:rPr>
+          <w:lang w:val="en-US"/>
+        </w:rPr>
+        <w:t>Targets with priority D will not have a negative impact if not targeted.</w:t>
+      </w:r>
+    </w:p>
+    <w:p>
+      <w:pPr>
+        <w:pStyle w:val="Default"/>
+        <w:rPr>
+          <w:rFonts w:asciiTheme="minorHAnsi" w:hAnsiTheme="minorHAnsi" w:cstheme="minorBidi"/>
+          <w:color w:val="auto"/>
+          <w:sz w:val="22"/>
+          <w:szCs w:val="22"/>
+          <w:lang w:val="en-US"/>
+        </w:rPr>
+      </w:pPr>
+    </w:p>
+    <w:p>
+      <w:pPr>
+        <w:pStyle w:val="Overskrift2"/>
+        <w:rPr>
+          <w:lang w:val="en-US"/>
+        </w:rPr>
+      </w:pPr>
+      <w:r>
+        <w:rPr>
+          <w:lang w:val="en-US"/>
+        </w:rPr>
+        <w:t>Effects</w:t>
+      </w:r>
+    </w:p>
+    <w:p>
+      <w:pPr>
+        <w:pStyle w:val="Ingenmellomrom"/>
+        <w:rPr>
+          <w:lang w:val="en-US"/>
+        </w:rPr>
+      </w:pPr>
+      <w:r>
+        <w:rPr>
+          <w:lang w:val="en-US"/>
+        </w:rPr>
+        <w:t>The following effects may be tasked on the ATO:</w:t>
+      </w:r>
+    </w:p>
+    <w:p>
+      <w:pPr>
+        <w:pStyle w:val="Overskrift3"/>
+        <w:rPr>
+          <w:lang w:val="en-US"/>
+        </w:rPr>
+      </w:pPr>
+      <w:r>
+        <w:rPr>
+          <w:lang w:val="en-US"/>
+        </w:rPr>
+        <w:t>Destroy</w:t>
+      </w:r>
+    </w:p>
+    <w:p>
+      <w:pPr>
+        <w:pStyle w:val="Ingenmellomrom"/>
+        <w:rPr>
+          <w:lang w:val="en-US"/>
+        </w:rPr>
+      </w:pPr>
+      <w:r>
+        <w:rPr>
+          <w:lang w:val="en-US"/>
+        </w:rPr>
+        <w:t>1)To damage the condition of the target so that it can not function as intended nor to be restored to a usable condition</w:t>
+      </w:r>
+    </w:p>
+    <w:p>
+      <w:pPr>
+        <w:pStyle w:val="Ingenmellomrom"/>
+        <w:rPr>
+          <w:lang w:val="en-US"/>
+        </w:rPr>
+      </w:pPr>
+      <w:r>
+        <w:rPr>
+          <w:lang w:val="en-US"/>
+        </w:rPr>
+        <w:t>2) Damage done to the function is permanen, and all aspects of the function have been affected</w:t>
+      </w:r>
+    </w:p>
+    <w:p>
+      <w:pPr>
+        <w:pStyle w:val="Ingenmellomrom"/>
+        <w:rPr>
+          <w:lang w:val="en-US"/>
+        </w:rPr>
+      </w:pPr>
+      <w:r>
+        <w:rPr>
+          <w:lang w:val="en-US"/>
+        </w:rPr>
+        <w:t>3) A function's operation is permanently impaired, and the damage extends to all facets of the function's operation</w:t>
+      </w:r>
+    </w:p>
+    <w:p>
+      <w:pPr>
+        <w:pStyle w:val="Overskrift3"/>
+        <w:rPr>
+          <w:lang w:val="en-US"/>
+        </w:rPr>
+      </w:pPr>
+      <w:r>
+        <w:rPr>
+          <w:lang w:val="en-US"/>
+        </w:rPr>
+        <w:t>Degrade</w:t>
+      </w:r>
+    </w:p>
+    <w:p>
+      <w:pPr>
+        <w:pStyle w:val="Ingenmellomrom"/>
+        <w:rPr>
+          <w:lang w:val="en-US"/>
+        </w:rPr>
+      </w:pPr>
+      <w:r>
+        <w:rPr>
+          <w:lang w:val="en-US"/>
+        </w:rPr>
+        <w:t>1) Damage done to the function is permanent, but only portions of the function were affected, that is, the function is still operational, but not fully</w:t>
+      </w:r>
+    </w:p>
+    <w:p>
+      <w:pPr>
+        <w:pStyle w:val="Ingenmellomrom"/>
+        <w:rPr>
+          <w:lang w:val="en-US"/>
+        </w:rPr>
+      </w:pPr>
+      <w:r>
+        <w:rPr>
+          <w:lang w:val="en-US"/>
+        </w:rPr>
+        <w:t>2) A functions operation is permanently impaired, but the damage does not extend to all facets of the functions operation.</w:t>
+      </w:r>
+    </w:p>
+    <w:p>
+      <w:pPr>
+        <w:pStyle w:val="Overskrift3"/>
+        <w:rPr>
+          <w:lang w:val="en-US"/>
+        </w:rPr>
+      </w:pPr>
+      <w:r>
+        <w:rPr>
+          <w:lang w:val="en-US"/>
+        </w:rPr>
+        <w:t>Neutralize</w:t>
+      </w:r>
+    </w:p>
+    <w:p>
+      <w:pPr>
+        <w:pStyle w:val="Ingenmellomrom"/>
+        <w:rPr>
+          <w:lang w:val="en-US"/>
+        </w:rPr>
+      </w:pPr>
+      <w:r>
+        <w:rPr>
+          <w:lang w:val="en-US"/>
+        </w:rPr>
+        <w:t>1) To render an enemy weapon systen and maneuver unit ineffective or unusable for a specific period of time</w:t>
+      </w:r>
+    </w:p>
+    <w:p>
+      <w:pPr>
+        <w:pStyle w:val="Ingenmellomrom"/>
+        <w:rPr>
+          <w:lang w:val="en-US"/>
+        </w:rPr>
+      </w:pPr>
+      <w:r>
+        <w:rPr>
+          <w:lang w:val="en-US"/>
+        </w:rPr>
+        <w:t>2) To render ineffective, invalid or unable to perform a particular task or function</w:t>
+      </w:r>
+    </w:p>
+    <w:p>
+      <w:pPr>
+        <w:pStyle w:val="Ingenmellomrom"/>
+        <w:rPr>
+          <w:lang w:val="en-US"/>
+        </w:rPr>
+      </w:pPr>
+      <w:r>
+        <w:rPr>
+          <w:lang w:val="en-US"/>
+        </w:rPr>
+        <w:t>3) To counteract the activiy or effect of</w:t>
+      </w:r>
+    </w:p>
+    <w:p>
+      <w:pPr>
+        <w:pStyle w:val="Overskrift3"/>
+        <w:rPr>
+          <w:lang w:val="en-US"/>
+        </w:rPr>
+      </w:pPr>
+      <w:r>
+        <w:rPr>
+          <w:lang w:val="en-US"/>
+        </w:rPr>
+        <w:t>Attrit</w:t>
+      </w:r>
+    </w:p>
+    <w:p>
+      <w:pPr>
+        <w:pStyle w:val="Ingenmellomrom"/>
+        <w:rPr>
+          <w:lang w:val="en-US"/>
+        </w:rPr>
+      </w:pPr>
+      <w:r>
+        <w:rPr>
+          <w:lang w:val="en-US"/>
+        </w:rPr>
+        <w:t>1) To destroy or kill by the use of firepower (troops for example)</w:t>
+      </w:r>
+    </w:p>
+    <w:p>
+      <w:pPr>
+        <w:pStyle w:val="Overskrift3"/>
+        <w:rPr>
+          <w:lang w:val="en-US"/>
+        </w:rPr>
+      </w:pPr>
+      <w:r>
+        <w:rPr>
+          <w:lang w:val="en-US"/>
+        </w:rPr>
+        <w:t>Disrupt</w:t>
+      </w:r>
+    </w:p>
+    <w:p>
+      <w:pPr>
+        <w:pStyle w:val="Ingenmellomrom"/>
+        <w:rPr>
+          <w:lang w:val="en-US"/>
+        </w:rPr>
+      </w:pPr>
+      <w:r>
+        <w:rPr>
+          <w:lang w:val="en-US"/>
+        </w:rPr>
+        <w:t>1) To break apart, disturb or interrupt a function</w:t>
+      </w:r>
+    </w:p>
+    <w:p>
+      <w:pPr>
+        <w:pStyle w:val="Ingenmellomrom"/>
+        <w:rPr>
+          <w:lang w:val="en-US"/>
+        </w:rPr>
+      </w:pPr>
+      <w:r>
+        <w:rPr>
+          <w:lang w:val="en-US"/>
+        </w:rPr>
+        <w:t>2) Damage done to the function is temporary, and only portions of the function have been affected</w:t>
+      </w:r>
+    </w:p>
+    <w:p>
+      <w:pPr>
+        <w:pStyle w:val="Ingenmellomrom"/>
+        <w:rPr>
+          <w:lang w:val="en-US"/>
+        </w:rPr>
+      </w:pPr>
+      <w:r>
+        <w:rPr>
+          <w:lang w:val="en-US"/>
+        </w:rPr>
+        <w:lastRenderedPageBreak/>
+        <w:t>3) A functions operations is imparied over the short term and the damage does not extend to all facets of the functions operations</w:t>
+      </w:r>
+    </w:p>
+    <w:p>
+      <w:pPr>
+        <w:pStyle w:val="Ingenmellomrom"/>
+        <w:rPr>
+          <w:lang w:val="en-US"/>
+        </w:rPr>
+      </w:pPr>
+    </w:p>
+    <w:p>
+      <w:pPr>
+        <w:pStyle w:val="Overskrift3"/>
+        <w:rPr>
+          <w:lang w:val="en-US"/>
+        </w:rPr>
+      </w:pPr>
+      <w:r>
+        <w:rPr>
+          <w:lang w:val="en-US"/>
+        </w:rPr>
+        <w:t>Deny</w:t>
+      </w:r>
+    </w:p>
+    <w:p>
+      <w:pPr>
+        <w:pStyle w:val="Ingenmellomrom"/>
+        <w:rPr>
+          <w:lang w:val="en-US"/>
+        </w:rPr>
+      </w:pPr>
+      <w:r>
+        <w:rPr>
+          <w:lang w:val="en-US"/>
+        </w:rPr>
+        <w:t>1) To hinder the enemy the use of space, personel or facilities. It may include destruction, removal</w:t>
+      </w:r>
+    </w:p>
+    <w:p>
+      <w:pPr>
+        <w:pStyle w:val="Ingenmellomrom"/>
+        <w:rPr>
+          <w:lang w:val="en-US"/>
+        </w:rPr>
+      </w:pPr>
+      <w:r>
+        <w:rPr>
+          <w:lang w:val="en-US"/>
+        </w:rPr>
+        <w:t>2) Damage done to the function is only temporary, but all aspects of the function were affected</w:t>
+      </w:r>
+    </w:p>
+    <w:p>
+      <w:pPr>
+        <w:pStyle w:val="Ingenmellomrom"/>
+        <w:rPr>
+          <w:lang w:val="en-US"/>
+        </w:rPr>
+      </w:pPr>
+      <w:r>
+        <w:rPr>
+          <w:lang w:val="en-US"/>
+        </w:rPr>
+        <w:t>3) A function's operations is impaired over the short term, but the damage extends to all facets of the functions operations</w:t>
+      </w:r>
+    </w:p>
+    <w:p>
+      <w:pPr>
+        <w:pStyle w:val="Overskrift3"/>
+        <w:rPr>
+          <w:lang w:val="en-US"/>
+        </w:rPr>
+      </w:pPr>
+      <w:r>
+        <w:rPr>
+          <w:lang w:val="en-US"/>
+        </w:rPr>
+        <w:t>Harass</w:t>
+      </w:r>
+    </w:p>
+    <w:p>
+      <w:pPr>
+        <w:pStyle w:val="Ingenmellomrom"/>
+        <w:rPr>
+          <w:lang w:val="en-US"/>
+        </w:rPr>
+      </w:pPr>
+      <w:r>
+        <w:rPr>
+          <w:lang w:val="en-US"/>
+        </w:rPr>
+        <w:t>1) To disturb the rest of the troops, curtail their movement and lower morale by threat of loss.</w:t>
+      </w:r>
+    </w:p>
+    <w:p>
+      <w:pPr>
+        <w:pStyle w:val="Overskrift3"/>
+        <w:rPr>
+          <w:lang w:val="en-US"/>
+        </w:rPr>
+      </w:pPr>
+      <w:r>
+        <w:rPr>
+          <w:lang w:val="en-US"/>
+        </w:rPr>
+        <w:t>Prevent</w:t>
+      </w:r>
+    </w:p>
+    <w:p>
+      <w:pPr>
+        <w:pStyle w:val="Ingenmellomrom"/>
+        <w:rPr>
+          <w:lang w:val="en-US"/>
+        </w:rPr>
+      </w:pPr>
+      <w:r>
+        <w:rPr>
+          <w:lang w:val="en-US"/>
+        </w:rPr>
+        <w:t>1) To deprive of hope or power of acting or succeeding</w:t>
+      </w:r>
+    </w:p>
+    <w:p>
+      <w:pPr>
+        <w:pStyle w:val="Ingenmellomrom"/>
+        <w:rPr>
+          <w:lang w:val="en-US"/>
+        </w:rPr>
+      </w:pPr>
+      <w:r>
+        <w:rPr>
+          <w:lang w:val="en-US"/>
+        </w:rPr>
+        <w:t>2) To keep from happening to avert</w:t>
+      </w:r>
+    </w:p>
+    <w:p>
+      <w:pPr>
+        <w:pStyle w:val="Ingenmellomrom"/>
         <w:rPr>
           <w:lang w:val="en-US"/>
         </w:rPr>
       </w:pPr>
     </w:p>
     <w:sectPr>
-      <w:headerReference w:type="default" r:id="rId9"/>
-      <w:footerReference w:type="default" r:id="rId10"/>
+      <w:headerReference w:type="default" r:id="rId14"/>
+      <w:footerReference w:type="default" r:id="rId15"/>
       <w:pgSz w:w="11906" w:h="16838"/>
       <w:pgMar w:top="1417" w:right="1417" w:bottom="1417" w:left="1417" w:header="708" w:footer="708" w:gutter="0"/>
       <w:cols w:space="708"/>
@@ -2220,6 +5417,95 @@
     </w:lvl>
   </w:abstractNum>
   <w:abstractNum w:abstractNumId="17">
+    <w:nsid w:val="5A107371"/>
+    <w:multiLevelType w:val="hybridMultilevel"/>
+    <w:tmpl w:val="5E2C3F82"/>
+    <w:lvl w:ilvl="0" w:tplc="DF4ACA3E">
+      <w:start w:val="1"/>
+      <w:numFmt w:val="lowerLetter"/>
+      <w:lvlText w:val="%1)"/>
+      <w:lvlJc w:val="left"/>
+      <w:pPr>
+        <w:ind w:left="408" w:hanging="360"/>
+      </w:pPr>
+      <w:rPr>
+        <w:rFonts w:hint="default"/>
+      </w:rPr>
+    </w:lvl>
+    <w:lvl w:ilvl="1" w:tplc="04140019" w:tentative="1">
+      <w:start w:val="1"/>
+      <w:numFmt w:val="lowerLetter"/>
+      <w:lvlText w:val="%2."/>
+      <w:lvlJc w:val="left"/>
+      <w:pPr>
+        <w:ind w:left="1128" w:hanging="360"/>
+      </w:pPr>
+    </w:lvl>
+    <w:lvl w:ilvl="2" w:tplc="0414001B" w:tentative="1">
+      <w:start w:val="1"/>
+      <w:numFmt w:val="lowerRoman"/>
+      <w:lvlText w:val="%3."/>
+      <w:lvlJc w:val="right"/>
+      <w:pPr>
+        <w:ind w:left="1848" w:hanging="180"/>
+      </w:pPr>
+    </w:lvl>
+    <w:lvl w:ilvl="3" w:tplc="0414000F" w:tentative="1">
+      <w:start w:val="1"/>
+      <w:numFmt w:val="decimal"/>
+      <w:lvlText w:val="%4."/>
+      <w:lvlJc w:val="left"/>
+      <w:pPr>
+        <w:ind w:left="2568" w:hanging="360"/>
+      </w:pPr>
+    </w:lvl>
+    <w:lvl w:ilvl="4" w:tplc="04140019" w:tentative="1">
+      <w:start w:val="1"/>
+      <w:numFmt w:val="lowerLetter"/>
+      <w:lvlText w:val="%5."/>
+      <w:lvlJc w:val="left"/>
+      <w:pPr>
+        <w:ind w:left="3288" w:hanging="360"/>
+      </w:pPr>
+    </w:lvl>
+    <w:lvl w:ilvl="5" w:tplc="0414001B" w:tentative="1">
+      <w:start w:val="1"/>
+      <w:numFmt w:val="lowerRoman"/>
+      <w:lvlText w:val="%6."/>
+      <w:lvlJc w:val="right"/>
+      <w:pPr>
+        <w:ind w:left="4008" w:hanging="180"/>
+      </w:pPr>
+    </w:lvl>
+    <w:lvl w:ilvl="6" w:tplc="0414000F" w:tentative="1">
+      <w:start w:val="1"/>
+      <w:numFmt w:val="decimal"/>
+      <w:lvlText w:val="%7."/>
+      <w:lvlJc w:val="left"/>
+      <w:pPr>
+        <w:ind w:left="4728" w:hanging="360"/>
+      </w:pPr>
+    </w:lvl>
+    <w:lvl w:ilvl="7" w:tplc="04140019" w:tentative="1">
+      <w:start w:val="1"/>
+      <w:numFmt w:val="lowerLetter"/>
+      <w:lvlText w:val="%8."/>
+      <w:lvlJc w:val="left"/>
+      <w:pPr>
+        <w:ind w:left="5448" w:hanging="360"/>
+      </w:pPr>
+    </w:lvl>
+    <w:lvl w:ilvl="8" w:tplc="0414001B" w:tentative="1">
+      <w:start w:val="1"/>
+      <w:numFmt w:val="lowerRoman"/>
+      <w:lvlText w:val="%9."/>
+      <w:lvlJc w:val="right"/>
+      <w:pPr>
+        <w:ind w:left="6168" w:hanging="180"/>
+      </w:pPr>
+    </w:lvl>
+  </w:abstractNum>
+  <w:abstractNum w:abstractNumId="18">
     <w:nsid w:val="5FD95DF6"/>
     <w:multiLevelType w:val="hybridMultilevel"/>
     <w:tmpl w:val="B1A471F6"/>
@@ -2332,7 +5618,7 @@
       </w:rPr>
     </w:lvl>
   </w:abstractNum>
-  <w:abstractNum w:abstractNumId="18">
+  <w:abstractNum w:abstractNumId="19">
     <w:nsid w:val="607F20A9"/>
     <w:multiLevelType w:val="hybridMultilevel"/>
     <w:tmpl w:val="53B48FA6"/>
@@ -2445,7 +5731,7 @@
       </w:rPr>
     </w:lvl>
   </w:abstractNum>
-  <w:abstractNum w:abstractNumId="19">
+  <w:abstractNum w:abstractNumId="20">
     <w:nsid w:val="60C7793A"/>
     <w:multiLevelType w:val="hybridMultilevel"/>
     <w:tmpl w:val="F8E65484"/>
@@ -2558,7 +5844,7 @@
       </w:rPr>
     </w:lvl>
   </w:abstractNum>
-  <w:abstractNum w:abstractNumId="20">
+  <w:abstractNum w:abstractNumId="21">
     <w:nsid w:val="6776756D"/>
     <w:multiLevelType w:val="hybridMultilevel"/>
     <w:tmpl w:val="9D76368E"/>
@@ -2647,7 +5933,7 @@
       </w:pPr>
     </w:lvl>
   </w:abstractNum>
-  <w:abstractNum w:abstractNumId="21">
+  <w:abstractNum w:abstractNumId="22">
     <w:nsid w:val="6887542B"/>
     <w:multiLevelType w:val="multilevel"/>
     <w:tmpl w:val="C9789F88"/>
@@ -2733,7 +6019,7 @@
       </w:pPr>
     </w:lvl>
   </w:abstractNum>
-  <w:abstractNum w:abstractNumId="22">
+  <w:abstractNum w:abstractNumId="23">
     <w:nsid w:val="70246C4D"/>
     <w:multiLevelType w:val="hybridMultilevel"/>
     <w:tmpl w:val="4816D958"/>
@@ -2846,7 +6132,7 @@
       </w:rPr>
     </w:lvl>
   </w:abstractNum>
-  <w:abstractNum w:abstractNumId="23">
+  <w:abstractNum w:abstractNumId="24">
     <w:nsid w:val="73FE39FB"/>
     <w:multiLevelType w:val="multilevel"/>
     <w:tmpl w:val="3126C87A"/>
@@ -2963,7 +6249,7 @@
       </w:pPr>
     </w:lvl>
   </w:abstractNum>
-  <w:abstractNum w:abstractNumId="24">
+  <w:abstractNum w:abstractNumId="25">
     <w:nsid w:val="7BF65D85"/>
     <w:multiLevelType w:val="hybridMultilevel"/>
     <w:tmpl w:val="CA20E9DA"/>
@@ -3080,7 +6366,7 @@
     <w:abstractNumId w:val="0"/>
   </w:num>
   <w:num w:numId="2">
-    <w:abstractNumId w:val="21"/>
+    <w:abstractNumId w:val="22"/>
   </w:num>
   <w:num w:numId="3">
     <w:abstractNumId w:val="2"/>
@@ -3092,7 +6378,7 @@
     <w:abstractNumId w:val="12"/>
   </w:num>
   <w:num w:numId="6">
-    <w:abstractNumId w:val="17"/>
+    <w:abstractNumId w:val="18"/>
   </w:num>
   <w:num w:numId="7">
     <w:abstractNumId w:val="6"/>
@@ -3101,13 +6387,13 @@
     <w:abstractNumId w:val="1"/>
   </w:num>
   <w:num w:numId="9">
-    <w:abstractNumId w:val="24"/>
+    <w:abstractNumId w:val="25"/>
   </w:num>
   <w:num w:numId="10">
     <w:abstractNumId w:val="7"/>
   </w:num>
   <w:num w:numId="11">
-    <w:abstractNumId w:val="23"/>
+    <w:abstractNumId w:val="24"/>
   </w:num>
   <w:num w:numId="12">
     <w:abstractNumId w:val="9"/>
@@ -3131,16 +6417,16 @@
     <w:abstractNumId w:val="13"/>
   </w:num>
   <w:num w:numId="19">
+    <w:abstractNumId w:val="21"/>
+  </w:num>
+  <w:num w:numId="20">
     <w:abstractNumId w:val="20"/>
   </w:num>
-  <w:num w:numId="20">
+  <w:num w:numId="21">
     <w:abstractNumId w:val="19"/>
   </w:num>
-  <w:num w:numId="21">
-    <w:abstractNumId w:val="18"/>
-  </w:num>
   <w:num w:numId="22">
-    <w:abstractNumId w:val="22"/>
+    <w:abstractNumId w:val="23"/>
   </w:num>
   <w:num w:numId="23">
     <w:abstractNumId w:val="11"/>
@@ -3150,6 +6436,9 @@
   </w:num>
   <w:num w:numId="25">
     <w:abstractNumId w:val="16"/>
+  </w:num>
+  <w:num w:numId="26">
+    <w:abstractNumId w:val="17"/>
   </w:num>
 </w:numbering>
 </file>
@@ -3865,6 +7154,34 @@
       <w:contextualSpacing/>
     </w:pPr>
   </w:style>
+  <w:style w:type="paragraph" w:customStyle="1" w:styleId="Default">
+    <w:name w:val="Default"/>
+    <w:rsid w:val="001E22C5"/>
+    <w:pPr>
+      <w:autoSpaceDE w:val="0"/>
+      <w:autoSpaceDN w:val="0"/>
+      <w:adjustRightInd w:val="0"/>
+      <w:spacing w:after="0" w:line="240" w:lineRule="auto"/>
+    </w:pPr>
+    <w:rPr>
+      <w:rFonts w:ascii="Times New Roman" w:hAnsi="Times New Roman" w:cs="Times New Roman"/>
+      <w:color w:val="000000"/>
+      <w:sz w:val="24"/>
+      <w:szCs w:val="24"/>
+    </w:rPr>
+  </w:style>
+  <w:style w:type="character" w:styleId="Hyperkobling">
+    <w:name w:val="Hyperlink"/>
+    <w:basedOn w:val="Standardskriftforavsnitt"/>
+    <w:uiPriority w:val="99"/>
+    <w:semiHidden/>
+    <w:unhideWhenUsed/>
+    <w:rsid w:val="00051EF1"/>
+    <w:rPr>
+      <w:color w:val="0000FF"/>
+      <w:u w:val="single"/>
+    </w:rPr>
+  </w:style>
 </w:styles>
 </file>
 

</xml_diff>

<commit_message>
chg: Update SPINS with risk levels
</commit_message>
<xml_diff>
--- a/UNDER DEVELOPMENT/OPAR JFACC STANDING SPINS.docx
+++ b/UNDER DEVELOPMENT/OPAR JFACC STANDING SPINS.docx
@@ -3297,6 +3297,9 @@
           <w:numId w:val="0"/>
         </w:numPr>
         <w:ind w:left="576"/>
+        <w:rPr>
+          <w:lang w:val="en-US"/>
+        </w:rPr>
       </w:pPr>
     </w:p>
     <w:p>
@@ -4114,6 +4117,160 @@
     </w:p>
     <w:p>
       <w:pPr>
+        <w:pStyle w:val="Ingenmellomrom"/>
+        <w:rPr>
+          <w:lang w:val="en-US"/>
+        </w:rPr>
+      </w:pPr>
+      <w:proofErr w:type="gramStart"/>
+      <w:r>
+        <w:rPr>
+          <w:lang w:val="en-US"/>
+        </w:rPr>
+        <w:t xml:space="preserve">Losses only at expected training or </w:t>
+      </w:r>
+      <w:proofErr w:type="spellStart"/>
+      <w:r>
+        <w:rPr>
+          <w:lang w:val="en-US"/>
+        </w:rPr>
+        <w:t>peactime</w:t>
+      </w:r>
+      <w:proofErr w:type="spellEnd"/>
+      <w:r>
+        <w:rPr>
+          <w:lang w:val="en-US"/>
+        </w:rPr>
+        <w:t xml:space="preserve"> attrition rates</w:t>
+      </w:r>
+      <w:r>
+        <w:rPr>
+          <w:lang w:val="en-US"/>
+        </w:rPr>
+        <w:t>.</w:t>
+      </w:r>
+      <w:proofErr w:type="gramEnd"/>
+    </w:p>
+    <w:p>
+      <w:pPr>
+        <w:pStyle w:val="Ingenmellomrom"/>
+        <w:rPr>
+          <w:lang w:val="en-US"/>
+        </w:rPr>
+      </w:pPr>
+      <w:r>
+        <w:rPr>
+          <w:lang w:val="en-US"/>
+        </w:rPr>
+        <w:t xml:space="preserve">Clarification: </w:t>
+      </w:r>
+      <w:r>
+        <w:rPr>
+          <w:lang w:val="en-US"/>
+        </w:rPr>
+        <w:t>Force survival high priority</w:t>
+      </w:r>
+    </w:p>
+    <w:p>
+      <w:pPr>
+        <w:pStyle w:val="Ingenmellomrom"/>
+        <w:rPr>
+          <w:lang w:val="en-US"/>
+        </w:rPr>
+      </w:pPr>
+      <w:r>
+        <w:rPr>
+          <w:lang w:val="en-US"/>
+        </w:rPr>
+        <w:t>A/G Tactics:</w:t>
+      </w:r>
+    </w:p>
+    <w:p>
+      <w:pPr>
+        <w:pStyle w:val="Ingenmellomrom"/>
+        <w:rPr>
+          <w:lang w:val="en-US"/>
+        </w:rPr>
+      </w:pPr>
+      <w:r>
+        <w:rPr>
+          <w:lang w:val="en-US"/>
+        </w:rPr>
+        <w:t xml:space="preserve">Mission may be cancelled in flight by </w:t>
+      </w:r>
+      <w:proofErr w:type="spellStart"/>
+      <w:r>
+        <w:rPr>
+          <w:lang w:val="en-US"/>
+        </w:rPr>
+        <w:t>flightlead</w:t>
+      </w:r>
+      <w:proofErr w:type="spellEnd"/>
+      <w:r>
+        <w:rPr>
+          <w:lang w:val="en-US"/>
+        </w:rPr>
+        <w:t>.</w:t>
+      </w:r>
+    </w:p>
+    <w:p>
+      <w:pPr>
+        <w:pStyle w:val="Ingenmellomrom"/>
+        <w:rPr>
+          <w:lang w:val="en-US"/>
+        </w:rPr>
+      </w:pPr>
+      <w:r>
+        <w:rPr>
+          <w:lang w:val="en-US"/>
+        </w:rPr>
+        <w:t>Do not enter WEZ of SAM/AAA.</w:t>
+      </w:r>
+    </w:p>
+    <w:p>
+      <w:pPr>
+        <w:pStyle w:val="Ingenmellomrom"/>
+        <w:rPr>
+          <w:lang w:val="en-US"/>
+        </w:rPr>
+      </w:pPr>
+      <w:r>
+        <w:rPr>
+          <w:lang w:val="en-US"/>
+        </w:rPr>
+        <w:t xml:space="preserve">Low-level tactics and </w:t>
+      </w:r>
+      <w:proofErr w:type="spellStart"/>
+      <w:r>
+        <w:rPr>
+          <w:lang w:val="en-US"/>
+        </w:rPr>
+        <w:t>reattacks</w:t>
+      </w:r>
+      <w:proofErr w:type="spellEnd"/>
+      <w:r>
+        <w:rPr>
+          <w:lang w:val="en-US"/>
+        </w:rPr>
+        <w:t xml:space="preserve"> not authorized</w:t>
+      </w:r>
+    </w:p>
+    <w:p>
+      <w:pPr>
+        <w:pStyle w:val="Ingenmellomrom"/>
+        <w:rPr>
+          <w:lang w:val="en-US"/>
+        </w:rPr>
+      </w:pPr>
+      <w:r>
+        <w:rPr>
+          <w:lang w:val="en-US"/>
+        </w:rPr>
+        <w:t>Single-ship FLOT crossings not authorized</w:t>
+      </w:r>
+    </w:p>
+    <w:p>
+      <w:pPr>
         <w:pStyle w:val="Overskrift3"/>
         <w:rPr>
           <w:lang w:val="en-US"/>
@@ -4128,6 +4285,224 @@
     </w:p>
     <w:p>
       <w:pPr>
+        <w:pStyle w:val="Ingenmellomrom"/>
+        <w:rPr>
+          <w:lang w:val="en-US"/>
+        </w:rPr>
+      </w:pPr>
+      <w:r>
+        <w:rPr>
+          <w:lang w:val="en-US"/>
+        </w:rPr>
+        <w:t xml:space="preserve">Losses expected at historical combat rates. Accept neutral or </w:t>
+      </w:r>
+      <w:proofErr w:type="spellStart"/>
+      <w:r>
+        <w:rPr>
+          <w:lang w:val="en-US"/>
+        </w:rPr>
+        <w:t>disadvantegous</w:t>
+      </w:r>
+      <w:proofErr w:type="spellEnd"/>
+      <w:r>
+        <w:rPr>
+          <w:lang w:val="en-US"/>
+        </w:rPr>
+        <w:t xml:space="preserve"> engagements.  </w:t>
+      </w:r>
+      <w:proofErr w:type="gramStart"/>
+      <w:r>
+        <w:rPr>
+          <w:lang w:val="en-US"/>
+        </w:rPr>
+        <w:t>Can withdraw to prevent heavy losses</w:t>
+      </w:r>
+      <w:r>
+        <w:rPr>
+          <w:lang w:val="en-US"/>
+        </w:rPr>
+        <w:t>.</w:t>
+      </w:r>
+      <w:proofErr w:type="gramEnd"/>
+    </w:p>
+    <w:p>
+      <w:pPr>
+        <w:pStyle w:val="Ingenmellomrom"/>
+        <w:rPr>
+          <w:lang w:val="en-US"/>
+        </w:rPr>
+      </w:pPr>
+      <w:r>
+        <w:rPr>
+          <w:lang w:val="en-US"/>
+        </w:rPr>
+        <w:t xml:space="preserve">Clarification: </w:t>
+      </w:r>
+      <w:r>
+        <w:rPr>
+          <w:lang w:val="en-US"/>
+        </w:rPr>
+        <w:t>Whenever possible, provide SEAD support to operations in known SAM env</w:t>
+      </w:r>
+      <w:r>
+        <w:rPr>
+          <w:lang w:val="en-US"/>
+        </w:rPr>
+        <w:t>elopes and position PR forces</w:t>
+      </w:r>
+      <w:r>
+        <w:rPr>
+          <w:lang w:val="en-US"/>
+        </w:rPr>
+        <w:t xml:space="preserve"> at alert on FOBs/airfields</w:t>
+      </w:r>
+    </w:p>
+    <w:p>
+      <w:pPr>
+        <w:pStyle w:val="Ingenmellomrom"/>
+        <w:rPr>
+          <w:lang w:val="en-US"/>
+        </w:rPr>
+      </w:pPr>
+      <w:r>
+        <w:rPr>
+          <w:lang w:val="en-US"/>
+        </w:rPr>
+        <w:t xml:space="preserve">A/G Tactics: </w:t>
+      </w:r>
+    </w:p>
+    <w:p>
+      <w:pPr>
+        <w:pStyle w:val="Ingenmellomrom"/>
+        <w:rPr>
+          <w:lang w:val="en-US"/>
+        </w:rPr>
+      </w:pPr>
+      <w:r>
+        <w:rPr>
+          <w:lang w:val="en-US"/>
+        </w:rPr>
+        <w:t xml:space="preserve">Mission may be cancelled in flight by </w:t>
+      </w:r>
+      <w:proofErr w:type="spellStart"/>
+      <w:r>
+        <w:rPr>
+          <w:lang w:val="en-US"/>
+        </w:rPr>
+        <w:t>flightlead</w:t>
+      </w:r>
+      <w:proofErr w:type="spellEnd"/>
+      <w:r>
+        <w:rPr>
+          <w:lang w:val="en-US"/>
+        </w:rPr>
+        <w:t xml:space="preserve">. </w:t>
+      </w:r>
+    </w:p>
+    <w:p>
+      <w:pPr>
+        <w:pStyle w:val="Ingenmellomrom"/>
+        <w:rPr>
+          <w:lang w:val="en-US"/>
+        </w:rPr>
+      </w:pPr>
+      <w:r>
+        <w:rPr>
+          <w:lang w:val="en-US"/>
+        </w:rPr>
+        <w:t xml:space="preserve">Operations in AAA and </w:t>
+      </w:r>
+      <w:proofErr w:type="spellStart"/>
+      <w:r>
+        <w:rPr>
+          <w:lang w:val="en-US"/>
+        </w:rPr>
+        <w:t>Manpad</w:t>
+      </w:r>
+      <w:proofErr w:type="spellEnd"/>
+      <w:r>
+        <w:rPr>
+          <w:lang w:val="en-US"/>
+        </w:rPr>
+        <w:t xml:space="preserve"> WEZ as required.</w:t>
+      </w:r>
+    </w:p>
+    <w:p>
+      <w:pPr>
+        <w:pStyle w:val="Ingenmellomrom"/>
+        <w:rPr>
+          <w:lang w:val="en-US"/>
+        </w:rPr>
+      </w:pPr>
+      <w:r>
+        <w:rPr>
+          <w:lang w:val="en-US"/>
+        </w:rPr>
+        <w:t>Operations in SAM envelopes are acceptable with effective SEAD.</w:t>
+      </w:r>
+    </w:p>
+    <w:p>
+      <w:pPr>
+        <w:pStyle w:val="Ingenmellomrom"/>
+        <w:rPr>
+          <w:lang w:val="en-US"/>
+        </w:rPr>
+      </w:pPr>
+      <w:r>
+        <w:rPr>
+          <w:lang w:val="en-US"/>
+        </w:rPr>
+        <w:t xml:space="preserve">One </w:t>
+      </w:r>
+      <w:proofErr w:type="spellStart"/>
+      <w:proofErr w:type="gramStart"/>
+      <w:r>
+        <w:rPr>
+          <w:lang w:val="en-US"/>
+        </w:rPr>
+        <w:t>reattack</w:t>
+      </w:r>
+      <w:proofErr w:type="spellEnd"/>
+      <w:proofErr w:type="gramEnd"/>
+      <w:r>
+        <w:rPr>
+          <w:lang w:val="en-US"/>
+        </w:rPr>
+        <w:t xml:space="preserve"> </w:t>
+      </w:r>
+      <w:proofErr w:type="spellStart"/>
+      <w:r>
+        <w:rPr>
+          <w:lang w:val="en-US"/>
+        </w:rPr>
+        <w:t>authiorized</w:t>
+      </w:r>
+      <w:proofErr w:type="spellEnd"/>
+      <w:r>
+        <w:rPr>
+          <w:lang w:val="en-US"/>
+        </w:rPr>
+        <w:t xml:space="preserve"> to meet mission objectives.</w:t>
+      </w:r>
+    </w:p>
+    <w:p>
+      <w:pPr>
+        <w:pStyle w:val="Ingenmellomrom"/>
+        <w:rPr>
+          <w:lang w:val="en-US"/>
+        </w:rPr>
+      </w:pPr>
+      <w:proofErr w:type="gramStart"/>
+      <w:r>
+        <w:rPr>
+          <w:lang w:val="en-US"/>
+        </w:rPr>
+        <w:t>Single-ship FLOT crossings authorized.</w:t>
+      </w:r>
+      <w:proofErr w:type="gramEnd"/>
+    </w:p>
+    <w:p>
+      <w:pPr>
         <w:pStyle w:val="Overskrift3"/>
         <w:rPr>
           <w:lang w:val="en-US"/>
@@ -4142,6 +4517,166 @@
     </w:p>
     <w:p>
       <w:pPr>
+        <w:pStyle w:val="Ingenmellomrom"/>
+        <w:rPr>
+          <w:lang w:val="en-US"/>
+        </w:rPr>
+      </w:pPr>
+      <w:r>
+        <w:rPr>
+          <w:lang w:val="en-US"/>
+        </w:rPr>
+        <w:t>Accept losses to achieve objective. Preserve future capability if able</w:t>
+      </w:r>
+      <w:r>
+        <w:rPr>
+          <w:lang w:val="en-US"/>
+        </w:rPr>
+        <w:t xml:space="preserve">. </w:t>
+      </w:r>
+    </w:p>
+    <w:p>
+      <w:pPr>
+        <w:pStyle w:val="Ingenmellomrom"/>
+        <w:rPr>
+          <w:lang w:val="en-US"/>
+        </w:rPr>
+      </w:pPr>
+      <w:r>
+        <w:rPr>
+          <w:lang w:val="en-US"/>
+        </w:rPr>
+        <w:t xml:space="preserve">Clarification: </w:t>
+      </w:r>
+      <w:r>
+        <w:rPr>
+          <w:lang w:val="en-US"/>
+        </w:rPr>
+        <w:t xml:space="preserve">Operations in known SAM envelopes without SEAD support. </w:t>
+      </w:r>
+      <w:proofErr w:type="gramStart"/>
+      <w:r>
+        <w:rPr>
+          <w:lang w:val="en-US"/>
+        </w:rPr>
+        <w:t>PR missions and recovery forces at FARP.</w:t>
+      </w:r>
+      <w:proofErr w:type="gramEnd"/>
+    </w:p>
+    <w:p>
+      <w:pPr>
+        <w:pStyle w:val="Ingenmellomrom"/>
+        <w:rPr>
+          <w:lang w:val="en-US"/>
+        </w:rPr>
+      </w:pPr>
+      <w:r>
+        <w:rPr>
+          <w:lang w:val="en-US"/>
+        </w:rPr>
+        <w:t>A/G tactics:</w:t>
+      </w:r>
+    </w:p>
+    <w:p>
+      <w:pPr>
+        <w:pStyle w:val="Ingenmellomrom"/>
+        <w:rPr>
+          <w:lang w:val="en-US"/>
+        </w:rPr>
+      </w:pPr>
+      <w:r>
+        <w:rPr>
+          <w:lang w:val="en-US"/>
+        </w:rPr>
+        <w:t xml:space="preserve">Mission may only be cancelled by higher authority (AWACS/AOC). </w:t>
+      </w:r>
+    </w:p>
+    <w:p>
+      <w:pPr>
+        <w:pStyle w:val="Ingenmellomrom"/>
+        <w:rPr>
+          <w:lang w:val="en-US"/>
+        </w:rPr>
+      </w:pPr>
+      <w:r>
+        <w:rPr>
+          <w:lang w:val="en-US"/>
+        </w:rPr>
+        <w:t xml:space="preserve">Operations in AAA and </w:t>
+      </w:r>
+      <w:proofErr w:type="spellStart"/>
+      <w:r>
+        <w:rPr>
+          <w:lang w:val="en-US"/>
+        </w:rPr>
+        <w:t>Manpad</w:t>
+      </w:r>
+      <w:proofErr w:type="spellEnd"/>
+      <w:r>
+        <w:rPr>
+          <w:lang w:val="en-US"/>
+        </w:rPr>
+        <w:t xml:space="preserve"> WEZ as required.</w:t>
+      </w:r>
+    </w:p>
+    <w:p>
+      <w:pPr>
+        <w:pStyle w:val="Ingenmellomrom"/>
+        <w:rPr>
+          <w:lang w:val="en-US"/>
+        </w:rPr>
+      </w:pPr>
+      <w:r>
+        <w:rPr>
+          <w:lang w:val="en-US"/>
+        </w:rPr>
+        <w:t>Operations in SAM envelopes are acceptable with partially effective SEAD.</w:t>
+      </w:r>
+    </w:p>
+    <w:p>
+      <w:pPr>
+        <w:pStyle w:val="Ingenmellomrom"/>
+        <w:rPr>
+          <w:lang w:val="en-US"/>
+        </w:rPr>
+      </w:pPr>
+      <w:r>
+        <w:rPr>
+          <w:lang w:val="en-US"/>
+        </w:rPr>
+        <w:t xml:space="preserve">Unlimited </w:t>
+      </w:r>
+      <w:proofErr w:type="spellStart"/>
+      <w:r>
+        <w:rPr>
+          <w:lang w:val="en-US"/>
+        </w:rPr>
+        <w:t>reattacks</w:t>
+      </w:r>
+      <w:proofErr w:type="spellEnd"/>
+      <w:r>
+        <w:rPr>
+          <w:lang w:val="en-US"/>
+        </w:rPr>
+        <w:t xml:space="preserve"> authorized to meet mission objectives.</w:t>
+      </w:r>
+    </w:p>
+    <w:p>
+      <w:pPr>
+        <w:pStyle w:val="Ingenmellomrom"/>
+        <w:rPr>
+          <w:lang w:val="en-US"/>
+        </w:rPr>
+      </w:pPr>
+      <w:r>
+        <w:rPr>
+          <w:lang w:val="en-US"/>
+        </w:rPr>
+        <w:t>Single-ship FLOT crossings authorized</w:t>
+      </w:r>
+    </w:p>
+    <w:p>
+      <w:pPr>
         <w:pStyle w:val="Overskrift3"/>
         <w:rPr>
           <w:lang w:val="en-US"/>
@@ -4156,6 +4691,88 @@
     </w:p>
     <w:p>
       <w:pPr>
+        <w:pStyle w:val="Ingenmellomrom"/>
+        <w:rPr>
+          <w:lang w:val="en-US"/>
+        </w:rPr>
+      </w:pPr>
+      <w:r>
+        <w:rPr>
+          <w:lang w:val="en-US"/>
+        </w:rPr>
+        <w:t>Losses may result in complete force annihilation. Accept any losses necessary to accomplish mission</w:t>
+      </w:r>
+      <w:r>
+        <w:rPr>
+          <w:lang w:val="en-US"/>
+        </w:rPr>
+        <w:t>.</w:t>
+      </w:r>
+    </w:p>
+    <w:p>
+      <w:pPr>
+        <w:pStyle w:val="Ingenmellomrom"/>
+        <w:rPr>
+          <w:lang w:val="en-US"/>
+        </w:rPr>
+      </w:pPr>
+      <w:r>
+        <w:rPr>
+          <w:lang w:val="en-US"/>
+        </w:rPr>
+        <w:t xml:space="preserve">Clarification: </w:t>
+      </w:r>
+      <w:r>
+        <w:rPr>
+          <w:lang w:val="en-US"/>
+        </w:rPr>
+        <w:t>Defense against WMD (weapons of mass destruction), where consequences of failure unacceptable.</w:t>
+      </w:r>
+    </w:p>
+    <w:p>
+      <w:pPr>
+        <w:pStyle w:val="Ingenmellomrom"/>
+        <w:rPr>
+          <w:lang w:val="en-US"/>
+        </w:rPr>
+      </w:pPr>
+      <w:r>
+        <w:rPr>
+          <w:lang w:val="en-US"/>
+        </w:rPr>
+        <w:t>A/G Tactics:</w:t>
+      </w:r>
+    </w:p>
+    <w:p>
+      <w:pPr>
+        <w:pStyle w:val="Ingenmellomrom"/>
+        <w:rPr>
+          <w:lang w:val="en-US"/>
+        </w:rPr>
+      </w:pPr>
+      <w:r>
+        <w:rPr>
+          <w:lang w:val="en-US"/>
+        </w:rPr>
+        <w:t xml:space="preserve">Mission may only be cancelled by higher authority (AWACS/AOC). </w:t>
+      </w:r>
+    </w:p>
+    <w:p>
+      <w:pPr>
+        <w:pStyle w:val="Ingenmellomrom"/>
+        <w:rPr>
+          <w:lang w:val="en-US"/>
+        </w:rPr>
+      </w:pPr>
+      <w:r>
+        <w:rPr>
+          <w:lang w:val="en-US"/>
+        </w:rPr>
+        <w:t>Aircraft recovery is not a factor in selection of tactics.</w:t>
+      </w:r>
+    </w:p>
+    <w:p>
+      <w:pPr>
         <w:pStyle w:val="Overskrift3"/>
         <w:rPr>
           <w:lang w:val="en-US"/>
@@ -4201,6 +4818,7 @@
         <w:rPr>
           <w:lang w:val="en-US"/>
         </w:rPr>
+        <w:lastRenderedPageBreak/>
         <w:t>Target priority grade</w:t>
       </w:r>
     </w:p>
@@ -5045,86 +5663,242 @@
         <w:rPr>
           <w:lang w:val="en-US"/>
         </w:rPr>
+        <w:t>Destroy</w:t>
+      </w:r>
+    </w:p>
+    <w:p>
+      <w:pPr>
+        <w:pStyle w:val="Ingenmellomrom"/>
+        <w:rPr>
+          <w:lang w:val="en-US"/>
+        </w:rPr>
+      </w:pPr>
+      <w:proofErr w:type="gramStart"/>
+      <w:r>
+        <w:rPr>
+          <w:lang w:val="en-US"/>
+        </w:rPr>
+        <w:t>1)To</w:t>
+      </w:r>
+      <w:proofErr w:type="gramEnd"/>
+      <w:r>
+        <w:rPr>
+          <w:lang w:val="en-US"/>
+        </w:rPr>
+        <w:t xml:space="preserve"> damage the condition of the target so that it </w:t>
+      </w:r>
+      <w:proofErr w:type="spellStart"/>
+      <w:r>
+        <w:rPr>
+          <w:lang w:val="en-US"/>
+        </w:rPr>
+        <w:t>can not</w:t>
+      </w:r>
+      <w:proofErr w:type="spellEnd"/>
+      <w:r>
+        <w:rPr>
+          <w:lang w:val="en-US"/>
+        </w:rPr>
+        <w:t xml:space="preserve"> function as intended nor to be restored to a usable condition</w:t>
+      </w:r>
+    </w:p>
+    <w:p>
+      <w:pPr>
+        <w:pStyle w:val="Ingenmellomrom"/>
+        <w:rPr>
+          <w:lang w:val="en-US"/>
+        </w:rPr>
+      </w:pPr>
+      <w:r>
+        <w:rPr>
+          <w:lang w:val="en-US"/>
+        </w:rPr>
+        <w:t xml:space="preserve">2) Damage done to the function is </w:t>
+      </w:r>
+      <w:proofErr w:type="spellStart"/>
+      <w:r>
+        <w:rPr>
+          <w:lang w:val="en-US"/>
+        </w:rPr>
+        <w:t>permanen</w:t>
+      </w:r>
+      <w:proofErr w:type="spellEnd"/>
+      <w:r>
+        <w:rPr>
+          <w:lang w:val="en-US"/>
+        </w:rPr>
+        <w:t>, and all aspects of the function have been affected</w:t>
+      </w:r>
+    </w:p>
+    <w:p>
+      <w:pPr>
+        <w:pStyle w:val="Ingenmellomrom"/>
+        <w:rPr>
+          <w:lang w:val="en-US"/>
+        </w:rPr>
+      </w:pPr>
+      <w:r>
+        <w:rPr>
+          <w:lang w:val="en-US"/>
+        </w:rPr>
+        <w:t>3) A function's operation is permanently impaired, and the damage extends to all facets of the function's operation</w:t>
+      </w:r>
+    </w:p>
+    <w:p>
+      <w:pPr>
+        <w:pStyle w:val="Overskrift3"/>
+        <w:rPr>
+          <w:lang w:val="en-US"/>
+        </w:rPr>
+      </w:pPr>
+      <w:r>
+        <w:rPr>
+          <w:lang w:val="en-US"/>
+        </w:rPr>
+        <w:t>Degrade</w:t>
+      </w:r>
+    </w:p>
+    <w:p>
+      <w:pPr>
+        <w:pStyle w:val="Ingenmellomrom"/>
+        <w:rPr>
+          <w:lang w:val="en-US"/>
+        </w:rPr>
+      </w:pPr>
+      <w:r>
+        <w:rPr>
+          <w:lang w:val="en-US"/>
+        </w:rPr>
+        <w:t>1) Damage done to the function is permanent, but only portions of the function were affected, that is, the function is still operational, but not fully</w:t>
+      </w:r>
+    </w:p>
+    <w:p>
+      <w:pPr>
+        <w:pStyle w:val="Ingenmellomrom"/>
+        <w:rPr>
+          <w:lang w:val="en-US"/>
+        </w:rPr>
+      </w:pPr>
+      <w:r>
+        <w:rPr>
+          <w:lang w:val="en-US"/>
+        </w:rPr>
+        <w:t>2) A functions operation is permanently impaired, but the damage does not extend to all facets of the functions operation.</w:t>
+      </w:r>
+    </w:p>
+    <w:p>
+      <w:pPr>
+        <w:pStyle w:val="Overskrift3"/>
+        <w:rPr>
+          <w:lang w:val="en-US"/>
+        </w:rPr>
+      </w:pPr>
+      <w:r>
+        <w:rPr>
+          <w:lang w:val="en-US"/>
+        </w:rPr>
+        <w:t>Neutralize</w:t>
+      </w:r>
+    </w:p>
+    <w:p>
+      <w:pPr>
+        <w:pStyle w:val="Ingenmellomrom"/>
+        <w:rPr>
+          <w:lang w:val="en-US"/>
+        </w:rPr>
+      </w:pPr>
+      <w:r>
+        <w:rPr>
+          <w:lang w:val="en-US"/>
+        </w:rPr>
+        <w:t xml:space="preserve">1) To render an enemy weapon </w:t>
+      </w:r>
+      <w:proofErr w:type="spellStart"/>
+      <w:r>
+        <w:rPr>
+          <w:lang w:val="en-US"/>
+        </w:rPr>
+        <w:t>systen</w:t>
+      </w:r>
+      <w:proofErr w:type="spellEnd"/>
+      <w:r>
+        <w:rPr>
+          <w:lang w:val="en-US"/>
+        </w:rPr>
+        <w:t xml:space="preserve"> and maneuver unit ineffective or unusable for a specific period of time</w:t>
+      </w:r>
+    </w:p>
+    <w:p>
+      <w:pPr>
+        <w:pStyle w:val="Ingenmellomrom"/>
+        <w:rPr>
+          <w:lang w:val="en-US"/>
+        </w:rPr>
+      </w:pPr>
+      <w:r>
+        <w:rPr>
+          <w:lang w:val="en-US"/>
+        </w:rPr>
         <w:lastRenderedPageBreak/>
-        <w:t>Destroy</w:t>
-      </w:r>
-    </w:p>
-    <w:p>
-      <w:pPr>
-        <w:pStyle w:val="Ingenmellomrom"/>
-        <w:rPr>
-          <w:lang w:val="en-US"/>
-        </w:rPr>
-      </w:pPr>
-      <w:proofErr w:type="gramStart"/>
-      <w:r>
-        <w:rPr>
-          <w:lang w:val="en-US"/>
-        </w:rPr>
-        <w:t>1)To</w:t>
-      </w:r>
-      <w:proofErr w:type="gramEnd"/>
-      <w:r>
-        <w:rPr>
-          <w:lang w:val="en-US"/>
-        </w:rPr>
-        <w:t xml:space="preserve"> damage the condition of the target so that it </w:t>
+        <w:t>2) To render ineffective, invalid or unable to perform a particular task or function</w:t>
+      </w:r>
+    </w:p>
+    <w:p>
+      <w:pPr>
+        <w:pStyle w:val="Ingenmellomrom"/>
+        <w:rPr>
+          <w:lang w:val="en-US"/>
+        </w:rPr>
+      </w:pPr>
+      <w:r>
+        <w:rPr>
+          <w:lang w:val="en-US"/>
+        </w:rPr>
+        <w:t xml:space="preserve">3) To counteract the </w:t>
       </w:r>
       <w:proofErr w:type="spellStart"/>
       <w:r>
         <w:rPr>
           <w:lang w:val="en-US"/>
         </w:rPr>
-        <w:t>can not</w:t>
+        <w:t>activiy</w:t>
       </w:r>
       <w:proofErr w:type="spellEnd"/>
       <w:r>
         <w:rPr>
           <w:lang w:val="en-US"/>
         </w:rPr>
-        <w:t xml:space="preserve"> function as intended nor to be restored to a usable condition</w:t>
-      </w:r>
-    </w:p>
-    <w:p>
-      <w:pPr>
-        <w:pStyle w:val="Ingenmellomrom"/>
-        <w:rPr>
-          <w:lang w:val="en-US"/>
-        </w:rPr>
-      </w:pPr>
-      <w:r>
-        <w:rPr>
-          <w:lang w:val="en-US"/>
-        </w:rPr>
-        <w:t xml:space="preserve">2) Damage done to the function is </w:t>
-      </w:r>
+        <w:t xml:space="preserve"> or effect of</w:t>
+      </w:r>
+    </w:p>
+    <w:p>
+      <w:pPr>
+        <w:pStyle w:val="Overskrift3"/>
+        <w:rPr>
+          <w:lang w:val="en-US"/>
+        </w:rPr>
+      </w:pPr>
       <w:proofErr w:type="spellStart"/>
       <w:r>
         <w:rPr>
           <w:lang w:val="en-US"/>
         </w:rPr>
-        <w:t>permanen</w:t>
+        <w:t>Attrit</w:t>
       </w:r>
       <w:proofErr w:type="spellEnd"/>
-      <w:r>
-        <w:rPr>
-          <w:lang w:val="en-US"/>
-        </w:rPr>
-        <w:t>, and all aspects of the function have been affected</w:t>
-      </w:r>
-    </w:p>
-    <w:p>
-      <w:pPr>
-        <w:pStyle w:val="Ingenmellomrom"/>
-        <w:rPr>
-          <w:lang w:val="en-US"/>
-        </w:rPr>
-      </w:pPr>
-      <w:r>
-        <w:rPr>
-          <w:lang w:val="en-US"/>
-        </w:rPr>
-        <w:t>3) A function's operation is permanently impaired, and the damage extends to all facets of the function's operation</w:t>
+    </w:p>
+    <w:p>
+      <w:pPr>
+        <w:pStyle w:val="Ingenmellomrom"/>
+        <w:rPr>
+          <w:lang w:val="en-US"/>
+        </w:rPr>
+      </w:pPr>
+      <w:r>
+        <w:rPr>
+          <w:lang w:val="en-US"/>
+        </w:rPr>
+        <w:t>1) To destroy or kill by the use of firepower (troops for example)</w:t>
       </w:r>
     </w:p>
     <w:p>
@@ -5138,36 +5912,72 @@
         <w:rPr>
           <w:lang w:val="en-US"/>
         </w:rPr>
-        <w:t>Degrade</w:t>
-      </w:r>
-    </w:p>
-    <w:p>
-      <w:pPr>
-        <w:pStyle w:val="Ingenmellomrom"/>
-        <w:rPr>
-          <w:lang w:val="en-US"/>
-        </w:rPr>
-      </w:pPr>
-      <w:r>
-        <w:rPr>
-          <w:lang w:val="en-US"/>
-        </w:rPr>
-        <w:t>1) Damage done to the function is permanent, but only portions of the function were affected, that is, the function is still operational, but not fully</w:t>
-      </w:r>
-    </w:p>
-    <w:p>
-      <w:pPr>
-        <w:pStyle w:val="Ingenmellomrom"/>
-        <w:rPr>
-          <w:lang w:val="en-US"/>
-        </w:rPr>
-      </w:pPr>
-      <w:r>
-        <w:rPr>
-          <w:lang w:val="en-US"/>
-        </w:rPr>
-        <w:t>2) A functions operation is permanently impaired, but the damage does not extend to all facets of the functions operation.</w:t>
-      </w:r>
+        <w:t>Disrupt</w:t>
+      </w:r>
+    </w:p>
+    <w:p>
+      <w:pPr>
+        <w:pStyle w:val="Ingenmellomrom"/>
+        <w:rPr>
+          <w:lang w:val="en-US"/>
+        </w:rPr>
+      </w:pPr>
+      <w:r>
+        <w:rPr>
+          <w:lang w:val="en-US"/>
+        </w:rPr>
+        <w:t>1) To break apart, disturb or interrupt a function</w:t>
+      </w:r>
+    </w:p>
+    <w:p>
+      <w:pPr>
+        <w:pStyle w:val="Ingenmellomrom"/>
+        <w:rPr>
+          <w:lang w:val="en-US"/>
+        </w:rPr>
+      </w:pPr>
+      <w:r>
+        <w:rPr>
+          <w:lang w:val="en-US"/>
+        </w:rPr>
+        <w:t>2) Damage done to the function is temporary, and only portions of the function have been affected</w:t>
+      </w:r>
+    </w:p>
+    <w:p>
+      <w:pPr>
+        <w:pStyle w:val="Ingenmellomrom"/>
+        <w:rPr>
+          <w:lang w:val="en-US"/>
+        </w:rPr>
+      </w:pPr>
+      <w:r>
+        <w:rPr>
+          <w:lang w:val="en-US"/>
+        </w:rPr>
+        <w:t xml:space="preserve">3) A functions operations is </w:t>
+      </w:r>
+      <w:proofErr w:type="spellStart"/>
+      <w:r>
+        <w:rPr>
+          <w:lang w:val="en-US"/>
+        </w:rPr>
+        <w:t>imparied</w:t>
+      </w:r>
+      <w:proofErr w:type="spellEnd"/>
+      <w:r>
+        <w:rPr>
+          <w:lang w:val="en-US"/>
+        </w:rPr>
+        <w:t xml:space="preserve"> over the short term and the damage does not extend to all facets of the functions operations</w:t>
+      </w:r>
+    </w:p>
+    <w:p>
+      <w:pPr>
+        <w:pStyle w:val="Ingenmellomrom"/>
+        <w:rPr>
+          <w:lang w:val="en-US"/>
+        </w:rPr>
+      </w:pPr>
     </w:p>
     <w:p>
       <w:pPr>
@@ -5180,77 +5990,63 @@
         <w:rPr>
           <w:lang w:val="en-US"/>
         </w:rPr>
-        <w:t>Neutralize</w:t>
-      </w:r>
-    </w:p>
-    <w:p>
-      <w:pPr>
-        <w:pStyle w:val="Ingenmellomrom"/>
-        <w:rPr>
-          <w:lang w:val="en-US"/>
-        </w:rPr>
-      </w:pPr>
-      <w:r>
-        <w:rPr>
-          <w:lang w:val="en-US"/>
-        </w:rPr>
-        <w:t xml:space="preserve">1) To render an enemy weapon </w:t>
+        <w:t>Deny</w:t>
+      </w:r>
+    </w:p>
+    <w:p>
+      <w:pPr>
+        <w:pStyle w:val="Ingenmellomrom"/>
+        <w:rPr>
+          <w:lang w:val="en-US"/>
+        </w:rPr>
+      </w:pPr>
+      <w:r>
+        <w:rPr>
+          <w:lang w:val="en-US"/>
+        </w:rPr>
+        <w:t xml:space="preserve">1) To hinder the enemy the use of space, </w:t>
       </w:r>
       <w:proofErr w:type="spellStart"/>
       <w:r>
         <w:rPr>
           <w:lang w:val="en-US"/>
         </w:rPr>
-        <w:t>systen</w:t>
+        <w:t>personel</w:t>
       </w:r>
       <w:proofErr w:type="spellEnd"/>
       <w:r>
         <w:rPr>
           <w:lang w:val="en-US"/>
         </w:rPr>
-        <w:t xml:space="preserve"> and maneuver unit ineffective or unusable for a specific period of time</w:t>
-      </w:r>
-    </w:p>
-    <w:p>
-      <w:pPr>
-        <w:pStyle w:val="Ingenmellomrom"/>
-        <w:rPr>
-          <w:lang w:val="en-US"/>
-        </w:rPr>
-      </w:pPr>
-      <w:r>
-        <w:rPr>
-          <w:lang w:val="en-US"/>
-        </w:rPr>
-        <w:t>2) To render ineffective, invalid or unable to perform a particular task or function</w:t>
-      </w:r>
-    </w:p>
-    <w:p>
-      <w:pPr>
-        <w:pStyle w:val="Ingenmellomrom"/>
-        <w:rPr>
-          <w:lang w:val="en-US"/>
-        </w:rPr>
-      </w:pPr>
-      <w:r>
-        <w:rPr>
-          <w:lang w:val="en-US"/>
-        </w:rPr>
-        <w:t xml:space="preserve">3) To counteract the </w:t>
-      </w:r>
-      <w:proofErr w:type="spellStart"/>
-      <w:r>
-        <w:rPr>
-          <w:lang w:val="en-US"/>
-        </w:rPr>
-        <w:t>activiy</w:t>
-      </w:r>
-      <w:proofErr w:type="spellEnd"/>
-      <w:r>
-        <w:rPr>
-          <w:lang w:val="en-US"/>
-        </w:rPr>
-        <w:t xml:space="preserve"> or effect of</w:t>
+        <w:t xml:space="preserve"> or facilities. It may include destruction, removal</w:t>
+      </w:r>
+    </w:p>
+    <w:p>
+      <w:pPr>
+        <w:pStyle w:val="Ingenmellomrom"/>
+        <w:rPr>
+          <w:lang w:val="en-US"/>
+        </w:rPr>
+      </w:pPr>
+      <w:r>
+        <w:rPr>
+          <w:lang w:val="en-US"/>
+        </w:rPr>
+        <w:t>2) Damage done to the function is only temporary, but all aspects of the function were affected</w:t>
+      </w:r>
+    </w:p>
+    <w:p>
+      <w:pPr>
+        <w:pStyle w:val="Ingenmellomrom"/>
+        <w:rPr>
+          <w:lang w:val="en-US"/>
+        </w:rPr>
+      </w:pPr>
+      <w:r>
+        <w:rPr>
+          <w:lang w:val="en-US"/>
+        </w:rPr>
+        <w:t>3) A function's operations is impaired over the short term, but the damage extends to all facets of the functions operations</w:t>
       </w:r>
     </w:p>
     <w:p>
@@ -5260,27 +6056,25 @@
           <w:lang w:val="en-US"/>
         </w:rPr>
       </w:pPr>
-      <w:proofErr w:type="spellStart"/>
-      <w:r>
-        <w:rPr>
-          <w:lang w:val="en-US"/>
-        </w:rPr>
-        <w:t>Attrit</w:t>
-      </w:r>
-      <w:proofErr w:type="spellEnd"/>
-    </w:p>
-    <w:p>
-      <w:pPr>
-        <w:pStyle w:val="Ingenmellomrom"/>
-        <w:rPr>
-          <w:lang w:val="en-US"/>
-        </w:rPr>
-      </w:pPr>
-      <w:r>
-        <w:rPr>
-          <w:lang w:val="en-US"/>
-        </w:rPr>
-        <w:t>1) To destroy or kill by the use of firepower (troops for example)</w:t>
+      <w:r>
+        <w:rPr>
+          <w:lang w:val="en-US"/>
+        </w:rPr>
+        <w:t>Harass</w:t>
+      </w:r>
+    </w:p>
+    <w:p>
+      <w:pPr>
+        <w:pStyle w:val="Ingenmellomrom"/>
+        <w:rPr>
+          <w:lang w:val="en-US"/>
+        </w:rPr>
+      </w:pPr>
+      <w:r>
+        <w:rPr>
+          <w:lang w:val="en-US"/>
+        </w:rPr>
+        <w:t>1) To disturb the rest of the troops, curtail their movement and lower morale by threat of loss.</w:t>
       </w:r>
     </w:p>
     <w:p>
@@ -5294,64 +6088,104 @@
         <w:rPr>
           <w:lang w:val="en-US"/>
         </w:rPr>
-        <w:t>Disrupt</w:t>
-      </w:r>
-    </w:p>
-    <w:p>
-      <w:pPr>
-        <w:pStyle w:val="Ingenmellomrom"/>
-        <w:rPr>
-          <w:lang w:val="en-US"/>
-        </w:rPr>
-      </w:pPr>
-      <w:r>
-        <w:rPr>
-          <w:lang w:val="en-US"/>
-        </w:rPr>
-        <w:t>1) To break apart, disturb or interrupt a function</w:t>
-      </w:r>
-    </w:p>
-    <w:p>
-      <w:pPr>
-        <w:pStyle w:val="Ingenmellomrom"/>
-        <w:rPr>
-          <w:lang w:val="en-US"/>
-        </w:rPr>
-      </w:pPr>
-      <w:r>
-        <w:rPr>
-          <w:lang w:val="en-US"/>
-        </w:rPr>
-        <w:t>2) Damage done to the function is temporary, and only portions of the function have been affected</w:t>
-      </w:r>
-    </w:p>
-    <w:p>
-      <w:pPr>
-        <w:pStyle w:val="Ingenmellomrom"/>
-        <w:rPr>
-          <w:lang w:val="en-US"/>
-        </w:rPr>
-      </w:pPr>
-      <w:r>
-        <w:rPr>
-          <w:lang w:val="en-US"/>
-        </w:rPr>
-        <w:t xml:space="preserve">3) A functions operations is </w:t>
-      </w:r>
-      <w:proofErr w:type="spellStart"/>
-      <w:r>
-        <w:rPr>
-          <w:lang w:val="en-US"/>
-        </w:rPr>
-        <w:t>imparied</w:t>
-      </w:r>
-      <w:proofErr w:type="spellEnd"/>
-      <w:r>
-        <w:rPr>
-          <w:lang w:val="en-US"/>
-        </w:rPr>
-        <w:t xml:space="preserve"> over the short term and the damage does not extend to all facets of the functions operations</w:t>
-      </w:r>
+        <w:t>Prevent</w:t>
+      </w:r>
+    </w:p>
+    <w:p>
+      <w:pPr>
+        <w:pStyle w:val="Ingenmellomrom"/>
+        <w:rPr>
+          <w:lang w:val="en-US"/>
+        </w:rPr>
+      </w:pPr>
+      <w:r>
+        <w:rPr>
+          <w:lang w:val="en-US"/>
+        </w:rPr>
+        <w:t>1) To deprive of hope or power of acting or succeeding</w:t>
+      </w:r>
+    </w:p>
+    <w:p>
+      <w:pPr>
+        <w:pStyle w:val="Ingenmellomrom"/>
+        <w:rPr>
+          <w:lang w:val="en-US"/>
+        </w:rPr>
+      </w:pPr>
+      <w:r>
+        <w:rPr>
+          <w:lang w:val="en-US"/>
+        </w:rPr>
+        <w:t>2) To keep from happening to avert</w:t>
+      </w:r>
+    </w:p>
+    <w:p>
+      <w:pPr>
+        <w:pStyle w:val="Ingenmellomrom"/>
+        <w:rPr>
+          <w:lang w:val="en-US"/>
+        </w:rPr>
+      </w:pPr>
+    </w:p>
+    <w:p>
+      <w:pPr>
+        <w:pStyle w:val="Ingenmellomrom"/>
+        <w:rPr>
+          <w:lang w:val="en-US"/>
+        </w:rPr>
+      </w:pPr>
+    </w:p>
+    <w:p>
+      <w:pPr>
+        <w:pStyle w:val="Overskrift2"/>
+        <w:rPr>
+          <w:lang w:val="en-US"/>
+        </w:rPr>
+      </w:pPr>
+      <w:r>
+        <w:rPr>
+          <w:lang w:val="en-US"/>
+        </w:rPr>
+        <w:t>Close Air Support (CAS)</w:t>
+      </w:r>
+    </w:p>
+    <w:p>
+      <w:pPr>
+        <w:pStyle w:val="Ingenmellomrom"/>
+        <w:rPr>
+          <w:lang w:val="en-US"/>
+        </w:rPr>
+      </w:pPr>
+      <w:r>
+        <w:rPr>
+          <w:lang w:val="en-US"/>
+        </w:rPr>
+        <w:t>The following formats are used for CAS operations in OP ACTIVE RESOLVE:</w:t>
+      </w:r>
+    </w:p>
+    <w:p>
+      <w:pPr>
+        <w:pStyle w:val="Ingenmellomrom"/>
+        <w:rPr>
+          <w:lang w:val="en-US"/>
+        </w:rPr>
+      </w:pPr>
+    </w:p>
+    <w:p>
+      <w:pPr>
+        <w:pStyle w:val="Ingenmellomrom"/>
+        <w:rPr>
+          <w:lang w:val="en-US"/>
+        </w:rPr>
+      </w:pPr>
+    </w:p>
+    <w:p>
+      <w:pPr>
+        <w:pStyle w:val="Ingenmellomrom"/>
+        <w:rPr>
+          <w:lang w:val="en-US"/>
+        </w:rPr>
+      </w:pPr>
     </w:p>
     <w:p>
       <w:pPr>
@@ -5372,223 +6206,6 @@
         <w:rPr>
           <w:lang w:val="en-US"/>
         </w:rPr>
-        <w:t>Deny</w:t>
-      </w:r>
-    </w:p>
-    <w:p>
-      <w:pPr>
-        <w:pStyle w:val="Ingenmellomrom"/>
-        <w:rPr>
-          <w:lang w:val="en-US"/>
-        </w:rPr>
-      </w:pPr>
-      <w:r>
-        <w:rPr>
-          <w:lang w:val="en-US"/>
-        </w:rPr>
-        <w:t xml:space="preserve">1) To hinder the enemy the use of space, </w:t>
-      </w:r>
-      <w:proofErr w:type="spellStart"/>
-      <w:r>
-        <w:rPr>
-          <w:lang w:val="en-US"/>
-        </w:rPr>
-        <w:t>personel</w:t>
-      </w:r>
-      <w:proofErr w:type="spellEnd"/>
-      <w:r>
-        <w:rPr>
-          <w:lang w:val="en-US"/>
-        </w:rPr>
-        <w:t xml:space="preserve"> or facilities. It may include destruction, removal</w:t>
-      </w:r>
-    </w:p>
-    <w:p>
-      <w:pPr>
-        <w:pStyle w:val="Ingenmellomrom"/>
-        <w:rPr>
-          <w:lang w:val="en-US"/>
-        </w:rPr>
-      </w:pPr>
-      <w:r>
-        <w:rPr>
-          <w:lang w:val="en-US"/>
-        </w:rPr>
-        <w:t>2) Damage done to the function is only temporary, but all aspects of the function were affected</w:t>
-      </w:r>
-    </w:p>
-    <w:p>
-      <w:pPr>
-        <w:pStyle w:val="Ingenmellomrom"/>
-        <w:rPr>
-          <w:lang w:val="en-US"/>
-        </w:rPr>
-      </w:pPr>
-      <w:r>
-        <w:rPr>
-          <w:lang w:val="en-US"/>
-        </w:rPr>
-        <w:t>3) A function's operations is impaired over the short term, but the damage extends to all facets of the functions operations</w:t>
-      </w:r>
-    </w:p>
-    <w:p>
-      <w:pPr>
-        <w:pStyle w:val="Overskrift3"/>
-        <w:rPr>
-          <w:lang w:val="en-US"/>
-        </w:rPr>
-      </w:pPr>
-      <w:r>
-        <w:rPr>
-          <w:lang w:val="en-US"/>
-        </w:rPr>
-        <w:t>Harass</w:t>
-      </w:r>
-    </w:p>
-    <w:p>
-      <w:pPr>
-        <w:pStyle w:val="Ingenmellomrom"/>
-        <w:rPr>
-          <w:lang w:val="en-US"/>
-        </w:rPr>
-      </w:pPr>
-      <w:r>
-        <w:rPr>
-          <w:lang w:val="en-US"/>
-        </w:rPr>
-        <w:t>1) To disturb the rest of the troops, curtail their movement and lower morale by threat of loss.</w:t>
-      </w:r>
-    </w:p>
-    <w:p>
-      <w:pPr>
-        <w:pStyle w:val="Overskrift3"/>
-        <w:rPr>
-          <w:lang w:val="en-US"/>
-        </w:rPr>
-      </w:pPr>
-      <w:r>
-        <w:rPr>
-          <w:lang w:val="en-US"/>
-        </w:rPr>
-        <w:t>Prevent</w:t>
-      </w:r>
-    </w:p>
-    <w:p>
-      <w:pPr>
-        <w:pStyle w:val="Ingenmellomrom"/>
-        <w:rPr>
-          <w:lang w:val="en-US"/>
-        </w:rPr>
-      </w:pPr>
-      <w:r>
-        <w:rPr>
-          <w:lang w:val="en-US"/>
-        </w:rPr>
-        <w:t>1) To deprive of hope or power of acting or succeeding</w:t>
-      </w:r>
-    </w:p>
-    <w:p>
-      <w:pPr>
-        <w:pStyle w:val="Ingenmellomrom"/>
-        <w:rPr>
-          <w:lang w:val="en-US"/>
-        </w:rPr>
-      </w:pPr>
-      <w:r>
-        <w:rPr>
-          <w:lang w:val="en-US"/>
-        </w:rPr>
-        <w:t>2) To keep from happening to avert</w:t>
-      </w:r>
-    </w:p>
-    <w:p>
-      <w:pPr>
-        <w:pStyle w:val="Ingenmellomrom"/>
-        <w:rPr>
-          <w:lang w:val="en-US"/>
-        </w:rPr>
-      </w:pPr>
-    </w:p>
-    <w:p>
-      <w:pPr>
-        <w:pStyle w:val="Ingenmellomrom"/>
-        <w:rPr>
-          <w:lang w:val="en-US"/>
-        </w:rPr>
-      </w:pPr>
-    </w:p>
-    <w:p>
-      <w:pPr>
-        <w:pStyle w:val="Overskrift2"/>
-        <w:rPr>
-          <w:lang w:val="en-US"/>
-        </w:rPr>
-      </w:pPr>
-      <w:r>
-        <w:rPr>
-          <w:lang w:val="en-US"/>
-        </w:rPr>
-        <w:t>Close Air Support (CAS)</w:t>
-      </w:r>
-    </w:p>
-    <w:p>
-      <w:pPr>
-        <w:pStyle w:val="Ingenmellomrom"/>
-        <w:rPr>
-          <w:lang w:val="en-US"/>
-        </w:rPr>
-      </w:pPr>
-      <w:r>
-        <w:rPr>
-          <w:lang w:val="en-US"/>
-        </w:rPr>
-        <w:t>The following formats are used for CAS operations in OP ACTIVE RESOLVE:</w:t>
-      </w:r>
-    </w:p>
-    <w:p>
-      <w:pPr>
-        <w:pStyle w:val="Ingenmellomrom"/>
-        <w:rPr>
-          <w:lang w:val="en-US"/>
-        </w:rPr>
-      </w:pPr>
-    </w:p>
-    <w:p>
-      <w:pPr>
-        <w:pStyle w:val="Ingenmellomrom"/>
-        <w:rPr>
-          <w:lang w:val="en-US"/>
-        </w:rPr>
-      </w:pPr>
-    </w:p>
-    <w:p>
-      <w:pPr>
-        <w:pStyle w:val="Ingenmellomrom"/>
-        <w:rPr>
-          <w:lang w:val="en-US"/>
-        </w:rPr>
-      </w:pPr>
-    </w:p>
-    <w:p>
-      <w:pPr>
-        <w:pStyle w:val="Ingenmellomrom"/>
-        <w:rPr>
-          <w:lang w:val="en-US"/>
-        </w:rPr>
-      </w:pPr>
-    </w:p>
-    <w:p>
-      <w:pPr>
-        <w:pStyle w:val="Overskrift3"/>
-        <w:rPr>
-          <w:lang w:val="en-US"/>
-        </w:rPr>
-      </w:pPr>
-      <w:r>
-        <w:rPr>
-          <w:lang w:val="en-US"/>
-        </w:rPr>
-        <w:lastRenderedPageBreak/>
         <w:t>CAS check-in briefing</w:t>
       </w:r>
     </w:p>
@@ -5924,6 +6541,7 @@
               <w:rPr>
                 <w:lang w:val="en-US"/>
               </w:rPr>
+              <w:lastRenderedPageBreak/>
               <w:t>Restrictions</w:t>
             </w:r>
           </w:p>
@@ -11679,6 +12297,7 @@
   </w:style>
   <w:style w:type="paragraph" w:styleId="Ingenmellomrom">
     <w:name w:val="No Spacing"/>
+    <w:link w:val="IngenmellomromTegn"/>
     <w:uiPriority w:val="1"/>
     <w:qFormat/>
     <w:rsid w:val="00465966"/>
@@ -12008,6 +12627,13 @@
       </w:tblCellMar>
     </w:tblPr>
   </w:style>
+  <w:style w:type="character" w:customStyle="1" w:styleId="IngenmellomromTegn">
+    <w:name w:val="Ingen mellomrom Tegn"/>
+    <w:basedOn w:val="Standardskriftforavsnitt"/>
+    <w:link w:val="Ingenmellomrom"/>
+    <w:uiPriority w:val="1"/>
+    <w:rsid w:val="005978F0"/>
+  </w:style>
 </w:styles>
 </file>
 
@@ -12299,7 +12925,7 @@
 </file>
 
 <file path=customXml/itemProps1.xml><?xml version="1.0" encoding="utf-8"?>
-<ds:datastoreItem xmlns:ds="http://schemas.openxmlformats.org/officeDocument/2006/customXml" ds:itemID="{B86027F2-9A39-4FE8-ACAA-EEDADC79969C}">
+<ds:datastoreItem xmlns:ds="http://schemas.openxmlformats.org/officeDocument/2006/customXml" ds:itemID="{4C58F65A-A190-4753-BD7A-F533C89A4C69}">
   <ds:schemaRefs>
     <ds:schemaRef ds:uri="http://schemas.openxmlformats.org/officeDocument/2006/bibliography"/>
   </ds:schemaRefs>

</xml_diff>

<commit_message>
chg: Added MI-8 presets
</commit_message>
<xml_diff>
--- a/UNDER DEVELOPMENT/OPAR JFACC STANDING SPINS.docx
+++ b/UNDER DEVELOPMENT/OPAR JFACC STANDING SPINS.docx
@@ -740,9 +740,6 @@
     <w:p>
       <w:pPr>
         <w:pStyle w:val="Ingenmellomrom"/>
-        <w:rPr>
-          <w:rFonts w:ascii="Arial" w:hAnsi="Arial" w:cs="Arial"/>
-        </w:rPr>
       </w:pPr>
       <w:r>
         <w:rPr>
@@ -758,6 +755,14 @@
           <w:t>132-TTP-1 CAS Manual v1.2</w:t>
         </w:r>
       </w:hyperlink>
+    </w:p>
+    <w:p>
+      <w:pPr>
+        <w:pStyle w:val="Ingenmellomrom"/>
+        <w:rPr>
+          <w:rFonts w:ascii="Arial" w:hAnsi="Arial" w:cs="Arial"/>
+        </w:rPr>
+      </w:pPr>
     </w:p>
     <w:p>
       <w:pPr>
@@ -5833,6 +5838,7 @@
         <w:rPr>
           <w:lang w:val="en-US"/>
         </w:rPr>
+        <w:lastRenderedPageBreak/>
         <w:t>Neutralize</w:t>
       </w:r>
     </w:p>
@@ -5875,7 +5881,6 @@
         <w:rPr>
           <w:lang w:val="en-US"/>
         </w:rPr>
-        <w:lastRenderedPageBreak/>
         <w:t>2) To render ineffective, invalid or unable to perform a particular task or function</w:t>
       </w:r>
     </w:p>
@@ -6514,6 +6519,7 @@
               <w:rPr>
                 <w:lang w:val="en-US"/>
               </w:rPr>
+              <w:lastRenderedPageBreak/>
               <w:t>Artillery activity</w:t>
             </w:r>
           </w:p>
@@ -6577,7 +6583,6 @@
               <w:rPr>
                 <w:lang w:val="en-US"/>
               </w:rPr>
-              <w:lastRenderedPageBreak/>
               <w:t>Restrictions</w:t>
             </w:r>
           </w:p>
@@ -7035,6 +7040,1266 @@
         <w:t>Tanker information</w:t>
       </w:r>
     </w:p>
+    <w:p>
+      <w:pPr>
+        <w:pStyle w:val="Ingenmellomrom"/>
+        <w:rPr>
+          <w:lang w:val="en-US"/>
+        </w:rPr>
+      </w:pPr>
+      <w:r>
+        <w:rPr>
+          <w:lang w:val="en-US"/>
+        </w:rPr>
+        <w:t>KC-135 are used for boom operations (F-16 / A-10)</w:t>
+      </w:r>
+    </w:p>
+    <w:p>
+      <w:pPr>
+        <w:pStyle w:val="Ingenmellomrom"/>
+        <w:rPr>
+          <w:lang w:val="en-US"/>
+        </w:rPr>
+      </w:pPr>
+      <w:r>
+        <w:rPr>
+          <w:lang w:val="en-US"/>
+        </w:rPr>
+        <w:t>KC-135 MPRS are used for drogue operations (F/A-18 / F-14)</w:t>
+      </w:r>
+    </w:p>
+    <w:p>
+      <w:pPr>
+        <w:pStyle w:val="Ingenmellomrom"/>
+        <w:rPr>
+          <w:lang w:val="en-US"/>
+        </w:rPr>
+      </w:pPr>
+    </w:p>
+    <w:p>
+      <w:pPr>
+        <w:pStyle w:val="Ingenmellomrom"/>
+        <w:rPr>
+          <w:lang w:val="en-US"/>
+        </w:rPr>
+      </w:pPr>
+      <w:r>
+        <w:rPr>
+          <w:lang w:val="en-US"/>
+        </w:rPr>
+        <w:t>Tanker tracks.</w:t>
+      </w:r>
+    </w:p>
+    <w:p>
+      <w:pPr>
+        <w:pStyle w:val="Ingenmellomrom"/>
+        <w:rPr>
+          <w:lang w:val="en-US"/>
+        </w:rPr>
+      </w:pPr>
+      <w:r>
+        <w:rPr>
+          <w:lang w:val="en-US"/>
+        </w:rPr>
+        <w:t>Tanker tracks will be named ARXXX.</w:t>
+      </w:r>
+    </w:p>
+    <w:p>
+      <w:pPr>
+        <w:pStyle w:val="Ingenmellomrom"/>
+        <w:rPr>
+          <w:lang w:val="en-US"/>
+        </w:rPr>
+      </w:pPr>
+      <w:r>
+        <w:rPr>
+          <w:lang w:val="en-US"/>
+        </w:rPr>
+        <w:t>AR6XX (</w:t>
+      </w:r>
+      <w:proofErr w:type="spellStart"/>
+      <w:r>
+        <w:rPr>
+          <w:lang w:val="en-US"/>
+        </w:rPr>
+        <w:t>Callsign</w:t>
+      </w:r>
+      <w:proofErr w:type="spellEnd"/>
+      <w:r>
+        <w:rPr>
+          <w:lang w:val="en-US"/>
+        </w:rPr>
+        <w:t xml:space="preserve"> TEXACO) fo</w:t>
+      </w:r>
+      <w:r>
+        <w:rPr>
+          <w:lang w:val="en-US"/>
+        </w:rPr>
+        <w:t>r boom operations lower speed (speed 220kts FL115)</w:t>
+      </w:r>
+      <w:r>
+        <w:rPr>
+          <w:lang w:val="en-US"/>
+        </w:rPr>
+        <w:t>.</w:t>
+      </w:r>
+    </w:p>
+    <w:p>
+      <w:pPr>
+        <w:pStyle w:val="Ingenmellomrom"/>
+        <w:rPr>
+          <w:lang w:val="en-US"/>
+        </w:rPr>
+      </w:pPr>
+      <w:proofErr w:type="gramStart"/>
+      <w:r>
+        <w:rPr>
+          <w:lang w:val="en-US"/>
+        </w:rPr>
+        <w:t>AR7XX  (</w:t>
+      </w:r>
+      <w:proofErr w:type="spellStart"/>
+      <w:proofErr w:type="gramEnd"/>
+      <w:r>
+        <w:rPr>
+          <w:lang w:val="en-US"/>
+        </w:rPr>
+        <w:t>Callsign</w:t>
+      </w:r>
+      <w:proofErr w:type="spellEnd"/>
+      <w:r>
+        <w:rPr>
+          <w:lang w:val="en-US"/>
+        </w:rPr>
+        <w:t xml:space="preserve"> ARCO) for boom operations higher speed (</w:t>
+      </w:r>
+      <w:r>
+        <w:rPr>
+          <w:lang w:val="en-US"/>
+        </w:rPr>
+        <w:t xml:space="preserve">speed </w:t>
+      </w:r>
+      <w:r>
+        <w:rPr>
+          <w:lang w:val="en-US"/>
+        </w:rPr>
+        <w:t>M</w:t>
+      </w:r>
+      <w:r>
+        <w:rPr>
+          <w:lang w:val="en-US"/>
+        </w:rPr>
+        <w:t xml:space="preserve">ach </w:t>
+      </w:r>
+      <w:r>
+        <w:rPr>
+          <w:lang w:val="en-US"/>
+        </w:rPr>
+        <w:t>0.6)</w:t>
+      </w:r>
+    </w:p>
+    <w:p>
+      <w:pPr>
+        <w:pStyle w:val="Ingenmellomrom"/>
+        <w:rPr>
+          <w:lang w:val="en-US"/>
+        </w:rPr>
+      </w:pPr>
+      <w:r>
+        <w:rPr>
+          <w:lang w:val="en-US"/>
+        </w:rPr>
+        <w:t>AR8XX (</w:t>
+      </w:r>
+      <w:proofErr w:type="spellStart"/>
+      <w:r>
+        <w:rPr>
+          <w:lang w:val="en-US"/>
+        </w:rPr>
+        <w:t>Callsign</w:t>
+      </w:r>
+      <w:proofErr w:type="spellEnd"/>
+      <w:r>
+        <w:rPr>
+          <w:lang w:val="en-US"/>
+        </w:rPr>
+        <w:t xml:space="preserve"> SHELL) for drogue operations (</w:t>
+      </w:r>
+      <w:r>
+        <w:rPr>
+          <w:lang w:val="en-US"/>
+        </w:rPr>
+        <w:t xml:space="preserve">speed </w:t>
+      </w:r>
+      <w:r>
+        <w:rPr>
+          <w:lang w:val="en-US"/>
+        </w:rPr>
+        <w:t>M</w:t>
+      </w:r>
+      <w:r>
+        <w:rPr>
+          <w:lang w:val="en-US"/>
+        </w:rPr>
+        <w:t xml:space="preserve">ach </w:t>
+      </w:r>
+      <w:r>
+        <w:rPr>
+          <w:lang w:val="en-US"/>
+        </w:rPr>
+        <w:t>0.6)</w:t>
+      </w:r>
+    </w:p>
+    <w:p>
+      <w:pPr>
+        <w:pStyle w:val="Ingenmellomrom"/>
+        <w:rPr>
+          <w:lang w:val="en-US"/>
+        </w:rPr>
+      </w:pPr>
+      <w:r>
+        <w:rPr>
+          <w:lang w:val="en-US"/>
+        </w:rPr>
+        <w:t xml:space="preserve">Altimeter </w:t>
+      </w:r>
+      <w:proofErr w:type="spellStart"/>
+      <w:r>
+        <w:rPr>
+          <w:lang w:val="en-US"/>
+        </w:rPr>
+        <w:t>setting.Unless</w:t>
+      </w:r>
+      <w:proofErr w:type="spellEnd"/>
+      <w:r>
+        <w:rPr>
+          <w:lang w:val="en-US"/>
+        </w:rPr>
+        <w:t xml:space="preserve"> otherwise directed an altimeter setting of standard pressure setting (29.92) is to be used for AAR operations.</w:t>
+      </w:r>
+    </w:p>
+    <w:p>
+      <w:pPr>
+        <w:pStyle w:val="Ingenmellomrom"/>
+        <w:rPr>
+          <w:lang w:val="en-US"/>
+        </w:rPr>
+      </w:pPr>
+    </w:p>
+    <w:p>
+      <w:pPr>
+        <w:pStyle w:val="Ingenmellomrom"/>
+        <w:rPr>
+          <w:lang w:val="en-US"/>
+        </w:rPr>
+      </w:pPr>
+      <w:r>
+        <w:rPr>
+          <w:lang w:val="en-US"/>
+        </w:rPr>
+        <w:t xml:space="preserve">Vertical </w:t>
+      </w:r>
+      <w:proofErr w:type="spellStart"/>
+      <w:r>
+        <w:rPr>
+          <w:lang w:val="en-US"/>
+        </w:rPr>
+        <w:t>separation.Receivers</w:t>
+      </w:r>
+      <w:proofErr w:type="spellEnd"/>
+      <w:r>
+        <w:rPr>
+          <w:lang w:val="en-US"/>
+        </w:rPr>
+        <w:t xml:space="preserve"> are to join from below and are to maintain a minimum of 1000ft vertical separation (unless otherwise directed by the controlling agency) , until visual contact have been made.</w:t>
+      </w:r>
+    </w:p>
+    <w:p>
+      <w:pPr>
+        <w:pStyle w:val="Ingenmellomrom"/>
+        <w:rPr>
+          <w:lang w:val="en-US"/>
+        </w:rPr>
+      </w:pPr>
+    </w:p>
+    <w:p>
+      <w:pPr>
+        <w:pStyle w:val="Ingenmellomrom"/>
+        <w:rPr>
+          <w:lang w:val="en-US"/>
+        </w:rPr>
+      </w:pPr>
+      <w:r>
+        <w:rPr>
+          <w:lang w:val="en-US"/>
+        </w:rPr>
+        <w:t>11.3</w:t>
+      </w:r>
+      <w:proofErr w:type="gramStart"/>
+      <w:r>
+        <w:rPr>
+          <w:lang w:val="en-US"/>
+        </w:rPr>
+        <w:t>.Clearance.Receivers</w:t>
+      </w:r>
+      <w:proofErr w:type="gramEnd"/>
+      <w:r>
+        <w:rPr>
+          <w:lang w:val="en-US"/>
+        </w:rPr>
+        <w:t xml:space="preserve"> must receive clearance from the controlling agency (AWACS) before contacting the tanker.</w:t>
+      </w:r>
+    </w:p>
+    <w:p>
+      <w:pPr>
+        <w:pStyle w:val="Ingenmellomrom"/>
+        <w:rPr>
+          <w:lang w:val="en-US"/>
+        </w:rPr>
+      </w:pPr>
+    </w:p>
+    <w:p>
+      <w:pPr>
+        <w:pStyle w:val="Ingenmellomrom"/>
+        <w:rPr>
+          <w:lang w:val="en-US"/>
+        </w:rPr>
+      </w:pPr>
+      <w:r>
+        <w:rPr>
+          <w:lang w:val="en-US"/>
+        </w:rPr>
+        <w:lastRenderedPageBreak/>
+        <w:t>11.4</w:t>
+      </w:r>
+      <w:proofErr w:type="gramStart"/>
+      <w:r>
+        <w:rPr>
+          <w:lang w:val="en-US"/>
+        </w:rPr>
+        <w:t>.Joining</w:t>
+      </w:r>
+      <w:proofErr w:type="gramEnd"/>
+      <w:r>
+        <w:rPr>
+          <w:lang w:val="en-US"/>
+        </w:rPr>
+        <w:t xml:space="preserve"> </w:t>
+      </w:r>
+      <w:proofErr w:type="spellStart"/>
+      <w:r>
+        <w:rPr>
+          <w:lang w:val="en-US"/>
+        </w:rPr>
+        <w:t>procedures.The</w:t>
+      </w:r>
+      <w:proofErr w:type="spellEnd"/>
+      <w:r>
+        <w:rPr>
+          <w:lang w:val="en-US"/>
+        </w:rPr>
+        <w:t xml:space="preserve"> left side of the tanker is to be used for joining aircraft. The first </w:t>
+      </w:r>
+      <w:proofErr w:type="spellStart"/>
+      <w:r>
+        <w:rPr>
+          <w:lang w:val="en-US"/>
+        </w:rPr>
+        <w:t>reciver</w:t>
+      </w:r>
+      <w:proofErr w:type="spellEnd"/>
+      <w:r>
+        <w:rPr>
+          <w:lang w:val="en-US"/>
+        </w:rPr>
+        <w:t xml:space="preserve"> of a formation may join directly astern the boom, when the </w:t>
+      </w:r>
+      <w:proofErr w:type="spellStart"/>
+      <w:r>
+        <w:rPr>
+          <w:lang w:val="en-US"/>
+        </w:rPr>
+        <w:t>reciver</w:t>
+      </w:r>
+      <w:proofErr w:type="spellEnd"/>
+      <w:r>
+        <w:rPr>
+          <w:lang w:val="en-US"/>
+        </w:rPr>
+        <w:t xml:space="preserve"> has visually confirmed that no refueling is in progress.</w:t>
+      </w:r>
+    </w:p>
+    <w:p>
+      <w:pPr>
+        <w:pStyle w:val="Ingenmellomrom"/>
+        <w:rPr>
+          <w:lang w:val="en-US"/>
+        </w:rPr>
+      </w:pPr>
+    </w:p>
+    <w:p>
+      <w:pPr>
+        <w:pStyle w:val="Ingenmellomrom"/>
+        <w:rPr>
+          <w:lang w:val="en-US"/>
+        </w:rPr>
+      </w:pPr>
+    </w:p>
+    <w:p>
+      <w:pPr>
+        <w:pStyle w:val="Ingenmellomrom"/>
+        <w:rPr>
+          <w:lang w:val="en-US"/>
+        </w:rPr>
+      </w:pPr>
+    </w:p>
+    <w:p>
+      <w:pPr>
+        <w:pStyle w:val="Ingenmellomrom"/>
+        <w:rPr>
+          <w:lang w:val="en-US"/>
+        </w:rPr>
+      </w:pPr>
+      <w:r>
+        <w:rPr>
+          <w:lang w:val="en-US"/>
+        </w:rPr>
+        <w:t>Airspace information</w:t>
+      </w:r>
+    </w:p>
+    <w:p>
+      <w:pPr>
+        <w:pStyle w:val="Ingenmellomrom"/>
+        <w:rPr>
+          <w:lang w:val="en-US"/>
+        </w:rPr>
+      </w:pPr>
+    </w:p>
+    <w:p>
+      <w:pPr>
+        <w:pStyle w:val="Ingenmellomrom"/>
+        <w:rPr>
+          <w:lang w:val="en-US"/>
+        </w:rPr>
+      </w:pPr>
+    </w:p>
+    <w:p>
+      <w:pPr>
+        <w:pStyle w:val="Ingenmellomrom"/>
+        <w:rPr>
+          <w:lang w:val="en-US"/>
+        </w:rPr>
+      </w:pPr>
+      <w:proofErr w:type="gramStart"/>
+      <w:r>
+        <w:rPr>
+          <w:lang w:val="en-US"/>
+        </w:rPr>
+        <w:t>Airspace Control Measures.</w:t>
+      </w:r>
+      <w:proofErr w:type="gramEnd"/>
+      <w:r>
+        <w:rPr>
+          <w:lang w:val="en-US"/>
+        </w:rPr>
+        <w:t xml:space="preserve"> Control/Initial Points are to be used for command </w:t>
+      </w:r>
+      <w:proofErr w:type="spellStart"/>
+      <w:proofErr w:type="gramStart"/>
+      <w:r>
+        <w:rPr>
+          <w:lang w:val="en-US"/>
+        </w:rPr>
+        <w:t>an</w:t>
+      </w:r>
+      <w:proofErr w:type="spellEnd"/>
+      <w:proofErr w:type="gramEnd"/>
+      <w:r>
+        <w:rPr>
+          <w:lang w:val="en-US"/>
+        </w:rPr>
+        <w:t xml:space="preserve"> control of the airspace. These points can be used in </w:t>
+      </w:r>
+      <w:proofErr w:type="spellStart"/>
+      <w:r>
+        <w:rPr>
+          <w:lang w:val="en-US"/>
+        </w:rPr>
+        <w:t>flightplans</w:t>
+      </w:r>
+      <w:proofErr w:type="spellEnd"/>
+      <w:r>
+        <w:rPr>
+          <w:lang w:val="en-US"/>
+        </w:rPr>
+        <w:t xml:space="preserve">. Minimum Risk Routes will be routes between Control/Initial Points. </w:t>
+      </w:r>
+    </w:p>
+    <w:p>
+      <w:pPr>
+        <w:pStyle w:val="Ingenmellomrom"/>
+        <w:rPr>
+          <w:lang w:val="en-US"/>
+        </w:rPr>
+      </w:pPr>
+      <w:r>
+        <w:rPr>
+          <w:lang w:val="en-US"/>
+        </w:rPr>
+        <w:t xml:space="preserve">See Appendix </w:t>
+      </w:r>
+      <w:proofErr w:type="spellStart"/>
+      <w:r>
+        <w:rPr>
+          <w:lang w:val="en-US"/>
+        </w:rPr>
+        <w:t>Afor</w:t>
+      </w:r>
+      <w:proofErr w:type="spellEnd"/>
+      <w:r>
+        <w:rPr>
+          <w:lang w:val="en-US"/>
+        </w:rPr>
+        <w:t xml:space="preserve"> a list and map of Control/Initial Points</w:t>
+      </w:r>
+    </w:p>
+    <w:p>
+      <w:pPr>
+        <w:pStyle w:val="Ingenmellomrom"/>
+        <w:rPr>
+          <w:lang w:val="en-US"/>
+        </w:rPr>
+      </w:pPr>
+    </w:p>
+    <w:p>
+      <w:pPr>
+        <w:pStyle w:val="Ingenmellomrom"/>
+        <w:rPr>
+          <w:lang w:val="en-US"/>
+        </w:rPr>
+      </w:pPr>
+      <w:r>
+        <w:rPr>
+          <w:lang w:val="en-US"/>
+        </w:rPr>
+        <w:t>9.1.1</w:t>
+      </w:r>
+      <w:proofErr w:type="gramStart"/>
+      <w:r>
+        <w:rPr>
+          <w:lang w:val="en-US"/>
+        </w:rPr>
+        <w:t>.Control</w:t>
+      </w:r>
+      <w:proofErr w:type="gramEnd"/>
+      <w:r>
+        <w:rPr>
+          <w:lang w:val="en-US"/>
+        </w:rPr>
+        <w:t xml:space="preserve"> Points (CP).Control Points are points to be used to establish communications (check-in) with AWACS/FAC(A)/SCAR-C/JTAC’s.</w:t>
+      </w:r>
+    </w:p>
+    <w:p>
+      <w:pPr>
+        <w:pStyle w:val="Ingenmellomrom"/>
+        <w:rPr>
+          <w:lang w:val="en-US"/>
+        </w:rPr>
+      </w:pPr>
+    </w:p>
+    <w:p>
+      <w:pPr>
+        <w:pStyle w:val="Ingenmellomrom"/>
+        <w:rPr>
+          <w:lang w:val="en-US"/>
+        </w:rPr>
+      </w:pPr>
+      <w:r>
+        <w:rPr>
+          <w:lang w:val="en-US"/>
+        </w:rPr>
+        <w:t>9.1.2</w:t>
+      </w:r>
+      <w:proofErr w:type="gramStart"/>
+      <w:r>
+        <w:rPr>
+          <w:lang w:val="en-US"/>
+        </w:rPr>
+        <w:t>.Initial</w:t>
+      </w:r>
+      <w:proofErr w:type="gramEnd"/>
+      <w:r>
+        <w:rPr>
+          <w:lang w:val="en-US"/>
+        </w:rPr>
+        <w:t xml:space="preserve"> Points (IP).Initial points are primarily designed to facilitate initial points for attack runs in CAS operations. A secondary use is that they can be used as control points</w:t>
+      </w:r>
+    </w:p>
+    <w:p>
+      <w:pPr>
+        <w:pStyle w:val="Ingenmellomrom"/>
+        <w:rPr>
+          <w:lang w:val="en-US"/>
+        </w:rPr>
+      </w:pPr>
+    </w:p>
+    <w:p>
+      <w:pPr>
+        <w:pStyle w:val="Ingenmellomrom"/>
+        <w:rPr>
+          <w:lang w:val="en-US"/>
+        </w:rPr>
+      </w:pPr>
+    </w:p>
+    <w:p>
+      <w:pPr>
+        <w:pStyle w:val="Ingenmellomrom"/>
+        <w:rPr>
+          <w:lang w:val="en-US"/>
+        </w:rPr>
+      </w:pPr>
+      <w:proofErr w:type="spellStart"/>
+      <w:r>
+        <w:rPr>
+          <w:lang w:val="en-US"/>
+        </w:rPr>
+        <w:t>Killbox.Killbox</w:t>
+      </w:r>
+      <w:proofErr w:type="spellEnd"/>
+      <w:r>
+        <w:rPr>
+          <w:lang w:val="en-US"/>
+        </w:rPr>
+        <w:t xml:space="preserve"> is a three-dimensional target </w:t>
+      </w:r>
+      <w:proofErr w:type="spellStart"/>
+      <w:r>
+        <w:rPr>
+          <w:lang w:val="en-US"/>
+        </w:rPr>
+        <w:t>area.It</w:t>
+      </w:r>
+      <w:proofErr w:type="spellEnd"/>
+      <w:r>
+        <w:rPr>
+          <w:lang w:val="en-US"/>
+        </w:rPr>
+        <w:t xml:space="preserve"> is a coordination measure enabling air assets to engage surface targets without needing further coordination with commanders and without terminal attack control. A </w:t>
+      </w:r>
+      <w:proofErr w:type="spellStart"/>
+      <w:r>
+        <w:rPr>
+          <w:lang w:val="en-US"/>
+        </w:rPr>
+        <w:t>killbox</w:t>
+      </w:r>
+      <w:proofErr w:type="spellEnd"/>
+      <w:r>
+        <w:rPr>
+          <w:lang w:val="en-US"/>
+        </w:rPr>
+        <w:t xml:space="preserve"> </w:t>
+      </w:r>
+      <w:proofErr w:type="spellStart"/>
+      <w:r>
+        <w:rPr>
+          <w:lang w:val="en-US"/>
+        </w:rPr>
+        <w:t>canbe</w:t>
+      </w:r>
+      <w:proofErr w:type="spellEnd"/>
+      <w:r>
+        <w:rPr>
+          <w:lang w:val="en-US"/>
+        </w:rPr>
+        <w:t xml:space="preserve"> under the control of a </w:t>
+      </w:r>
+      <w:proofErr w:type="gramStart"/>
+      <w:r>
+        <w:rPr>
+          <w:lang w:val="en-US"/>
+        </w:rPr>
+        <w:t>FAC(</w:t>
+      </w:r>
+      <w:proofErr w:type="gramEnd"/>
+      <w:r>
+        <w:rPr>
+          <w:lang w:val="en-US"/>
+        </w:rPr>
+        <w:t xml:space="preserve">A) or a SCAR commander. The space is defined by an area reference system. Each </w:t>
+      </w:r>
+      <w:proofErr w:type="spellStart"/>
+      <w:r>
+        <w:rPr>
+          <w:lang w:val="en-US"/>
+        </w:rPr>
+        <w:t>killbox</w:t>
+      </w:r>
+      <w:proofErr w:type="spellEnd"/>
+      <w:r>
+        <w:rPr>
+          <w:lang w:val="en-US"/>
+        </w:rPr>
+        <w:t xml:space="preserve"> is divided into 20x20 </w:t>
+      </w:r>
+      <w:proofErr w:type="spellStart"/>
+      <w:r>
+        <w:rPr>
+          <w:lang w:val="en-US"/>
+        </w:rPr>
+        <w:t>minutesquares</w:t>
+      </w:r>
+      <w:proofErr w:type="spellEnd"/>
+      <w:r>
+        <w:rPr>
+          <w:lang w:val="en-US"/>
+        </w:rPr>
+        <w:t xml:space="preserve">. A </w:t>
+      </w:r>
+      <w:proofErr w:type="spellStart"/>
+      <w:r>
+        <w:rPr>
+          <w:lang w:val="en-US"/>
+        </w:rPr>
+        <w:t>Killbox</w:t>
+      </w:r>
+      <w:proofErr w:type="spellEnd"/>
+      <w:r>
+        <w:rPr>
+          <w:lang w:val="en-US"/>
+        </w:rPr>
+        <w:t xml:space="preserve"> can be either active or closed. </w:t>
+      </w:r>
+    </w:p>
+    <w:p>
+      <w:pPr>
+        <w:pStyle w:val="Ingenmellomrom"/>
+        <w:rPr>
+          <w:lang w:val="en-US"/>
+        </w:rPr>
+      </w:pPr>
+      <w:r>
+        <w:rPr>
+          <w:lang w:val="en-US"/>
+        </w:rPr>
+        <w:t>9.2.1</w:t>
+      </w:r>
+      <w:proofErr w:type="gramStart"/>
+      <w:r>
+        <w:rPr>
+          <w:lang w:val="en-US"/>
+        </w:rPr>
+        <w:t>.Active</w:t>
+      </w:r>
+      <w:proofErr w:type="gramEnd"/>
+      <w:r>
+        <w:rPr>
+          <w:lang w:val="en-US"/>
+        </w:rPr>
+        <w:t xml:space="preserve"> </w:t>
+      </w:r>
+      <w:proofErr w:type="spellStart"/>
+      <w:r>
+        <w:rPr>
+          <w:lang w:val="en-US"/>
+        </w:rPr>
+        <w:t>Killbox.This</w:t>
+      </w:r>
+      <w:proofErr w:type="spellEnd"/>
+      <w:r>
+        <w:rPr>
+          <w:lang w:val="en-US"/>
+        </w:rPr>
+        <w:t xml:space="preserve"> is a </w:t>
+      </w:r>
+      <w:proofErr w:type="spellStart"/>
+      <w:r>
+        <w:rPr>
+          <w:lang w:val="en-US"/>
+        </w:rPr>
+        <w:t>killbox</w:t>
+      </w:r>
+      <w:proofErr w:type="spellEnd"/>
+      <w:r>
+        <w:rPr>
+          <w:lang w:val="en-US"/>
+        </w:rPr>
+        <w:t xml:space="preserve"> in use by someone. </w:t>
+      </w:r>
+      <w:proofErr w:type="spellStart"/>
+      <w:r>
+        <w:rPr>
+          <w:lang w:val="en-US"/>
+        </w:rPr>
+        <w:t>Killboxes</w:t>
+      </w:r>
+      <w:proofErr w:type="spellEnd"/>
+      <w:r>
+        <w:rPr>
+          <w:lang w:val="en-US"/>
+        </w:rPr>
+        <w:t xml:space="preserve"> can be requested by </w:t>
+      </w:r>
+      <w:proofErr w:type="spellStart"/>
+      <w:r>
+        <w:rPr>
+          <w:lang w:val="en-US"/>
+        </w:rPr>
+        <w:t>flightplan</w:t>
+      </w:r>
+      <w:proofErr w:type="spellEnd"/>
+      <w:r>
+        <w:rPr>
+          <w:lang w:val="en-US"/>
+        </w:rPr>
+        <w:t xml:space="preserve"> request or through a C2 agency (AWACS).</w:t>
+      </w:r>
+    </w:p>
+    <w:p>
+      <w:pPr>
+        <w:pStyle w:val="Ingenmellomrom"/>
+        <w:rPr>
+          <w:lang w:val="en-US"/>
+        </w:rPr>
+      </w:pPr>
+      <w:r>
+        <w:rPr>
+          <w:lang w:val="en-US"/>
+        </w:rPr>
+        <w:t>9.2.2</w:t>
+      </w:r>
+      <w:proofErr w:type="gramStart"/>
+      <w:r>
+        <w:rPr>
+          <w:lang w:val="en-US"/>
+        </w:rPr>
+        <w:t>.Closed</w:t>
+      </w:r>
+      <w:proofErr w:type="gramEnd"/>
+      <w:r>
+        <w:rPr>
+          <w:lang w:val="en-US"/>
+        </w:rPr>
+        <w:t xml:space="preserve"> </w:t>
+      </w:r>
+      <w:proofErr w:type="spellStart"/>
+      <w:r>
+        <w:rPr>
+          <w:lang w:val="en-US"/>
+        </w:rPr>
+        <w:t>Killbox.This</w:t>
+      </w:r>
+      <w:proofErr w:type="spellEnd"/>
+      <w:r>
+        <w:rPr>
+          <w:lang w:val="en-US"/>
+        </w:rPr>
+        <w:t xml:space="preserve"> is a </w:t>
+      </w:r>
+      <w:proofErr w:type="spellStart"/>
+      <w:r>
+        <w:rPr>
+          <w:lang w:val="en-US"/>
+        </w:rPr>
+        <w:t>killbox</w:t>
+      </w:r>
+      <w:proofErr w:type="spellEnd"/>
+      <w:r>
+        <w:rPr>
+          <w:lang w:val="en-US"/>
+        </w:rPr>
+        <w:t xml:space="preserve"> currently not in use by anyone, and impose no restrictions on air operations. This is the default value for </w:t>
+      </w:r>
+      <w:proofErr w:type="spellStart"/>
+      <w:r>
+        <w:rPr>
+          <w:lang w:val="en-US"/>
+        </w:rPr>
+        <w:t>killboxes</w:t>
+      </w:r>
+      <w:proofErr w:type="spellEnd"/>
+      <w:r>
+        <w:rPr>
+          <w:lang w:val="en-US"/>
+        </w:rPr>
+        <w:t>.</w:t>
+      </w:r>
+    </w:p>
+    <w:p>
+      <w:pPr>
+        <w:pStyle w:val="Ingenmellomrom"/>
+        <w:rPr>
+          <w:lang w:val="en-US"/>
+        </w:rPr>
+      </w:pPr>
+      <w:r>
+        <w:rPr>
+          <w:lang w:val="en-US"/>
+        </w:rPr>
+        <w:t>9.2.3</w:t>
+      </w:r>
+      <w:proofErr w:type="gramStart"/>
+      <w:r>
+        <w:rPr>
+          <w:lang w:val="en-US"/>
+        </w:rPr>
+        <w:t>.Airspace.A</w:t>
+      </w:r>
+      <w:proofErr w:type="gramEnd"/>
+      <w:r>
+        <w:rPr>
+          <w:lang w:val="en-US"/>
+        </w:rPr>
+        <w:t xml:space="preserve"> active </w:t>
+      </w:r>
+      <w:proofErr w:type="spellStart"/>
+      <w:r>
+        <w:rPr>
+          <w:lang w:val="en-US"/>
+        </w:rPr>
+        <w:t>killbox</w:t>
+      </w:r>
+      <w:proofErr w:type="spellEnd"/>
+      <w:r>
+        <w:rPr>
+          <w:lang w:val="en-US"/>
+        </w:rPr>
+        <w:t xml:space="preserve"> is active from GND and up to 15000ft AGL.9.2.4.Entry.Prior to entering an active </w:t>
+      </w:r>
+      <w:proofErr w:type="spellStart"/>
+      <w:r>
+        <w:rPr>
+          <w:lang w:val="en-US"/>
+        </w:rPr>
+        <w:t>kilbox</w:t>
+      </w:r>
+      <w:proofErr w:type="spellEnd"/>
+      <w:r>
+        <w:rPr>
+          <w:lang w:val="en-US"/>
+        </w:rPr>
+        <w:t>, clearance must be given by the current controlling agency (FAC(A), SCAR-C, JTAC).</w:t>
+      </w:r>
+    </w:p>
+    <w:p>
+      <w:pPr>
+        <w:pStyle w:val="Ingenmellomrom"/>
+        <w:rPr>
+          <w:lang w:val="en-US"/>
+        </w:rPr>
+      </w:pPr>
+      <w:r>
+        <w:rPr>
+          <w:lang w:val="en-US"/>
+        </w:rPr>
+        <w:t>9.2.5</w:t>
+      </w:r>
+      <w:proofErr w:type="gramStart"/>
+      <w:r>
+        <w:rPr>
+          <w:lang w:val="en-US"/>
+        </w:rPr>
+        <w:t>.Quadrants.The</w:t>
+      </w:r>
+      <w:proofErr w:type="gramEnd"/>
+      <w:r>
+        <w:rPr>
+          <w:lang w:val="en-US"/>
+        </w:rPr>
+        <w:t xml:space="preserve"> </w:t>
+      </w:r>
+      <w:proofErr w:type="spellStart"/>
+      <w:r>
+        <w:rPr>
+          <w:lang w:val="en-US"/>
+        </w:rPr>
+        <w:t>Killbox</w:t>
+      </w:r>
+      <w:proofErr w:type="spellEnd"/>
+      <w:r>
+        <w:rPr>
+          <w:lang w:val="en-US"/>
+        </w:rPr>
+        <w:t xml:space="preserve"> can be further divided into 4 quadrants named A, B,C and D. The NORTH-WESTERN </w:t>
+      </w:r>
+      <w:proofErr w:type="spellStart"/>
+      <w:r>
+        <w:rPr>
+          <w:lang w:val="en-US"/>
+        </w:rPr>
+        <w:t>cornerof</w:t>
+      </w:r>
+      <w:proofErr w:type="spellEnd"/>
+      <w:r>
+        <w:rPr>
+          <w:lang w:val="en-US"/>
+        </w:rPr>
+        <w:t xml:space="preserve"> the </w:t>
+      </w:r>
+      <w:proofErr w:type="spellStart"/>
+      <w:r>
+        <w:rPr>
+          <w:lang w:val="en-US"/>
+        </w:rPr>
+        <w:t>killbox</w:t>
+      </w:r>
+      <w:proofErr w:type="spellEnd"/>
+      <w:r>
+        <w:rPr>
+          <w:lang w:val="en-US"/>
+        </w:rPr>
+        <w:t xml:space="preserve"> is named A, and the SOUTH EASTERN corner is named D. See Appendix B/</w:t>
+      </w:r>
+      <w:proofErr w:type="spellStart"/>
+      <w:r>
+        <w:rPr>
+          <w:lang w:val="en-US"/>
+        </w:rPr>
+        <w:t>Cfor</w:t>
+      </w:r>
+      <w:proofErr w:type="spellEnd"/>
+      <w:r>
+        <w:rPr>
+          <w:lang w:val="en-US"/>
+        </w:rPr>
+        <w:t xml:space="preserve"> graphical overlay.</w:t>
+      </w:r>
+    </w:p>
+    <w:p>
+      <w:pPr>
+        <w:pStyle w:val="Ingenmellomrom"/>
+        <w:rPr>
+          <w:lang w:val="en-US"/>
+        </w:rPr>
+      </w:pPr>
+    </w:p>
+    <w:p>
+      <w:pPr>
+        <w:pStyle w:val="Ingenmellomrom"/>
+        <w:rPr>
+          <w:lang w:val="en-US"/>
+        </w:rPr>
+      </w:pPr>
+    </w:p>
+    <w:p>
+      <w:pPr>
+        <w:pStyle w:val="Ingenmellomrom"/>
+        <w:rPr>
+          <w:lang w:val="en-US"/>
+        </w:rPr>
+      </w:pPr>
+      <w:proofErr w:type="gramStart"/>
+      <w:r>
+        <w:rPr>
+          <w:lang w:val="en-US"/>
+        </w:rPr>
+        <w:t>Restricted Operating Zone (ROZ).</w:t>
+      </w:r>
+      <w:proofErr w:type="gramEnd"/>
+      <w:r>
+        <w:rPr>
+          <w:lang w:val="en-US"/>
+        </w:rPr>
+        <w:t xml:space="preserve"> ROZ are a temporarily airspace zone established for a specific mission. ROZ can be used to facilitate SCAR, CAS or any other mission. As with </w:t>
+      </w:r>
+      <w:proofErr w:type="spellStart"/>
+      <w:r>
+        <w:rPr>
+          <w:lang w:val="en-US"/>
+        </w:rPr>
+        <w:t>Killbox</w:t>
+      </w:r>
+      <w:proofErr w:type="spellEnd"/>
+      <w:r>
+        <w:rPr>
+          <w:lang w:val="en-US"/>
+        </w:rPr>
+        <w:t xml:space="preserve">, a ROZ have a owner that control that ROZ, and to enter the ROZ one need to establish </w:t>
+      </w:r>
+      <w:proofErr w:type="spellStart"/>
+      <w:r>
+        <w:rPr>
+          <w:lang w:val="en-US"/>
+        </w:rPr>
+        <w:t>comms</w:t>
+      </w:r>
+      <w:proofErr w:type="spellEnd"/>
+      <w:r>
+        <w:rPr>
+          <w:lang w:val="en-US"/>
+        </w:rPr>
+        <w:t xml:space="preserve"> with the current controlling agency (</w:t>
+      </w:r>
+      <w:proofErr w:type="gramStart"/>
+      <w:r>
+        <w:rPr>
+          <w:lang w:val="en-US"/>
+        </w:rPr>
+        <w:t>FAC(</w:t>
+      </w:r>
+      <w:proofErr w:type="gramEnd"/>
+      <w:r>
+        <w:rPr>
+          <w:lang w:val="en-US"/>
+        </w:rPr>
+        <w:t>A), SCAR-C, Flight, JTAC, AWACS).</w:t>
+      </w:r>
+    </w:p>
+    <w:p>
+      <w:pPr>
+        <w:pStyle w:val="Ingenmellomrom"/>
+        <w:rPr>
+          <w:lang w:val="en-US"/>
+        </w:rPr>
+      </w:pPr>
+    </w:p>
+    <w:p>
+      <w:pPr>
+        <w:pStyle w:val="Ingenmellomrom"/>
+        <w:rPr>
+          <w:lang w:val="en-US"/>
+        </w:rPr>
+      </w:pPr>
+    </w:p>
+    <w:p>
+      <w:pPr>
+        <w:pStyle w:val="Ingenmellomrom"/>
+        <w:rPr>
+          <w:lang w:val="en-US"/>
+        </w:rPr>
+      </w:pPr>
+    </w:p>
+    <w:p>
+      <w:pPr>
+        <w:pStyle w:val="Ingenmellomrom"/>
+        <w:rPr>
+          <w:lang w:val="en-US"/>
+        </w:rPr>
+      </w:pPr>
+      <w:proofErr w:type="gramStart"/>
+      <w:r>
+        <w:rPr>
+          <w:lang w:val="en-US"/>
+        </w:rPr>
+        <w:t>Altimeter settings.</w:t>
+      </w:r>
+      <w:proofErr w:type="gramEnd"/>
+      <w:r>
+        <w:rPr>
+          <w:lang w:val="en-US"/>
+        </w:rPr>
+        <w:t xml:space="preserve"> QNH is the altimeter pressure setting to be used by all aircrafts.</w:t>
+      </w:r>
+    </w:p>
+    <w:p>
+      <w:pPr>
+        <w:pStyle w:val="Ingenmellomrom"/>
+        <w:rPr>
+          <w:lang w:val="en-US"/>
+        </w:rPr>
+      </w:pPr>
+    </w:p>
+    <w:p>
+      <w:pPr>
+        <w:pStyle w:val="Ingenmellomrom"/>
+        <w:rPr>
+          <w:lang w:val="en-US"/>
+        </w:rPr>
+      </w:pPr>
+      <w:proofErr w:type="gramStart"/>
+      <w:r>
+        <w:rPr>
+          <w:lang w:val="en-US"/>
+        </w:rPr>
+        <w:t>Standard Pressure Settings (SPS).</w:t>
+      </w:r>
+      <w:proofErr w:type="gramEnd"/>
+      <w:r>
+        <w:rPr>
+          <w:lang w:val="en-US"/>
+        </w:rPr>
+        <w:t xml:space="preserve"> For operations in 132nd Virtual Wing hosted events we use standard pressure setting at altitudes above 5000ft AMSL. When climbing above 5000ft, switch to standard pressure setting (29.92). Altitudes will be given as flight </w:t>
+      </w:r>
+      <w:proofErr w:type="gramStart"/>
+      <w:r>
+        <w:rPr>
+          <w:lang w:val="en-US"/>
+        </w:rPr>
+        <w:t>levels(</w:t>
+      </w:r>
+      <w:proofErr w:type="gramEnd"/>
+      <w:r>
+        <w:rPr>
+          <w:lang w:val="en-US"/>
+        </w:rPr>
+        <w:t>FL)when operating on SPS. When descending below FL050, switch back to local QNH as given by TWR</w:t>
+      </w:r>
+    </w:p>
+    <w:p>
+      <w:pPr>
+        <w:pStyle w:val="Ingenmellomrom"/>
+        <w:rPr>
+          <w:lang w:val="en-US"/>
+        </w:rPr>
+      </w:pPr>
+    </w:p>
+    <w:p>
+      <w:pPr>
+        <w:pStyle w:val="Ingenmellomrom"/>
+        <w:rPr>
+          <w:lang w:val="en-US"/>
+        </w:rPr>
+      </w:pPr>
+      <w:r>
+        <w:rPr>
+          <w:lang w:val="en-US"/>
+        </w:rPr>
+        <w:lastRenderedPageBreak/>
+        <w:t xml:space="preserve">Force QNH. Any C2 agency (including </w:t>
+      </w:r>
+      <w:proofErr w:type="gramStart"/>
+      <w:r>
+        <w:rPr>
+          <w:lang w:val="en-US"/>
+        </w:rPr>
+        <w:t>FAC(</w:t>
+      </w:r>
+      <w:proofErr w:type="gramEnd"/>
+      <w:r>
+        <w:rPr>
+          <w:lang w:val="en-US"/>
+        </w:rPr>
+        <w:t xml:space="preserve">A) and SCAR-C can establish a force QNH within his area of responsibility. This in-order to avoid </w:t>
+      </w:r>
+      <w:proofErr w:type="spellStart"/>
+      <w:r>
+        <w:rPr>
+          <w:lang w:val="en-US"/>
+        </w:rPr>
+        <w:t>unnecessaryQNH</w:t>
+      </w:r>
+      <w:proofErr w:type="spellEnd"/>
+      <w:r>
+        <w:rPr>
+          <w:lang w:val="en-US"/>
+        </w:rPr>
+        <w:t xml:space="preserve"> </w:t>
+      </w:r>
+      <w:proofErr w:type="spellStart"/>
+      <w:r>
+        <w:rPr>
+          <w:lang w:val="en-US"/>
+        </w:rPr>
+        <w:t>changes.When</w:t>
+      </w:r>
+      <w:proofErr w:type="spellEnd"/>
+      <w:r>
+        <w:rPr>
+          <w:lang w:val="en-US"/>
+        </w:rPr>
+        <w:t xml:space="preserve"> operating on force QNH, the C2 agency need to make sure all assets are briefed on the QNH in use prior to entering the area.</w:t>
+      </w:r>
+    </w:p>
     <w:sectPr>
       <w:headerReference w:type="default" r:id="rId14"/>
       <w:footerReference w:type="default" r:id="rId15"/>
@@ -7188,15 +8453,7 @@
         <w:szCs w:val="30"/>
         <w:lang w:val="en-US"/>
       </w:rPr>
-      <w:t xml:space="preserve"> </w:t>
-    </w:r>
-    <w:r>
-      <w:rPr>
-        <w:sz w:val="18"/>
-        <w:szCs w:val="30"/>
-        <w:lang w:val="en-US"/>
-      </w:rPr>
-      <w:t xml:space="preserve">OP ACTIVE RESOLVE </w:t>
+      <w:t xml:space="preserve"> OP ACTIVE RESOLVE </w:t>
     </w:r>
   </w:p>
   <w:p>
@@ -12961,7 +14218,7 @@
 </file>
 
 <file path=customXml/itemProps1.xml><?xml version="1.0" encoding="utf-8"?>
-<ds:datastoreItem xmlns:ds="http://schemas.openxmlformats.org/officeDocument/2006/customXml" ds:itemID="{43B1A2A4-69BC-40BE-B570-686707515892}">
+<ds:datastoreItem xmlns:ds="http://schemas.openxmlformats.org/officeDocument/2006/customXml" ds:itemID="{E68874BD-7AF0-4E9B-8EDC-4C48427F23C3}">
   <ds:schemaRefs>
     <ds:schemaRef ds:uri="http://schemas.openxmlformats.org/officeDocument/2006/bibliography"/>
   </ds:schemaRefs>

</xml_diff>

<commit_message>
chg: Updated weather. Added ACP, updated SPINS (WIP)
</commit_message>
<xml_diff>
--- a/UNDER DEVELOPMENT/OPAR JFACC STANDING SPINS.docx
+++ b/UNDER DEVELOPMENT/OPAR JFACC STANDING SPINS.docx
@@ -5838,49 +5838,49 @@
         <w:rPr>
           <w:lang w:val="en-US"/>
         </w:rPr>
+        <w:t>Neutralize</w:t>
+      </w:r>
+    </w:p>
+    <w:p>
+      <w:pPr>
+        <w:pStyle w:val="Ingenmellomrom"/>
+        <w:rPr>
+          <w:lang w:val="en-US"/>
+        </w:rPr>
+      </w:pPr>
+      <w:r>
+        <w:rPr>
+          <w:lang w:val="en-US"/>
+        </w:rPr>
+        <w:t xml:space="preserve">1) To render an enemy weapon </w:t>
+      </w:r>
+      <w:proofErr w:type="spellStart"/>
+      <w:r>
+        <w:rPr>
+          <w:lang w:val="en-US"/>
+        </w:rPr>
+        <w:t>systen</w:t>
+      </w:r>
+      <w:proofErr w:type="spellEnd"/>
+      <w:r>
+        <w:rPr>
+          <w:lang w:val="en-US"/>
+        </w:rPr>
+        <w:t xml:space="preserve"> and maneuver unit ineffective or unusable for a specific period of time</w:t>
+      </w:r>
+    </w:p>
+    <w:p>
+      <w:pPr>
+        <w:pStyle w:val="Ingenmellomrom"/>
+        <w:rPr>
+          <w:lang w:val="en-US"/>
+        </w:rPr>
+      </w:pPr>
+      <w:r>
+        <w:rPr>
+          <w:lang w:val="en-US"/>
+        </w:rPr>
         <w:lastRenderedPageBreak/>
-        <w:t>Neutralize</w:t>
-      </w:r>
-    </w:p>
-    <w:p>
-      <w:pPr>
-        <w:pStyle w:val="Ingenmellomrom"/>
-        <w:rPr>
-          <w:lang w:val="en-US"/>
-        </w:rPr>
-      </w:pPr>
-      <w:r>
-        <w:rPr>
-          <w:lang w:val="en-US"/>
-        </w:rPr>
-        <w:t xml:space="preserve">1) To render an enemy weapon </w:t>
-      </w:r>
-      <w:proofErr w:type="spellStart"/>
-      <w:r>
-        <w:rPr>
-          <w:lang w:val="en-US"/>
-        </w:rPr>
-        <w:t>systen</w:t>
-      </w:r>
-      <w:proofErr w:type="spellEnd"/>
-      <w:r>
-        <w:rPr>
-          <w:lang w:val="en-US"/>
-        </w:rPr>
-        <w:t xml:space="preserve"> and maneuver unit ineffective or unusable for a specific period of time</w:t>
-      </w:r>
-    </w:p>
-    <w:p>
-      <w:pPr>
-        <w:pStyle w:val="Ingenmellomrom"/>
-        <w:rPr>
-          <w:lang w:val="en-US"/>
-        </w:rPr>
-      </w:pPr>
-      <w:r>
-        <w:rPr>
-          <w:lang w:val="en-US"/>
-        </w:rPr>
         <w:t>2) To render ineffective, invalid or unable to perform a particular task or function</w:t>
       </w:r>
     </w:p>
@@ -6519,7 +6519,6 @@
               <w:rPr>
                 <w:lang w:val="en-US"/>
               </w:rPr>
-              <w:lastRenderedPageBreak/>
               <w:t>Artillery activity</w:t>
             </w:r>
           </w:p>
@@ -6583,6 +6582,7 @@
               <w:rPr>
                 <w:lang w:val="en-US"/>
               </w:rPr>
+              <w:lastRenderedPageBreak/>
               <w:t>Restrictions</w:t>
             </w:r>
           </w:p>
@@ -7369,101 +7369,101 @@
         <w:rPr>
           <w:lang w:val="en-US"/>
         </w:rPr>
+        <w:t>11.4</w:t>
+      </w:r>
+      <w:proofErr w:type="gramStart"/>
+      <w:r>
+        <w:rPr>
+          <w:lang w:val="en-US"/>
+        </w:rPr>
+        <w:t>.Joining</w:t>
+      </w:r>
+      <w:proofErr w:type="gramEnd"/>
+      <w:r>
+        <w:rPr>
+          <w:lang w:val="en-US"/>
+        </w:rPr>
+        <w:t xml:space="preserve"> </w:t>
+      </w:r>
+      <w:proofErr w:type="spellStart"/>
+      <w:r>
+        <w:rPr>
+          <w:lang w:val="en-US"/>
+        </w:rPr>
+        <w:t>procedures.The</w:t>
+      </w:r>
+      <w:proofErr w:type="spellEnd"/>
+      <w:r>
+        <w:rPr>
+          <w:lang w:val="en-US"/>
+        </w:rPr>
+        <w:t xml:space="preserve"> left side of the tanker is to be used for joining aircraft. The first </w:t>
+      </w:r>
+      <w:proofErr w:type="spellStart"/>
+      <w:r>
+        <w:rPr>
+          <w:lang w:val="en-US"/>
+        </w:rPr>
+        <w:t>reciver</w:t>
+      </w:r>
+      <w:proofErr w:type="spellEnd"/>
+      <w:r>
+        <w:rPr>
+          <w:lang w:val="en-US"/>
+        </w:rPr>
+        <w:t xml:space="preserve"> of a formation may join directly astern the boom, when the </w:t>
+      </w:r>
+      <w:proofErr w:type="spellStart"/>
+      <w:r>
+        <w:rPr>
+          <w:lang w:val="en-US"/>
+        </w:rPr>
+        <w:t>reciver</w:t>
+      </w:r>
+      <w:proofErr w:type="spellEnd"/>
+      <w:r>
+        <w:rPr>
+          <w:lang w:val="en-US"/>
+        </w:rPr>
+        <w:t xml:space="preserve"> has visually confirmed that no refueling is in progress.</w:t>
+      </w:r>
+    </w:p>
+    <w:p>
+      <w:pPr>
+        <w:pStyle w:val="Ingenmellomrom"/>
+        <w:rPr>
+          <w:lang w:val="en-US"/>
+        </w:rPr>
+      </w:pPr>
+    </w:p>
+    <w:p>
+      <w:pPr>
+        <w:pStyle w:val="Ingenmellomrom"/>
+        <w:rPr>
+          <w:lang w:val="en-US"/>
+        </w:rPr>
+      </w:pPr>
+    </w:p>
+    <w:p>
+      <w:pPr>
+        <w:pStyle w:val="Ingenmellomrom"/>
+        <w:rPr>
+          <w:lang w:val="en-US"/>
+        </w:rPr>
+      </w:pPr>
+    </w:p>
+    <w:p>
+      <w:pPr>
+        <w:pStyle w:val="Ingenmellomrom"/>
+        <w:rPr>
+          <w:lang w:val="en-US"/>
+        </w:rPr>
+      </w:pPr>
+      <w:r>
+        <w:rPr>
+          <w:lang w:val="en-US"/>
+        </w:rPr>
         <w:lastRenderedPageBreak/>
-        <w:t>11.4</w:t>
-      </w:r>
-      <w:proofErr w:type="gramStart"/>
-      <w:r>
-        <w:rPr>
-          <w:lang w:val="en-US"/>
-        </w:rPr>
-        <w:t>.Joining</w:t>
-      </w:r>
-      <w:proofErr w:type="gramEnd"/>
-      <w:r>
-        <w:rPr>
-          <w:lang w:val="en-US"/>
-        </w:rPr>
-        <w:t xml:space="preserve"> </w:t>
-      </w:r>
-      <w:proofErr w:type="spellStart"/>
-      <w:r>
-        <w:rPr>
-          <w:lang w:val="en-US"/>
-        </w:rPr>
-        <w:t>procedures.The</w:t>
-      </w:r>
-      <w:proofErr w:type="spellEnd"/>
-      <w:r>
-        <w:rPr>
-          <w:lang w:val="en-US"/>
-        </w:rPr>
-        <w:t xml:space="preserve"> left side of the tanker is to be used for joining aircraft. The first </w:t>
-      </w:r>
-      <w:proofErr w:type="spellStart"/>
-      <w:r>
-        <w:rPr>
-          <w:lang w:val="en-US"/>
-        </w:rPr>
-        <w:t>reciver</w:t>
-      </w:r>
-      <w:proofErr w:type="spellEnd"/>
-      <w:r>
-        <w:rPr>
-          <w:lang w:val="en-US"/>
-        </w:rPr>
-        <w:t xml:space="preserve"> of a formation may join directly astern the boom, when the </w:t>
-      </w:r>
-      <w:proofErr w:type="spellStart"/>
-      <w:r>
-        <w:rPr>
-          <w:lang w:val="en-US"/>
-        </w:rPr>
-        <w:t>reciver</w:t>
-      </w:r>
-      <w:proofErr w:type="spellEnd"/>
-      <w:r>
-        <w:rPr>
-          <w:lang w:val="en-US"/>
-        </w:rPr>
-        <w:t xml:space="preserve"> has visually confirmed that no refueling is in progress.</w:t>
-      </w:r>
-    </w:p>
-    <w:p>
-      <w:pPr>
-        <w:pStyle w:val="Ingenmellomrom"/>
-        <w:rPr>
-          <w:lang w:val="en-US"/>
-        </w:rPr>
-      </w:pPr>
-    </w:p>
-    <w:p>
-      <w:pPr>
-        <w:pStyle w:val="Ingenmellomrom"/>
-        <w:rPr>
-          <w:lang w:val="en-US"/>
-        </w:rPr>
-      </w:pPr>
-    </w:p>
-    <w:p>
-      <w:pPr>
-        <w:pStyle w:val="Ingenmellomrom"/>
-        <w:rPr>
-          <w:lang w:val="en-US"/>
-        </w:rPr>
-      </w:pPr>
-    </w:p>
-    <w:p>
-      <w:pPr>
-        <w:pStyle w:val="Ingenmellomrom"/>
-        <w:rPr>
-          <w:lang w:val="en-US"/>
-        </w:rPr>
-      </w:pPr>
-      <w:r>
-        <w:rPr>
-          <w:lang w:val="en-US"/>
-        </w:rPr>
         <w:t>Airspace information</w:t>
       </w:r>
     </w:p>
@@ -8160,6 +8160,26 @@
           <w:lang w:val="en-US"/>
         </w:rPr>
       </w:pPr>
+      <w:r>
+        <w:rPr>
+          <w:lang w:val="en-US"/>
+        </w:rPr>
+        <w:t>Minimum Risk Routes</w:t>
+      </w:r>
+    </w:p>
+    <w:p>
+      <w:pPr>
+        <w:pStyle w:val="Ingenmellomrom"/>
+        <w:rPr>
+          <w:lang w:val="en-US"/>
+        </w:rPr>
+      </w:pPr>
+      <w:r>
+        <w:rPr>
+          <w:lang w:val="en-US"/>
+        </w:rPr>
+        <w:t>Fill in details about MRR.</w:t>
+      </w:r>
     </w:p>
     <w:p>
       <w:pPr>
@@ -8254,7 +8274,6 @@
         <w:rPr>
           <w:lang w:val="en-US"/>
         </w:rPr>
-        <w:lastRenderedPageBreak/>
         <w:t xml:space="preserve">Force QNH. Any C2 agency (including </w:t>
       </w:r>
       <w:proofErr w:type="gramStart"/>
@@ -14218,7 +14237,7 @@
 </file>
 
 <file path=customXml/itemProps1.xml><?xml version="1.0" encoding="utf-8"?>
-<ds:datastoreItem xmlns:ds="http://schemas.openxmlformats.org/officeDocument/2006/customXml" ds:itemID="{E68874BD-7AF0-4E9B-8EDC-4C48427F23C3}">
+<ds:datastoreItem xmlns:ds="http://schemas.openxmlformats.org/officeDocument/2006/customXml" ds:itemID="{4E3DC266-6AD6-43E9-8FD1-23FDD3C06C43}">
   <ds:schemaRefs>
     <ds:schemaRef ds:uri="http://schemas.openxmlformats.org/officeDocument/2006/bibliography"/>
   </ds:schemaRefs>

</xml_diff>

<commit_message>
chg: SPINS. Added line 8 in CAS procedures
</commit_message>
<xml_diff>
--- a/UNDER DEVELOPMENT/OPAR JFACC STANDING SPINS.docx
+++ b/UNDER DEVELOPMENT/OPAR JFACC STANDING SPINS.docx
@@ -6861,6 +6861,27 @@
                 <w:lang w:val="en-US"/>
               </w:rPr>
               <w:t>Type Mark            Laser code:</w:t>
+            </w:r>
+          </w:p>
+        </w:tc>
+      </w:tr>
+      <w:tr>
+        <w:tc>
+          <w:tcPr>
+            <w:tcW w:w="4253" w:type="dxa"/>
+          </w:tcPr>
+          <w:p>
+            <w:pPr>
+              <w:pStyle w:val="Ingenmellomrom"/>
+              <w:rPr>
+                <w:lang w:val="en-US"/>
+              </w:rPr>
+            </w:pPr>
+            <w:r>
+              <w:rPr>
+                <w:lang w:val="en-US"/>
+              </w:rPr>
+              <w:t>Friendlies</w:t>
             </w:r>
           </w:p>
         </w:tc>
@@ -14346,7 +14367,7 @@
 </file>
 
 <file path=customXml/itemProps1.xml><?xml version="1.0" encoding="utf-8"?>
-<ds:datastoreItem xmlns:ds="http://schemas.openxmlformats.org/officeDocument/2006/customXml" ds:itemID="{9142A751-76DE-4D26-9D3B-87DF8918FF51}">
+<ds:datastoreItem xmlns:ds="http://schemas.openxmlformats.org/officeDocument/2006/customXml" ds:itemID="{7B423907-973C-4034-89EA-B5FAE0D00847}">
   <ds:schemaRefs>
     <ds:schemaRef ds:uri="http://schemas.openxmlformats.org/officeDocument/2006/bibliography"/>
   </ds:schemaRefs>

</xml_diff>

<commit_message>
chg: Preperations for D+4
</commit_message>
<xml_diff>
--- a/UNDER DEVELOPMENT/OPAR JFACC STANDING SPINS.docx
+++ b/UNDER DEVELOPMENT/OPAR JFACC STANDING SPINS.docx
@@ -22,7 +22,6 @@
       <w:r>
         <w:rPr>
           <w:noProof/>
-          <w:lang w:val="en-US"/>
         </w:rPr>
         <w:drawing>
           <wp:inline distT="0" distB="0" distL="0" distR="0">
@@ -175,6 +174,20 @@
           <w:lang w:val="en-US"/>
         </w:rPr>
       </w:pPr>
+      <w:r>
+        <w:rPr>
+          <w:lang w:val="en-US"/>
+        </w:rPr>
+        <w:t>Version 2.1: Added RAMROD.</w:t>
+      </w:r>
+    </w:p>
+    <w:p>
+      <w:pPr>
+        <w:pStyle w:val="Ingenmellomrom"/>
+        <w:rPr>
+          <w:lang w:val="en-US"/>
+        </w:rPr>
+      </w:pPr>
     </w:p>
     <w:p>
       <w:pPr>
@@ -366,6 +379,7 @@
         <w:rPr>
           <w:lang w:val="en-US"/>
         </w:rPr>
+        <w:lastRenderedPageBreak/>
         <w:t>Changes</w:t>
       </w:r>
     </w:p>
@@ -424,7 +438,6 @@
           <w:highlight w:val="yellow"/>
           <w:lang w:val="en-US"/>
         </w:rPr>
-        <w:lastRenderedPageBreak/>
         <w:t>Added text</w:t>
       </w:r>
       <w:r>
@@ -1195,6 +1208,7 @@
           <w:rFonts w:ascii="Arial" w:hAnsi="Arial" w:cs="Arial"/>
           <w:lang w:val="en-US"/>
         </w:rPr>
+        <w:lastRenderedPageBreak/>
         <w:t>Note that the ATO is visible 72 hours before event start.</w:t>
       </w:r>
     </w:p>
@@ -1209,7 +1223,6 @@
         <w:rPr>
           <w:lang w:val="en-US"/>
         </w:rPr>
-        <w:lastRenderedPageBreak/>
         <w:t>Command</w:t>
       </w:r>
       <w:r>
@@ -1513,6 +1526,70 @@
         </w:rPr>
         <w:t xml:space="preserve">Authentication will be conducted with AET-100. Backup is RAMROD. RAMROD can be found under section 9.6.1 </w:t>
       </w:r>
+    </w:p>
+    <w:p>
+      <w:pPr>
+        <w:pStyle w:val="Ingenmellomrom"/>
+        <w:rPr>
+          <w:rFonts w:ascii="Arial" w:hAnsi="Arial" w:cs="Arial"/>
+          <w:lang w:val="en-US"/>
+        </w:rPr>
+      </w:pPr>
+    </w:p>
+    <w:p>
+      <w:pPr>
+        <w:pStyle w:val="Overskrift3"/>
+        <w:rPr>
+          <w:highlight w:val="yellow"/>
+          <w:lang w:val="en-US"/>
+        </w:rPr>
+      </w:pPr>
+      <w:r>
+        <w:rPr>
+          <w:highlight w:val="yellow"/>
+          <w:lang w:val="en-US"/>
+        </w:rPr>
+        <w:t>RAMROD</w:t>
+      </w:r>
+    </w:p>
+    <w:p>
+      <w:pPr>
+        <w:pStyle w:val="Ingenmellomrom"/>
+        <w:rPr>
+          <w:highlight w:val="yellow"/>
+          <w:lang w:val="en-US"/>
+        </w:rPr>
+      </w:pPr>
+      <w:r>
+        <w:rPr>
+          <w:highlight w:val="yellow"/>
+          <w:lang w:val="en-US"/>
+        </w:rPr>
+        <w:t>Even days (2,4,6,8): LUMBERJACK</w:t>
+      </w:r>
+    </w:p>
+    <w:p>
+      <w:pPr>
+        <w:pStyle w:val="Ingenmellomrom"/>
+        <w:rPr>
+          <w:lang w:val="en-US"/>
+        </w:rPr>
+      </w:pPr>
+      <w:r>
+        <w:rPr>
+          <w:highlight w:val="yellow"/>
+          <w:lang w:val="en-US"/>
+        </w:rPr>
+        <w:t>Odd days   (1,3,5,7): COMPLEXITY</w:t>
+      </w:r>
+    </w:p>
+    <w:p>
+      <w:pPr>
+        <w:pStyle w:val="Ingenmellomrom"/>
+        <w:rPr>
+          <w:lang w:val="en-US"/>
+        </w:rPr>
+      </w:pPr>
     </w:p>
     <w:p>
       <w:pPr>
@@ -1873,6 +1950,7 @@
         <w:rPr>
           <w:lang w:val="en-US"/>
         </w:rPr>
+        <w:lastRenderedPageBreak/>
         <w:t>C</w:t>
       </w:r>
       <w:r>
@@ -2071,7 +2149,6 @@
         <w:rPr>
           <w:lang w:val="en-US"/>
         </w:rPr>
-        <w:lastRenderedPageBreak/>
         <w:t>Tactical frequencies</w:t>
       </w:r>
     </w:p>
@@ -2099,7 +2176,6 @@
       <w:r>
         <w:rPr>
           <w:noProof/>
-          <w:lang w:val="en-US"/>
         </w:rPr>
         <w:drawing>
           <wp:inline distT="0" distB="0" distL="0" distR="0">
@@ -2180,7 +2256,6 @@
       <w:r>
         <w:rPr>
           <w:noProof/>
-          <w:lang w:val="en-US"/>
         </w:rPr>
         <w:drawing>
           <wp:inline distT="0" distB="0" distL="0" distR="0">
@@ -2671,6 +2746,7 @@
                 <w:szCs w:val="21"/>
                 <w:lang w:val="en-US"/>
               </w:rPr>
+              <w:lastRenderedPageBreak/>
               <w:t>Mission un</w:t>
             </w:r>
             <w:r>
@@ -3162,7 +3238,6 @@
         <w:rPr>
           <w:lang w:val="en-US"/>
         </w:rPr>
-        <w:lastRenderedPageBreak/>
         <w:t>Reporting</w:t>
       </w:r>
     </w:p>
@@ -4225,6 +4300,7 @@
         <w:rPr>
           <w:lang w:val="en-US"/>
         </w:rPr>
+        <w:lastRenderedPageBreak/>
         <w:t>Reporting instructions</w:t>
       </w:r>
     </w:p>
@@ -5537,9 +5613,18 @@
                 <w:i/>
                 <w:sz w:val="21"/>
                 <w:szCs w:val="21"/>
-                <w:lang w:val="en-US"/>
-              </w:rPr>
-              <w:t>Routing via SENAKI at Angels 15 and CP C03 at Angels 10. Contact AXE 2-1 at over SENAKI.</w:t>
+              </w:rPr>
+              <w:t xml:space="preserve">Routing via SENAKI at Angels 15 and CP C03 at Angels 10. </w:t>
+            </w:r>
+            <w:r>
+              <w:rPr>
+                <w:rFonts w:ascii="Arial" w:hAnsi="Arial" w:cs="Arial"/>
+                <w:i/>
+                <w:sz w:val="21"/>
+                <w:szCs w:val="21"/>
+                <w:lang w:val="en-US"/>
+              </w:rPr>
+              <w:t>Contact AXE 2-1 at over SENAKI.</w:t>
             </w:r>
           </w:p>
         </w:tc>
@@ -5644,7 +5729,6 @@
         <w:rPr>
           <w:lang w:val="en-US"/>
         </w:rPr>
-        <w:lastRenderedPageBreak/>
         <w:t>Joint Tactical Air Support</w:t>
       </w:r>
       <w:r>
@@ -6183,6 +6267,7 @@
         <w:rPr>
           <w:lang w:val="en-US"/>
         </w:rPr>
+        <w:lastRenderedPageBreak/>
         <w:t>Outlaw</w:t>
       </w:r>
     </w:p>
@@ -6337,7 +6422,6 @@
         <w:rPr>
           <w:lang w:val="en-US"/>
         </w:rPr>
-        <w:lastRenderedPageBreak/>
         <w:t>Visually ID to friendly unit (Either visual observation or onboard sensors such as EO)</w:t>
       </w:r>
     </w:p>
@@ -6942,6 +7026,7 @@
         <w:rPr>
           <w:lang w:val="en-US"/>
         </w:rPr>
+        <w:lastRenderedPageBreak/>
         <w:t>Weapon status.</w:t>
       </w:r>
     </w:p>
@@ -7128,7 +7213,6 @@
         <w:rPr>
           <w:lang w:val="en-US"/>
         </w:rPr>
-        <w:lastRenderedPageBreak/>
         <w:t>Formal order</w:t>
       </w:r>
     </w:p>
@@ -7825,6 +7909,7 @@
               <w:rPr>
                 <w:lang w:val="en-US"/>
               </w:rPr>
+              <w:lastRenderedPageBreak/>
               <w:t>Single-ship FLOT crossings authorized</w:t>
             </w:r>
           </w:p>
@@ -7861,6 +7946,7 @@
               <w:rPr>
                 <w:lang w:val="en-US"/>
               </w:rPr>
+              <w:lastRenderedPageBreak/>
               <w:t>Operations in AAA and Manpad WEZ as required.</w:t>
             </w:r>
           </w:p>
@@ -7921,6 +8007,7 @@
               <w:rPr>
                 <w:lang w:val="en-US"/>
               </w:rPr>
+              <w:lastRenderedPageBreak/>
               <w:t>EXTREME</w:t>
             </w:r>
           </w:p>
@@ -8878,6 +8965,7 @@
         <w:rPr>
           <w:lang w:val="en-US"/>
         </w:rPr>
+        <w:lastRenderedPageBreak/>
         <w:t xml:space="preserve">Targets with priority D  </w:t>
       </w:r>
       <w:r>
@@ -9040,407 +9128,407 @@
         <w:rPr>
           <w:lang w:val="en-US"/>
         </w:rPr>
+        <w:t>3) A function's operation is permanently impaired, and the damage extends to all facets of the function's operation</w:t>
+      </w:r>
+      <w:r>
+        <w:rPr>
+          <w:lang w:val="en-US"/>
+        </w:rPr>
+        <w:t>.</w:t>
+      </w:r>
+    </w:p>
+    <w:p>
+      <w:pPr>
+        <w:pStyle w:val="Overskrift3"/>
+        <w:rPr>
+          <w:lang w:val="en-US"/>
+        </w:rPr>
+      </w:pPr>
+      <w:r>
+        <w:rPr>
+          <w:lang w:val="en-US"/>
+        </w:rPr>
+        <w:t>Degrade</w:t>
+      </w:r>
+    </w:p>
+    <w:p>
+      <w:pPr>
+        <w:pStyle w:val="Ingenmellomrom"/>
+        <w:rPr>
+          <w:lang w:val="en-US"/>
+        </w:rPr>
+      </w:pPr>
+      <w:r>
+        <w:rPr>
+          <w:lang w:val="en-US"/>
+        </w:rPr>
+        <w:t>1) Damage done to the function is permanent, but only portions of the function were affected, that is, the function is still operational, but not fully</w:t>
+      </w:r>
+    </w:p>
+    <w:p>
+      <w:pPr>
+        <w:pStyle w:val="Ingenmellomrom"/>
+        <w:rPr>
+          <w:lang w:val="en-US"/>
+        </w:rPr>
+      </w:pPr>
+      <w:r>
+        <w:rPr>
+          <w:lang w:val="en-US"/>
+        </w:rPr>
+        <w:t>2) A functions operation is permanently impaired, but the damage does not extend to all facets of the functions operation.</w:t>
+      </w:r>
+    </w:p>
+    <w:p>
+      <w:pPr>
+        <w:pStyle w:val="Overskrift3"/>
+        <w:rPr>
+          <w:lang w:val="en-US"/>
+        </w:rPr>
+      </w:pPr>
+      <w:r>
+        <w:rPr>
+          <w:lang w:val="en-US"/>
+        </w:rPr>
+        <w:t>Neutralize</w:t>
+      </w:r>
+    </w:p>
+    <w:p>
+      <w:pPr>
+        <w:pStyle w:val="Ingenmellomrom"/>
+        <w:rPr>
+          <w:lang w:val="en-US"/>
+        </w:rPr>
+      </w:pPr>
+      <w:r>
+        <w:rPr>
+          <w:lang w:val="en-US"/>
+        </w:rPr>
+        <w:t xml:space="preserve">1) To render an enemy weapon </w:t>
+      </w:r>
+      <w:r>
+        <w:rPr>
+          <w:lang w:val="en-US"/>
+        </w:rPr>
+        <w:t>system</w:t>
+      </w:r>
+      <w:r>
+        <w:rPr>
+          <w:lang w:val="en-US"/>
+        </w:rPr>
+        <w:t xml:space="preserve"> and maneuver unit ineffective or unusable for a specific period of time</w:t>
+      </w:r>
+    </w:p>
+    <w:p>
+      <w:pPr>
+        <w:pStyle w:val="Ingenmellomrom"/>
+        <w:rPr>
+          <w:lang w:val="en-US"/>
+        </w:rPr>
+      </w:pPr>
+      <w:r>
+        <w:rPr>
+          <w:lang w:val="en-US"/>
+        </w:rPr>
+        <w:t>2) To render ineffective, invalid or unable to perform a particular task or function</w:t>
+      </w:r>
+    </w:p>
+    <w:p>
+      <w:pPr>
+        <w:pStyle w:val="Ingenmellomrom"/>
+        <w:rPr>
+          <w:lang w:val="en-US"/>
+        </w:rPr>
+      </w:pPr>
+      <w:r>
+        <w:rPr>
+          <w:lang w:val="en-US"/>
+        </w:rPr>
+        <w:t xml:space="preserve">3) To counteract the </w:t>
+      </w:r>
+      <w:r>
+        <w:rPr>
+          <w:lang w:val="en-US"/>
+        </w:rPr>
+        <w:t>activity</w:t>
+      </w:r>
+      <w:r>
+        <w:rPr>
+          <w:lang w:val="en-US"/>
+        </w:rPr>
+        <w:t xml:space="preserve"> or effect of</w:t>
+      </w:r>
+    </w:p>
+    <w:p>
+      <w:pPr>
+        <w:pStyle w:val="Overskrift3"/>
+        <w:rPr>
+          <w:lang w:val="en-US"/>
+        </w:rPr>
+      </w:pPr>
+      <w:r>
+        <w:rPr>
+          <w:lang w:val="en-US"/>
+        </w:rPr>
+        <w:t>Attrit</w:t>
+      </w:r>
+    </w:p>
+    <w:p>
+      <w:pPr>
+        <w:pStyle w:val="Ingenmellomrom"/>
+        <w:rPr>
+          <w:lang w:val="en-US"/>
+        </w:rPr>
+      </w:pPr>
+      <w:r>
+        <w:rPr>
+          <w:lang w:val="en-US"/>
+        </w:rPr>
+        <w:t>1) To destroy or kill by the use of firepower (troops for example)</w:t>
+      </w:r>
+    </w:p>
+    <w:p>
+      <w:pPr>
+        <w:pStyle w:val="Overskrift3"/>
+        <w:rPr>
+          <w:lang w:val="en-US"/>
+        </w:rPr>
+      </w:pPr>
+      <w:r>
+        <w:rPr>
+          <w:lang w:val="en-US"/>
+        </w:rPr>
+        <w:t>Disrupt</w:t>
+      </w:r>
+    </w:p>
+    <w:p>
+      <w:pPr>
+        <w:pStyle w:val="Ingenmellomrom"/>
+        <w:rPr>
+          <w:lang w:val="en-US"/>
+        </w:rPr>
+      </w:pPr>
+      <w:r>
+        <w:rPr>
+          <w:lang w:val="en-US"/>
+        </w:rPr>
+        <w:t>1) To break apart, disturb or interrupt a function</w:t>
+      </w:r>
+    </w:p>
+    <w:p>
+      <w:pPr>
+        <w:pStyle w:val="Ingenmellomrom"/>
+        <w:rPr>
+          <w:lang w:val="en-US"/>
+        </w:rPr>
+      </w:pPr>
+      <w:r>
+        <w:rPr>
+          <w:lang w:val="en-US"/>
+        </w:rPr>
+        <w:t>2) Damage done to the function is temporary, and only portions of the function have been affected</w:t>
+      </w:r>
+    </w:p>
+    <w:p>
+      <w:pPr>
+        <w:pStyle w:val="Ingenmellomrom"/>
+        <w:rPr>
+          <w:lang w:val="en-US"/>
+        </w:rPr>
+      </w:pPr>
+      <w:r>
+        <w:rPr>
+          <w:lang w:val="en-US"/>
+        </w:rPr>
+        <w:t xml:space="preserve">3) A functions operations is </w:t>
+      </w:r>
+      <w:r>
+        <w:rPr>
+          <w:lang w:val="en-US"/>
+        </w:rPr>
+        <w:t>impaired</w:t>
+      </w:r>
+      <w:r>
+        <w:rPr>
+          <w:lang w:val="en-US"/>
+        </w:rPr>
+        <w:t xml:space="preserve"> over the short term and the damage does not extend to all facets of the functions operations</w:t>
+      </w:r>
+    </w:p>
+    <w:p>
+      <w:pPr>
+        <w:pStyle w:val="Ingenmellomrom"/>
+        <w:rPr>
+          <w:lang w:val="en-US"/>
+        </w:rPr>
+      </w:pPr>
+    </w:p>
+    <w:p>
+      <w:pPr>
+        <w:pStyle w:val="Overskrift3"/>
+        <w:rPr>
+          <w:lang w:val="en-US"/>
+        </w:rPr>
+      </w:pPr>
+      <w:r>
+        <w:rPr>
+          <w:lang w:val="en-US"/>
+        </w:rPr>
+        <w:t>Deny</w:t>
+      </w:r>
+    </w:p>
+    <w:p>
+      <w:pPr>
+        <w:pStyle w:val="Ingenmellomrom"/>
+        <w:rPr>
+          <w:lang w:val="en-US"/>
+        </w:rPr>
+      </w:pPr>
+      <w:r>
+        <w:rPr>
+          <w:lang w:val="en-US"/>
+        </w:rPr>
+        <w:t xml:space="preserve">1) To hinder the enemy the use of space, </w:t>
+      </w:r>
+      <w:r>
+        <w:rPr>
+          <w:lang w:val="en-US"/>
+        </w:rPr>
+        <w:t>personnel</w:t>
+      </w:r>
+      <w:r>
+        <w:rPr>
+          <w:lang w:val="en-US"/>
+        </w:rPr>
+        <w:t xml:space="preserve"> or facilities. It may include destruction, removal</w:t>
+      </w:r>
+    </w:p>
+    <w:p>
+      <w:pPr>
+        <w:pStyle w:val="Ingenmellomrom"/>
+        <w:rPr>
+          <w:lang w:val="en-US"/>
+        </w:rPr>
+      </w:pPr>
+      <w:r>
+        <w:rPr>
+          <w:lang w:val="en-US"/>
+        </w:rPr>
+        <w:t>2) Damage done to the function is only temporary, but all aspects of the function were affected</w:t>
+      </w:r>
+    </w:p>
+    <w:p>
+      <w:pPr>
+        <w:pStyle w:val="Ingenmellomrom"/>
+        <w:rPr>
+          <w:lang w:val="en-US"/>
+        </w:rPr>
+      </w:pPr>
+      <w:r>
+        <w:rPr>
+          <w:lang w:val="en-US"/>
+        </w:rPr>
+        <w:t>3) A function's operations is impaired over the short term, but the damage extends to all facets of the functions operations</w:t>
+      </w:r>
+    </w:p>
+    <w:p>
+      <w:pPr>
+        <w:pStyle w:val="Overskrift3"/>
+        <w:rPr>
+          <w:lang w:val="en-US"/>
+        </w:rPr>
+      </w:pPr>
+      <w:r>
+        <w:rPr>
+          <w:lang w:val="en-US"/>
+        </w:rPr>
+        <w:t>Harass</w:t>
+      </w:r>
+    </w:p>
+    <w:p>
+      <w:pPr>
+        <w:pStyle w:val="Ingenmellomrom"/>
+        <w:rPr>
+          <w:lang w:val="en-US"/>
+        </w:rPr>
+      </w:pPr>
+      <w:r>
+        <w:rPr>
+          <w:lang w:val="en-US"/>
+        </w:rPr>
+        <w:t>1) To disturb the rest of the troops, curtail their movement and lower morale by threat of loss.</w:t>
+      </w:r>
+    </w:p>
+    <w:p>
+      <w:pPr>
+        <w:pStyle w:val="Overskrift3"/>
+        <w:rPr>
+          <w:lang w:val="en-US"/>
+        </w:rPr>
+      </w:pPr>
+      <w:r>
+        <w:rPr>
+          <w:lang w:val="en-US"/>
+        </w:rPr>
+        <w:t>Prevent</w:t>
+      </w:r>
+    </w:p>
+    <w:p>
+      <w:pPr>
+        <w:pStyle w:val="Ingenmellomrom"/>
+        <w:rPr>
+          <w:lang w:val="en-US"/>
+        </w:rPr>
+      </w:pPr>
+      <w:r>
+        <w:rPr>
+          <w:lang w:val="en-US"/>
+        </w:rPr>
+        <w:t>1) To deprive of hope or power of acting or succeeding</w:t>
+      </w:r>
+    </w:p>
+    <w:p>
+      <w:pPr>
+        <w:pStyle w:val="Ingenmellomrom"/>
+        <w:rPr>
+          <w:lang w:val="en-US"/>
+        </w:rPr>
+      </w:pPr>
+      <w:r>
+        <w:rPr>
+          <w:lang w:val="en-US"/>
+        </w:rPr>
+        <w:t>2) To keep from happening to avert</w:t>
+      </w:r>
+    </w:p>
+    <w:p>
+      <w:pPr>
+        <w:pStyle w:val="Ingenmellomrom"/>
+        <w:rPr>
+          <w:lang w:val="en-US"/>
+        </w:rPr>
+      </w:pPr>
+    </w:p>
+    <w:p>
+      <w:pPr>
+        <w:pStyle w:val="Ingenmellomrom"/>
+        <w:rPr>
+          <w:lang w:val="en-US"/>
+        </w:rPr>
+      </w:pPr>
+    </w:p>
+    <w:p>
+      <w:pPr>
+        <w:pStyle w:val="Overskrift2"/>
+        <w:rPr>
+          <w:lang w:val="en-US"/>
+        </w:rPr>
+      </w:pPr>
+      <w:r>
+        <w:rPr>
+          <w:lang w:val="en-US"/>
+        </w:rPr>
         <w:lastRenderedPageBreak/>
-        <w:t>3) A function's operation is permanently impaired, and the damage extends to all facets of the function's operation</w:t>
-      </w:r>
-      <w:r>
-        <w:rPr>
-          <w:lang w:val="en-US"/>
-        </w:rPr>
-        <w:t>.</w:t>
-      </w:r>
-    </w:p>
-    <w:p>
-      <w:pPr>
-        <w:pStyle w:val="Overskrift3"/>
-        <w:rPr>
-          <w:lang w:val="en-US"/>
-        </w:rPr>
-      </w:pPr>
-      <w:r>
-        <w:rPr>
-          <w:lang w:val="en-US"/>
-        </w:rPr>
-        <w:t>Degrade</w:t>
-      </w:r>
-    </w:p>
-    <w:p>
-      <w:pPr>
-        <w:pStyle w:val="Ingenmellomrom"/>
-        <w:rPr>
-          <w:lang w:val="en-US"/>
-        </w:rPr>
-      </w:pPr>
-      <w:r>
-        <w:rPr>
-          <w:lang w:val="en-US"/>
-        </w:rPr>
-        <w:t>1) Damage done to the function is permanent, but only portions of the function were affected, that is, the function is still operational, but not fully</w:t>
-      </w:r>
-    </w:p>
-    <w:p>
-      <w:pPr>
-        <w:pStyle w:val="Ingenmellomrom"/>
-        <w:rPr>
-          <w:lang w:val="en-US"/>
-        </w:rPr>
-      </w:pPr>
-      <w:r>
-        <w:rPr>
-          <w:lang w:val="en-US"/>
-        </w:rPr>
-        <w:t>2) A functions operation is permanently impaired, but the damage does not extend to all facets of the functions operation.</w:t>
-      </w:r>
-    </w:p>
-    <w:p>
-      <w:pPr>
-        <w:pStyle w:val="Overskrift3"/>
-        <w:rPr>
-          <w:lang w:val="en-US"/>
-        </w:rPr>
-      </w:pPr>
-      <w:r>
-        <w:rPr>
-          <w:lang w:val="en-US"/>
-        </w:rPr>
-        <w:t>Neutralize</w:t>
-      </w:r>
-    </w:p>
-    <w:p>
-      <w:pPr>
-        <w:pStyle w:val="Ingenmellomrom"/>
-        <w:rPr>
-          <w:lang w:val="en-US"/>
-        </w:rPr>
-      </w:pPr>
-      <w:r>
-        <w:rPr>
-          <w:lang w:val="en-US"/>
-        </w:rPr>
-        <w:t xml:space="preserve">1) To render an enemy weapon </w:t>
-      </w:r>
-      <w:r>
-        <w:rPr>
-          <w:lang w:val="en-US"/>
-        </w:rPr>
-        <w:t>system</w:t>
-      </w:r>
-      <w:r>
-        <w:rPr>
-          <w:lang w:val="en-US"/>
-        </w:rPr>
-        <w:t xml:space="preserve"> and maneuver unit ineffective or unusable for a specific period of time</w:t>
-      </w:r>
-    </w:p>
-    <w:p>
-      <w:pPr>
-        <w:pStyle w:val="Ingenmellomrom"/>
-        <w:rPr>
-          <w:lang w:val="en-US"/>
-        </w:rPr>
-      </w:pPr>
-      <w:r>
-        <w:rPr>
-          <w:lang w:val="en-US"/>
-        </w:rPr>
-        <w:t>2) To render ineffective, invalid or unable to perform a particular task or function</w:t>
-      </w:r>
-    </w:p>
-    <w:p>
-      <w:pPr>
-        <w:pStyle w:val="Ingenmellomrom"/>
-        <w:rPr>
-          <w:lang w:val="en-US"/>
-        </w:rPr>
-      </w:pPr>
-      <w:r>
-        <w:rPr>
-          <w:lang w:val="en-US"/>
-        </w:rPr>
-        <w:t xml:space="preserve">3) To counteract the </w:t>
-      </w:r>
-      <w:r>
-        <w:rPr>
-          <w:lang w:val="en-US"/>
-        </w:rPr>
-        <w:t>activity</w:t>
-      </w:r>
-      <w:r>
-        <w:rPr>
-          <w:lang w:val="en-US"/>
-        </w:rPr>
-        <w:t xml:space="preserve"> or effect of</w:t>
-      </w:r>
-    </w:p>
-    <w:p>
-      <w:pPr>
-        <w:pStyle w:val="Overskrift3"/>
-        <w:rPr>
-          <w:lang w:val="en-US"/>
-        </w:rPr>
-      </w:pPr>
-      <w:r>
-        <w:rPr>
-          <w:lang w:val="en-US"/>
-        </w:rPr>
-        <w:t>Attrit</w:t>
-      </w:r>
-    </w:p>
-    <w:p>
-      <w:pPr>
-        <w:pStyle w:val="Ingenmellomrom"/>
-        <w:rPr>
-          <w:lang w:val="en-US"/>
-        </w:rPr>
-      </w:pPr>
-      <w:r>
-        <w:rPr>
-          <w:lang w:val="en-US"/>
-        </w:rPr>
-        <w:t>1) To destroy or kill by the use of firepower (troops for example)</w:t>
-      </w:r>
-    </w:p>
-    <w:p>
-      <w:pPr>
-        <w:pStyle w:val="Overskrift3"/>
-        <w:rPr>
-          <w:lang w:val="en-US"/>
-        </w:rPr>
-      </w:pPr>
-      <w:r>
-        <w:rPr>
-          <w:lang w:val="en-US"/>
-        </w:rPr>
-        <w:t>Disrupt</w:t>
-      </w:r>
-    </w:p>
-    <w:p>
-      <w:pPr>
-        <w:pStyle w:val="Ingenmellomrom"/>
-        <w:rPr>
-          <w:lang w:val="en-US"/>
-        </w:rPr>
-      </w:pPr>
-      <w:r>
-        <w:rPr>
-          <w:lang w:val="en-US"/>
-        </w:rPr>
-        <w:t>1) To break apart, disturb or interrupt a function</w:t>
-      </w:r>
-    </w:p>
-    <w:p>
-      <w:pPr>
-        <w:pStyle w:val="Ingenmellomrom"/>
-        <w:rPr>
-          <w:lang w:val="en-US"/>
-        </w:rPr>
-      </w:pPr>
-      <w:r>
-        <w:rPr>
-          <w:lang w:val="en-US"/>
-        </w:rPr>
-        <w:t>2) Damage done to the function is temporary, and only portions of the function have been affected</w:t>
-      </w:r>
-    </w:p>
-    <w:p>
-      <w:pPr>
-        <w:pStyle w:val="Ingenmellomrom"/>
-        <w:rPr>
-          <w:lang w:val="en-US"/>
-        </w:rPr>
-      </w:pPr>
-      <w:r>
-        <w:rPr>
-          <w:lang w:val="en-US"/>
-        </w:rPr>
-        <w:t xml:space="preserve">3) A functions operations is </w:t>
-      </w:r>
-      <w:r>
-        <w:rPr>
-          <w:lang w:val="en-US"/>
-        </w:rPr>
-        <w:t>impaired</w:t>
-      </w:r>
-      <w:r>
-        <w:rPr>
-          <w:lang w:val="en-US"/>
-        </w:rPr>
-        <w:t xml:space="preserve"> over the short term and the damage does not extend to all facets of the functions operations</w:t>
-      </w:r>
-    </w:p>
-    <w:p>
-      <w:pPr>
-        <w:pStyle w:val="Ingenmellomrom"/>
-        <w:rPr>
-          <w:lang w:val="en-US"/>
-        </w:rPr>
-      </w:pPr>
-    </w:p>
-    <w:p>
-      <w:pPr>
-        <w:pStyle w:val="Overskrift3"/>
-        <w:rPr>
-          <w:lang w:val="en-US"/>
-        </w:rPr>
-      </w:pPr>
-      <w:r>
-        <w:rPr>
-          <w:lang w:val="en-US"/>
-        </w:rPr>
-        <w:t>Deny</w:t>
-      </w:r>
-    </w:p>
-    <w:p>
-      <w:pPr>
-        <w:pStyle w:val="Ingenmellomrom"/>
-        <w:rPr>
-          <w:lang w:val="en-US"/>
-        </w:rPr>
-      </w:pPr>
-      <w:r>
-        <w:rPr>
-          <w:lang w:val="en-US"/>
-        </w:rPr>
-        <w:t xml:space="preserve">1) To hinder the enemy the use of space, </w:t>
-      </w:r>
-      <w:r>
-        <w:rPr>
-          <w:lang w:val="en-US"/>
-        </w:rPr>
-        <w:t>personnel</w:t>
-      </w:r>
-      <w:r>
-        <w:rPr>
-          <w:lang w:val="en-US"/>
-        </w:rPr>
-        <w:t xml:space="preserve"> or facilities. It may include destruction, removal</w:t>
-      </w:r>
-    </w:p>
-    <w:p>
-      <w:pPr>
-        <w:pStyle w:val="Ingenmellomrom"/>
-        <w:rPr>
-          <w:lang w:val="en-US"/>
-        </w:rPr>
-      </w:pPr>
-      <w:r>
-        <w:rPr>
-          <w:lang w:val="en-US"/>
-        </w:rPr>
-        <w:t>2) Damage done to the function is only temporary, but all aspects of the function were affected</w:t>
-      </w:r>
-    </w:p>
-    <w:p>
-      <w:pPr>
-        <w:pStyle w:val="Ingenmellomrom"/>
-        <w:rPr>
-          <w:lang w:val="en-US"/>
-        </w:rPr>
-      </w:pPr>
-      <w:r>
-        <w:rPr>
-          <w:lang w:val="en-US"/>
-        </w:rPr>
-        <w:t>3) A function's operations is impaired over the short term, but the damage extends to all facets of the functions operations</w:t>
-      </w:r>
-    </w:p>
-    <w:p>
-      <w:pPr>
-        <w:pStyle w:val="Overskrift3"/>
-        <w:rPr>
-          <w:lang w:val="en-US"/>
-        </w:rPr>
-      </w:pPr>
-      <w:r>
-        <w:rPr>
-          <w:lang w:val="en-US"/>
-        </w:rPr>
-        <w:t>Harass</w:t>
-      </w:r>
-    </w:p>
-    <w:p>
-      <w:pPr>
-        <w:pStyle w:val="Ingenmellomrom"/>
-        <w:rPr>
-          <w:lang w:val="en-US"/>
-        </w:rPr>
-      </w:pPr>
-      <w:r>
-        <w:rPr>
-          <w:lang w:val="en-US"/>
-        </w:rPr>
-        <w:t>1) To disturb the rest of the troops, curtail their movement and lower morale by threat of loss.</w:t>
-      </w:r>
-    </w:p>
-    <w:p>
-      <w:pPr>
-        <w:pStyle w:val="Overskrift3"/>
-        <w:rPr>
-          <w:lang w:val="en-US"/>
-        </w:rPr>
-      </w:pPr>
-      <w:r>
-        <w:rPr>
-          <w:lang w:val="en-US"/>
-        </w:rPr>
-        <w:t>Prevent</w:t>
-      </w:r>
-    </w:p>
-    <w:p>
-      <w:pPr>
-        <w:pStyle w:val="Ingenmellomrom"/>
-        <w:rPr>
-          <w:lang w:val="en-US"/>
-        </w:rPr>
-      </w:pPr>
-      <w:r>
-        <w:rPr>
-          <w:lang w:val="en-US"/>
-        </w:rPr>
-        <w:t>1) To deprive of hope or power of acting or succeeding</w:t>
-      </w:r>
-    </w:p>
-    <w:p>
-      <w:pPr>
-        <w:pStyle w:val="Ingenmellomrom"/>
-        <w:rPr>
-          <w:lang w:val="en-US"/>
-        </w:rPr>
-      </w:pPr>
-      <w:r>
-        <w:rPr>
-          <w:lang w:val="en-US"/>
-        </w:rPr>
-        <w:t>2) To keep from happening to avert</w:t>
-      </w:r>
-    </w:p>
-    <w:p>
-      <w:pPr>
-        <w:pStyle w:val="Ingenmellomrom"/>
-        <w:rPr>
-          <w:lang w:val="en-US"/>
-        </w:rPr>
-      </w:pPr>
-    </w:p>
-    <w:p>
-      <w:pPr>
-        <w:pStyle w:val="Ingenmellomrom"/>
-        <w:rPr>
-          <w:lang w:val="en-US"/>
-        </w:rPr>
-      </w:pPr>
-    </w:p>
-    <w:p>
-      <w:pPr>
-        <w:pStyle w:val="Overskrift2"/>
-        <w:rPr>
-          <w:lang w:val="en-US"/>
-        </w:rPr>
-      </w:pPr>
-      <w:r>
-        <w:rPr>
-          <w:lang w:val="en-US"/>
-        </w:rPr>
         <w:t>Close Air Support (CAS)</w:t>
       </w:r>
     </w:p>
@@ -9657,7 +9745,6 @@
         <w:rPr>
           <w:lang w:val="en-US"/>
         </w:rPr>
-        <w:lastRenderedPageBreak/>
         <w:t>Area Operations update (AO update)</w:t>
       </w:r>
     </w:p>
@@ -10326,6 +10413,7 @@
         <w:rPr>
           <w:lang w:val="en-US"/>
         </w:rPr>
+        <w:lastRenderedPageBreak/>
         <w:t>Tanker information</w:t>
       </w:r>
     </w:p>
@@ -10527,9 +10615,7 @@
       <w:r>
         <w:rPr>
           <w:noProof/>
-          <w:lang w:val="en-US"/>
-        </w:rPr>
-        <w:lastRenderedPageBreak/>
+        </w:rPr>
         <w:drawing>
           <wp:inline distT="0" distB="0" distL="0" distR="0">
             <wp:extent cx="5241925" cy="2115820"/>
@@ -10770,6 +10856,7 @@
         <w:rPr>
           <w:lang w:val="en-US"/>
         </w:rPr>
+        <w:lastRenderedPageBreak/>
         <w:t xml:space="preserve">Airspace Control Measures. </w:t>
       </w:r>
     </w:p>
@@ -11216,6 +11303,7 @@
         <w:rPr>
           <w:lang w:val="en-US"/>
         </w:rPr>
+        <w:lastRenderedPageBreak/>
         <w:t xml:space="preserve">Standard Pressure Settings (SPS). </w:t>
       </w:r>
     </w:p>

</xml_diff>

<commit_message>
chg: Corrected error with ACP in SPINS
</commit_message>
<xml_diff>
--- a/UNDER DEVELOPMENT/OPAR JFACC STANDING SPINS.docx
+++ b/UNDER DEVELOPMENT/OPAR JFACC STANDING SPINS.docx
@@ -2746,7 +2746,7 @@
           <w:highlight w:val="yellow"/>
           <w:lang w:val="en-US"/>
         </w:rPr>
-        <w:t>(For aircraft departing the Incirlik)</w:t>
+        <w:t>(For aircraft departing the carrier)</w:t>
       </w:r>
     </w:p>
     <w:p>
@@ -2800,21 +2800,42 @@
           <w:highlight w:val="yellow"/>
           <w:lang w:val="en-US"/>
         </w:rPr>
-        <w:t xml:space="preserve"> (For aircraft departing the carrier)</w:t>
-      </w:r>
-    </w:p>
-    <w:p>
-      <w:pPr>
-        <w:pStyle w:val="Ingenmellomrom"/>
-        <w:rPr>
-          <w:lang w:val="en-US"/>
-        </w:rPr>
-      </w:pPr>
+        <w:t xml:space="preserve"> (For aircraft departing the </w:t>
+      </w:r>
       <w:r>
         <w:rPr>
           <w:highlight w:val="yellow"/>
           <w:lang w:val="en-US"/>
         </w:rPr>
+        <w:t>I</w:t>
+      </w:r>
+      <w:r>
+        <w:rPr>
+          <w:highlight w:val="yellow"/>
+          <w:lang w:val="en-US"/>
+        </w:rPr>
+        <w:t>ncirli</w:t>
+      </w:r>
+      <w:r>
+        <w:rPr>
+          <w:highlight w:val="yellow"/>
+          <w:lang w:val="en-US"/>
+        </w:rPr>
+        <w:t>k)</w:t>
+      </w:r>
+    </w:p>
+    <w:p>
+      <w:pPr>
+        <w:pStyle w:val="Ingenmellomrom"/>
+        <w:rPr>
+          <w:lang w:val="en-US"/>
+        </w:rPr>
+      </w:pPr>
+      <w:r>
+        <w:rPr>
+          <w:highlight w:val="yellow"/>
+          <w:lang w:val="en-US"/>
+        </w:rPr>
         <w:t xml:space="preserve">Locations can be found in the Airspace Control Plan </w:t>
       </w:r>
       <w:proofErr w:type="gramStart"/>
@@ -2839,12 +2860,6 @@
           <w:lang w:val="en-US"/>
         </w:rPr>
         <w:instrText xml:space="preserve"> HYPERLINK "https://132nd-vwing.github.io/OPAR-Brief/MISSION%20INFORMATION/AirspaceControlPlan.cf" </w:instrText>
-      </w:r>
-      <w:r>
-        <w:rPr>
-          <w:highlight w:val="yellow"/>
-          <w:lang w:val="en-US"/>
-        </w:rPr>
       </w:r>
       <w:r>
         <w:rPr>
@@ -11766,6 +11781,9 @@
     <w:p>
       <w:pPr>
         <w:pStyle w:val="Ingenmellomrom"/>
+        <w:rPr>
+          <w:lang w:val="en-US"/>
+        </w:rPr>
       </w:pPr>
       <w:r>
         <w:rPr>
@@ -11801,6 +11819,9 @@
     <w:p>
       <w:pPr>
         <w:pStyle w:val="Ingenmellomrom"/>
+        <w:rPr>
+          <w:lang w:val="en-US"/>
+        </w:rPr>
       </w:pPr>
     </w:p>
     <w:p>
@@ -16665,7 +16686,7 @@
 </file>
 
 <file path=customXml/itemProps1.xml><?xml version="1.0" encoding="utf-8"?>
-<ds:datastoreItem xmlns:ds="http://schemas.openxmlformats.org/officeDocument/2006/customXml" ds:itemID="{2B884C05-3DBC-4ED8-ABD6-1AE66191B16C}">
+<ds:datastoreItem xmlns:ds="http://schemas.openxmlformats.org/officeDocument/2006/customXml" ds:itemID="{5038BC56-2524-4334-B53F-A13F4B711339}">
   <ds:schemaRefs>
     <ds:schemaRef ds:uri="http://schemas.openxmlformats.org/officeDocument/2006/bibliography"/>
   </ds:schemaRefs>

</xml_diff>

<commit_message>
chg: Update for MSN 5 (VID Intrep D+4) (CJTF D&G D+5)
</commit_message>
<xml_diff>
--- a/UNDER DEVELOPMENT/OPAR JFACC STANDING SPINS.docx
+++ b/UNDER DEVELOPMENT/OPAR JFACC STANDING SPINS.docx
@@ -293,6 +293,38 @@
           <w:lang w:val="en-US"/>
         </w:rPr>
       </w:pPr>
+      <w:r>
+        <w:rPr>
+          <w:lang w:val="en-US"/>
+        </w:rPr>
+        <w:t>Version 2.2:</w:t>
+      </w:r>
+    </w:p>
+    <w:p>
+      <w:pPr>
+        <w:pStyle w:val="Ingenmellomrom"/>
+        <w:numPr>
+          <w:ilvl w:val="0"/>
+          <w:numId w:val="17"/>
+        </w:numPr>
+        <w:rPr>
+          <w:lang w:val="en-US"/>
+        </w:rPr>
+      </w:pPr>
+      <w:r>
+        <w:rPr>
+          <w:lang w:val="en-US"/>
+        </w:rPr>
+        <w:t>Corrected Contact Points</w:t>
+      </w:r>
+    </w:p>
+    <w:p>
+      <w:pPr>
+        <w:pStyle w:val="Ingenmellomrom"/>
+        <w:rPr>
+          <w:lang w:val="en-US"/>
+        </w:rPr>
+      </w:pPr>
     </w:p>
     <w:p>
       <w:pPr>
@@ -12586,23 +12618,58 @@
       </w:pPr>
       <w:r>
         <w:rPr>
-          <w:lang w:val="en-US"/>
-        </w:rPr>
-        <w:t>Control Points (CP).</w:t>
-      </w:r>
-    </w:p>
-    <w:p>
-      <w:pPr>
-        <w:pStyle w:val="Ingenmellomrom"/>
-        <w:rPr>
-          <w:lang w:val="en-US"/>
-        </w:rPr>
-      </w:pPr>
-      <w:r>
-        <w:rPr>
-          <w:lang w:val="en-US"/>
-        </w:rPr>
-        <w:t>Control Points are points to be used to establish communications (ch</w:t>
+          <w:highlight w:val="yellow"/>
+          <w:lang w:val="en-US"/>
+        </w:rPr>
+        <w:t>Con</w:t>
+      </w:r>
+      <w:r>
+        <w:rPr>
+          <w:highlight w:val="yellow"/>
+          <w:lang w:val="en-US"/>
+        </w:rPr>
+        <w:t>tact</w:t>
+      </w:r>
+      <w:r>
+        <w:rPr>
+          <w:highlight w:val="yellow"/>
+          <w:lang w:val="en-US"/>
+        </w:rPr>
+        <w:t xml:space="preserve"> Points</w:t>
+      </w:r>
+      <w:r>
+        <w:rPr>
+          <w:lang w:val="en-US"/>
+        </w:rPr>
+        <w:t xml:space="preserve"> (CP).</w:t>
+      </w:r>
+    </w:p>
+    <w:p>
+      <w:pPr>
+        <w:pStyle w:val="Ingenmellomrom"/>
+        <w:rPr>
+          <w:lang w:val="en-US"/>
+        </w:rPr>
+      </w:pPr>
+      <w:r>
+        <w:rPr>
+          <w:highlight w:val="yellow"/>
+          <w:lang w:val="en-US"/>
+        </w:rPr>
+        <w:t>Contact</w:t>
+      </w:r>
+      <w:r>
+        <w:rPr>
+          <w:highlight w:val="yellow"/>
+          <w:lang w:val="en-US"/>
+        </w:rPr>
+        <w:t xml:space="preserve"> Points</w:t>
+      </w:r>
+      <w:r>
+        <w:rPr>
+          <w:lang w:val="en-US"/>
+        </w:rPr>
+        <w:t xml:space="preserve"> are points to be used to establish communications (ch</w:t>
       </w:r>
       <w:r>
         <w:rPr>
@@ -16686,7 +16753,7 @@
 </file>
 
 <file path=customXml/itemProps1.xml><?xml version="1.0" encoding="utf-8"?>
-<ds:datastoreItem xmlns:ds="http://schemas.openxmlformats.org/officeDocument/2006/customXml" ds:itemID="{5038BC56-2524-4334-B53F-A13F4B711339}">
+<ds:datastoreItem xmlns:ds="http://schemas.openxmlformats.org/officeDocument/2006/customXml" ds:itemID="{9D2E3A8F-BC61-4719-846A-B3117F4B0E16}">
   <ds:schemaRefs>
     <ds:schemaRef ds:uri="http://schemas.openxmlformats.org/officeDocument/2006/bibliography"/>
   </ds:schemaRefs>

</xml_diff>